<commit_message>
created some more example code of how parts of the algorithm works
</commit_message>
<xml_diff>
--- a/Documentation/ResearchDocument.docx
+++ b/Documentation/ResearchDocument.docx
@@ -4310,13 +4310,993 @@
           <w:vertAlign w:val="baseline"/>
           <w:lang w:val="en-GB"/>
         </w:rPr>
-        <w:t>the simulation result is backed up through the selected nodes to update their statistics. The backpropagation step does not use a policy itself, but updates node statistics that inform future tree policy decisions.</w:t>
+        <w:t>the simulation result is backed up through the selected nodes to update their statistics. The back-propagation step does not use a policy itself, but updates node statistics that inform future tree policy decisions. The values of nodes aren’t updated during the roll-out step because we need to focus on the vicinity of the root node (snow-cap), based on which we need to make decisions of next moves. Whereas the values outside of snow-cap is not relevant for such decision, nor computationally efficient to store and calculate.</w:t>
+      </w:r>
+    </w:p>
+    <w:p>
+      <w:pPr>
+        <w:numPr>
+          <w:numId w:val="0"/>
+        </w:numPr>
+        <w:ind w:leftChars="0"/>
+        <w:rPr>
+          <w:rFonts w:hint="default" w:ascii="Times New Roman" w:hAnsi="Times New Roman"/>
+          <w:b w:val="0"/>
+          <w:bCs w:val="0"/>
+          <w:i w:val="0"/>
+          <w:iCs w:val="0"/>
+          <w:color w:val="000000"/>
+          <w:sz w:val="24"/>
+          <w:szCs w:val="24"/>
+          <w:u w:val="none"/>
+          <w:vertAlign w:val="baseline"/>
+          <w:lang w:val="en-GB"/>
+        </w:rPr>
+      </w:pPr>
+    </w:p>
+    <w:p>
+      <w:pPr>
+        <w:numPr>
+          <w:numId w:val="0"/>
+        </w:numPr>
+        <w:ind w:leftChars="0"/>
+        <w:rPr>
+          <w:rFonts w:hint="default" w:ascii="Times New Roman" w:hAnsi="Times New Roman"/>
+          <w:b w:val="0"/>
+          <w:bCs w:val="0"/>
+          <w:i w:val="0"/>
+          <w:iCs w:val="0"/>
+          <w:color w:val="000000"/>
+          <w:sz w:val="24"/>
+          <w:szCs w:val="24"/>
+          <w:u w:val="none"/>
+          <w:vertAlign w:val="baseline"/>
+          <w:lang w:val="en-GB"/>
+        </w:rPr>
+      </w:pPr>
+      <w:r>
+        <w:rPr>
+          <w:rFonts w:hint="default" w:ascii="Times New Roman" w:hAnsi="Times New Roman"/>
+          <w:b w:val="0"/>
+          <w:bCs w:val="0"/>
+          <w:i w:val="0"/>
+          <w:iCs w:val="0"/>
+          <w:color w:val="000000"/>
+          <w:sz w:val="24"/>
+          <w:szCs w:val="24"/>
+          <w:u w:val="none"/>
+          <w:vertAlign w:val="baseline"/>
+          <w:lang w:val="en-GB"/>
+        </w:rPr>
+        <w:t>Pseudo-code for back-propagation.</w:t>
       </w:r>
       <w:bookmarkStart w:id="0" w:name="_GoBack"/>
       <w:bookmarkEnd w:id="0"/>
     </w:p>
     <w:p>
       <w:pPr>
+        <w:numPr>
+          <w:numId w:val="0"/>
+        </w:numPr>
+        <w:ind w:leftChars="0"/>
+        <w:rPr>
+          <w:rFonts w:hint="default" w:ascii="Times New Roman" w:hAnsi="Times New Roman"/>
+          <w:b w:val="0"/>
+          <w:bCs w:val="0"/>
+          <w:i w:val="0"/>
+          <w:iCs w:val="0"/>
+          <w:color w:val="000000"/>
+          <w:sz w:val="24"/>
+          <w:szCs w:val="24"/>
+          <w:u w:val="none"/>
+          <w:vertAlign w:val="baseline"/>
+          <w:lang w:val="en-GB"/>
+        </w:rPr>
+      </w:pPr>
+    </w:p>
+    <w:p>
+      <w:pPr>
+        <w:keepNext w:val="0"/>
+        <w:keepLines w:val="0"/>
+        <w:widowControl/>
+        <w:suppressLineNumbers w:val="0"/>
+        <w:shd w:val="clear" w:fill="FFFFFF"/>
+        <w:spacing w:line="15" w:lineRule="atLeast"/>
+        <w:jc w:val="left"/>
+        <w:rPr>
+          <w:rFonts w:ascii="SimSun" w:hAnsi="SimSun" w:eastAsia="SimSun" w:cs="SimSun"/>
+          <w:kern w:val="0"/>
+          <w:sz w:val="24"/>
+          <w:szCs w:val="24"/>
+          <w:shd w:val="clear" w:fill="FFFFFF"/>
+          <w:lang w:val="en-US" w:eastAsia="zh-CN" w:bidi="ar"/>
+        </w:rPr>
+      </w:pPr>
+      <w:r>
+        <w:rPr>
+          <w:rStyle w:val="14"/>
+          <w:rFonts w:ascii="SimSun" w:hAnsi="SimSun" w:eastAsia="SimSun" w:cs="SimSun"/>
+          <w:sz w:val="24"/>
+          <w:szCs w:val="24"/>
+          <w:shd w:val="clear" w:fill="FFFFFF"/>
+          <w:lang w:val="en-US" w:eastAsia="zh-CN" w:bidi="ar"/>
+        </w:rPr>
+        <w:t>def</w:t>
+      </w:r>
+      <w:r>
+        <w:rPr>
+          <w:rFonts w:ascii="SimSun" w:hAnsi="SimSun" w:eastAsia="SimSun" w:cs="SimSun"/>
+          <w:kern w:val="0"/>
+          <w:sz w:val="24"/>
+          <w:szCs w:val="24"/>
+          <w:shd w:val="clear" w:fill="FFFFFF"/>
+          <w:lang w:val="en-US" w:eastAsia="zh-CN" w:bidi="ar"/>
+        </w:rPr>
+        <w:t xml:space="preserve"> </w:t>
+      </w:r>
+      <w:r>
+        <w:rPr>
+          <w:rStyle w:val="15"/>
+          <w:rFonts w:ascii="SimSun" w:hAnsi="SimSun" w:eastAsia="SimSun" w:cs="SimSun"/>
+          <w:sz w:val="24"/>
+          <w:szCs w:val="24"/>
+          <w:shd w:val="clear" w:fill="FFFFFF"/>
+          <w:lang w:val="en-US" w:eastAsia="zh-CN" w:bidi="ar"/>
+        </w:rPr>
+        <w:t>run</w:t>
+      </w:r>
+      <w:r>
+        <w:rPr>
+          <w:rStyle w:val="16"/>
+          <w:rFonts w:ascii="SimSun" w:hAnsi="SimSun" w:eastAsia="SimSun" w:cs="SimSun"/>
+          <w:sz w:val="24"/>
+          <w:szCs w:val="24"/>
+          <w:shd w:val="clear" w:fill="FFFFFF"/>
+          <w:lang w:val="en-US" w:eastAsia="zh-CN" w:bidi="ar"/>
+        </w:rPr>
+        <w:t>(</w:t>
+      </w:r>
+      <w:r>
+        <w:rPr>
+          <w:rFonts w:ascii="SimSun" w:hAnsi="SimSun" w:eastAsia="SimSun" w:cs="SimSun"/>
+          <w:kern w:val="0"/>
+          <w:sz w:val="24"/>
+          <w:szCs w:val="24"/>
+          <w:shd w:val="clear" w:fill="FFFFFF"/>
+          <w:lang w:val="en-US" w:eastAsia="zh-CN" w:bidi="ar"/>
+        </w:rPr>
+        <w:t>node</w:t>
+      </w:r>
+      <w:r>
+        <w:rPr>
+          <w:rStyle w:val="16"/>
+          <w:rFonts w:ascii="SimSun" w:hAnsi="SimSun" w:eastAsia="SimSun" w:cs="SimSun"/>
+          <w:sz w:val="24"/>
+          <w:szCs w:val="24"/>
+          <w:shd w:val="clear" w:fill="FFFFFF"/>
+          <w:lang w:val="en-US" w:eastAsia="zh-CN" w:bidi="ar"/>
+        </w:rPr>
+        <w:t>,</w:t>
+      </w:r>
+      <w:r>
+        <w:rPr>
+          <w:rFonts w:ascii="SimSun" w:hAnsi="SimSun" w:eastAsia="SimSun" w:cs="SimSun"/>
+          <w:kern w:val="0"/>
+          <w:sz w:val="24"/>
+          <w:szCs w:val="24"/>
+          <w:shd w:val="clear" w:fill="FFFFFF"/>
+          <w:lang w:val="en-US" w:eastAsia="zh-CN" w:bidi="ar"/>
+        </w:rPr>
+        <w:t xml:space="preserve"> num_rollout</w:t>
+      </w:r>
+      <w:r>
+        <w:rPr>
+          <w:rStyle w:val="16"/>
+          <w:rFonts w:ascii="SimSun" w:hAnsi="SimSun" w:eastAsia="SimSun" w:cs="SimSun"/>
+          <w:sz w:val="24"/>
+          <w:szCs w:val="24"/>
+          <w:shd w:val="clear" w:fill="FFFFFF"/>
+          <w:lang w:val="en-US" w:eastAsia="zh-CN" w:bidi="ar"/>
+        </w:rPr>
+        <w:t>):</w:t>
+      </w:r>
+      <w:r>
+        <w:rPr>
+          <w:rFonts w:ascii="SimSun" w:hAnsi="SimSun" w:eastAsia="SimSun" w:cs="SimSun"/>
+          <w:kern w:val="0"/>
+          <w:sz w:val="24"/>
+          <w:szCs w:val="24"/>
+          <w:shd w:val="clear" w:fill="FFFFFF"/>
+          <w:lang w:val="en-US" w:eastAsia="zh-CN" w:bidi="ar"/>
+        </w:rPr>
+        <w:t xml:space="preserve"> </w:t>
+      </w:r>
+    </w:p>
+    <w:p>
+      <w:pPr>
+        <w:keepNext w:val="0"/>
+        <w:keepLines w:val="0"/>
+        <w:widowControl/>
+        <w:suppressLineNumbers w:val="0"/>
+        <w:shd w:val="clear" w:fill="FFFFFF"/>
+        <w:spacing w:line="15" w:lineRule="atLeast"/>
+        <w:ind w:firstLine="720" w:firstLineChars="0"/>
+        <w:jc w:val="left"/>
+        <w:rPr>
+          <w:rStyle w:val="17"/>
+          <w:rFonts w:ascii="SimSun" w:hAnsi="SimSun" w:eastAsia="SimSun" w:cs="SimSun"/>
+          <w:sz w:val="24"/>
+          <w:szCs w:val="24"/>
+          <w:shd w:val="clear" w:fill="FFFFFF"/>
+          <w:lang w:val="en-US" w:eastAsia="zh-CN" w:bidi="ar"/>
+        </w:rPr>
+      </w:pPr>
+      <w:r>
+        <w:rPr>
+          <w:rStyle w:val="17"/>
+          <w:rFonts w:ascii="SimSun" w:hAnsi="SimSun" w:eastAsia="SimSun" w:cs="SimSun"/>
+          <w:sz w:val="24"/>
+          <w:szCs w:val="24"/>
+          <w:shd w:val="clear" w:fill="FFFFFF"/>
+          <w:lang w:val="en-US" w:eastAsia="zh-CN" w:bidi="ar"/>
+        </w:rPr>
+        <w:t>#one iteration of select-&gt;expand-&gt;simulation backup</w:t>
+      </w:r>
+    </w:p>
+    <w:p>
+      <w:pPr>
+        <w:keepNext w:val="0"/>
+        <w:keepLines w:val="0"/>
+        <w:widowControl/>
+        <w:suppressLineNumbers w:val="0"/>
+        <w:shd w:val="clear" w:fill="FFFFFF"/>
+        <w:spacing w:line="15" w:lineRule="atLeast"/>
+        <w:ind w:firstLine="720" w:firstLineChars="0"/>
+        <w:jc w:val="left"/>
+        <w:rPr>
+          <w:rStyle w:val="16"/>
+          <w:rFonts w:ascii="SimSun" w:hAnsi="SimSun" w:eastAsia="SimSun" w:cs="SimSun"/>
+          <w:sz w:val="24"/>
+          <w:szCs w:val="24"/>
+          <w:shd w:val="clear" w:fill="FFFFFF"/>
+          <w:lang w:val="en-US" w:eastAsia="zh-CN" w:bidi="ar"/>
+        </w:rPr>
+      </w:pPr>
+      <w:r>
+        <w:rPr>
+          <w:rStyle w:val="17"/>
+          <w:rFonts w:ascii="SimSun" w:hAnsi="SimSun" w:eastAsia="SimSun" w:cs="SimSun"/>
+          <w:kern w:val="0"/>
+          <w:sz w:val="24"/>
+          <w:szCs w:val="24"/>
+          <w:shd w:val="clear" w:fill="FFFFFF"/>
+          <w:lang w:val="en-US" w:eastAsia="zh-CN" w:bidi="ar"/>
+        </w:rPr>
+        <w:t>path</w:t>
+      </w:r>
+      <w:r>
+        <w:rPr>
+          <w:rFonts w:ascii="SimSun" w:hAnsi="SimSun" w:eastAsia="SimSun" w:cs="SimSun"/>
+          <w:kern w:val="0"/>
+          <w:sz w:val="24"/>
+          <w:szCs w:val="24"/>
+          <w:shd w:val="clear" w:fill="FFFFFF"/>
+          <w:lang w:val="en-US" w:eastAsia="zh-CN" w:bidi="ar"/>
+        </w:rPr>
+        <w:t xml:space="preserve"> </w:t>
+      </w:r>
+      <w:r>
+        <w:rPr>
+          <w:rStyle w:val="16"/>
+          <w:rFonts w:ascii="SimSun" w:hAnsi="SimSun" w:eastAsia="SimSun" w:cs="SimSun"/>
+          <w:sz w:val="24"/>
+          <w:szCs w:val="24"/>
+          <w:shd w:val="clear" w:fill="FFFFFF"/>
+          <w:lang w:val="en-US" w:eastAsia="zh-CN" w:bidi="ar"/>
+        </w:rPr>
+        <w:t>=</w:t>
+      </w:r>
+      <w:r>
+        <w:rPr>
+          <w:rFonts w:ascii="SimSun" w:hAnsi="SimSun" w:eastAsia="SimSun" w:cs="SimSun"/>
+          <w:kern w:val="0"/>
+          <w:sz w:val="24"/>
+          <w:szCs w:val="24"/>
+          <w:shd w:val="clear" w:fill="FFFFFF"/>
+          <w:lang w:val="en-US" w:eastAsia="zh-CN" w:bidi="ar"/>
+        </w:rPr>
+        <w:t xml:space="preserve"> </w:t>
+      </w:r>
+      <w:r>
+        <w:rPr>
+          <w:rStyle w:val="17"/>
+          <w:rFonts w:ascii="SimSun" w:hAnsi="SimSun" w:eastAsia="SimSun" w:cs="SimSun"/>
+          <w:kern w:val="0"/>
+          <w:sz w:val="24"/>
+          <w:szCs w:val="24"/>
+          <w:shd w:val="clear" w:fill="FFFFFF"/>
+          <w:lang w:val="en-US" w:eastAsia="zh-CN" w:bidi="ar"/>
+        </w:rPr>
+        <w:t>select</w:t>
+      </w:r>
+      <w:r>
+        <w:rPr>
+          <w:rStyle w:val="16"/>
+          <w:rFonts w:ascii="SimSun" w:hAnsi="SimSun" w:eastAsia="SimSun" w:cs="SimSun"/>
+          <w:sz w:val="24"/>
+          <w:szCs w:val="24"/>
+          <w:shd w:val="clear" w:fill="FFFFFF"/>
+          <w:lang w:val="en-US" w:eastAsia="zh-CN" w:bidi="ar"/>
+        </w:rPr>
+        <w:t>(</w:t>
+      </w:r>
+      <w:r>
+        <w:rPr>
+          <w:rStyle w:val="17"/>
+          <w:rFonts w:ascii="SimSun" w:hAnsi="SimSun" w:eastAsia="SimSun" w:cs="SimSun"/>
+          <w:kern w:val="0"/>
+          <w:sz w:val="24"/>
+          <w:szCs w:val="24"/>
+          <w:shd w:val="clear" w:fill="FFFFFF"/>
+          <w:lang w:val="en-US" w:eastAsia="zh-CN" w:bidi="ar"/>
+        </w:rPr>
+        <w:t>node</w:t>
+      </w:r>
+      <w:r>
+        <w:rPr>
+          <w:rStyle w:val="16"/>
+          <w:rFonts w:ascii="SimSun" w:hAnsi="SimSun" w:eastAsia="SimSun" w:cs="SimSun"/>
+          <w:sz w:val="24"/>
+          <w:szCs w:val="24"/>
+          <w:shd w:val="clear" w:fill="FFFFFF"/>
+          <w:lang w:val="en-US" w:eastAsia="zh-CN" w:bidi="ar"/>
+        </w:rPr>
+        <w:t>)</w:t>
+      </w:r>
+    </w:p>
+    <w:p>
+      <w:pPr>
+        <w:keepNext w:val="0"/>
+        <w:keepLines w:val="0"/>
+        <w:widowControl/>
+        <w:suppressLineNumbers w:val="0"/>
+        <w:shd w:val="clear" w:fill="FFFFFF"/>
+        <w:spacing w:line="15" w:lineRule="atLeast"/>
+        <w:ind w:firstLine="720" w:firstLineChars="0"/>
+        <w:jc w:val="left"/>
+        <w:rPr>
+          <w:rFonts w:ascii="SimSun" w:hAnsi="SimSun" w:eastAsia="SimSun" w:cs="SimSun"/>
+          <w:kern w:val="0"/>
+          <w:sz w:val="24"/>
+          <w:szCs w:val="24"/>
+          <w:shd w:val="clear" w:fill="FFFFFF"/>
+          <w:lang w:val="en-US" w:eastAsia="zh-CN" w:bidi="ar"/>
+        </w:rPr>
+      </w:pPr>
+      <w:r>
+        <w:rPr>
+          <w:rStyle w:val="17"/>
+          <w:rFonts w:ascii="SimSun" w:hAnsi="SimSun" w:eastAsia="SimSun" w:cs="SimSun"/>
+          <w:kern w:val="0"/>
+          <w:sz w:val="24"/>
+          <w:szCs w:val="24"/>
+          <w:shd w:val="clear" w:fill="FFFFFF"/>
+          <w:lang w:val="en-US" w:eastAsia="zh-CN" w:bidi="ar"/>
+        </w:rPr>
+        <w:t>leaf</w:t>
+      </w:r>
+      <w:r>
+        <w:rPr>
+          <w:rFonts w:ascii="SimSun" w:hAnsi="SimSun" w:eastAsia="SimSun" w:cs="SimSun"/>
+          <w:kern w:val="0"/>
+          <w:sz w:val="24"/>
+          <w:szCs w:val="24"/>
+          <w:shd w:val="clear" w:fill="FFFFFF"/>
+          <w:lang w:val="en-US" w:eastAsia="zh-CN" w:bidi="ar"/>
+        </w:rPr>
+        <w:t xml:space="preserve"> </w:t>
+      </w:r>
+      <w:r>
+        <w:rPr>
+          <w:rStyle w:val="16"/>
+          <w:rFonts w:ascii="SimSun" w:hAnsi="SimSun" w:eastAsia="SimSun" w:cs="SimSun"/>
+          <w:sz w:val="24"/>
+          <w:szCs w:val="24"/>
+          <w:shd w:val="clear" w:fill="FFFFFF"/>
+          <w:lang w:val="en-US" w:eastAsia="zh-CN" w:bidi="ar"/>
+        </w:rPr>
+        <w:t>=</w:t>
+      </w:r>
+      <w:r>
+        <w:rPr>
+          <w:rFonts w:ascii="SimSun" w:hAnsi="SimSun" w:eastAsia="SimSun" w:cs="SimSun"/>
+          <w:kern w:val="0"/>
+          <w:sz w:val="24"/>
+          <w:szCs w:val="24"/>
+          <w:shd w:val="clear" w:fill="FFFFFF"/>
+          <w:lang w:val="en-US" w:eastAsia="zh-CN" w:bidi="ar"/>
+        </w:rPr>
+        <w:t xml:space="preserve"> </w:t>
+      </w:r>
+      <w:r>
+        <w:rPr>
+          <w:rStyle w:val="17"/>
+          <w:rFonts w:ascii="SimSun" w:hAnsi="SimSun" w:eastAsia="SimSun" w:cs="SimSun"/>
+          <w:kern w:val="0"/>
+          <w:sz w:val="24"/>
+          <w:szCs w:val="24"/>
+          <w:shd w:val="clear" w:fill="FFFFFF"/>
+          <w:lang w:val="en-US" w:eastAsia="zh-CN" w:bidi="ar"/>
+        </w:rPr>
+        <w:t>path</w:t>
+      </w:r>
+      <w:r>
+        <w:rPr>
+          <w:rStyle w:val="16"/>
+          <w:rFonts w:ascii="SimSun" w:hAnsi="SimSun" w:eastAsia="SimSun" w:cs="SimSun"/>
+          <w:sz w:val="24"/>
+          <w:szCs w:val="24"/>
+          <w:shd w:val="clear" w:fill="FFFFFF"/>
+          <w:lang w:val="en-US" w:eastAsia="zh-CN" w:bidi="ar"/>
+        </w:rPr>
+        <w:t>[-</w:t>
+      </w:r>
+      <w:r>
+        <w:rPr>
+          <w:rStyle w:val="18"/>
+          <w:rFonts w:ascii="SimSun" w:hAnsi="SimSun" w:eastAsia="SimSun" w:cs="SimSun"/>
+          <w:sz w:val="24"/>
+          <w:szCs w:val="24"/>
+          <w:shd w:val="clear" w:fill="FFFFFF"/>
+          <w:lang w:val="en-US" w:eastAsia="zh-CN" w:bidi="ar"/>
+        </w:rPr>
+        <w:t>1</w:t>
+      </w:r>
+      <w:r>
+        <w:rPr>
+          <w:rStyle w:val="16"/>
+          <w:rFonts w:ascii="SimSun" w:hAnsi="SimSun" w:eastAsia="SimSun" w:cs="SimSun"/>
+          <w:sz w:val="24"/>
+          <w:szCs w:val="24"/>
+          <w:shd w:val="clear" w:fill="FFFFFF"/>
+          <w:lang w:val="en-US" w:eastAsia="zh-CN" w:bidi="ar"/>
+        </w:rPr>
+        <w:t>]</w:t>
+      </w:r>
+      <w:r>
+        <w:rPr>
+          <w:rFonts w:ascii="SimSun" w:hAnsi="SimSun" w:eastAsia="SimSun" w:cs="SimSun"/>
+          <w:kern w:val="0"/>
+          <w:sz w:val="24"/>
+          <w:szCs w:val="24"/>
+          <w:shd w:val="clear" w:fill="FFFFFF"/>
+          <w:lang w:val="en-US" w:eastAsia="zh-CN" w:bidi="ar"/>
+        </w:rPr>
+        <w:t xml:space="preserve"> </w:t>
+      </w:r>
+    </w:p>
+    <w:p>
+      <w:pPr>
+        <w:keepNext w:val="0"/>
+        <w:keepLines w:val="0"/>
+        <w:widowControl/>
+        <w:suppressLineNumbers w:val="0"/>
+        <w:shd w:val="clear" w:fill="FFFFFF"/>
+        <w:spacing w:line="15" w:lineRule="atLeast"/>
+        <w:ind w:firstLine="720" w:firstLineChars="0"/>
+        <w:jc w:val="left"/>
+        <w:rPr>
+          <w:rStyle w:val="16"/>
+          <w:rFonts w:ascii="SimSun" w:hAnsi="SimSun" w:eastAsia="SimSun" w:cs="SimSun"/>
+          <w:sz w:val="24"/>
+          <w:szCs w:val="24"/>
+          <w:shd w:val="clear" w:fill="FFFFFF"/>
+          <w:lang w:val="en-US" w:eastAsia="zh-CN" w:bidi="ar"/>
+        </w:rPr>
+      </w:pPr>
+      <w:r>
+        <w:rPr>
+          <w:rStyle w:val="17"/>
+          <w:rFonts w:ascii="SimSun" w:hAnsi="SimSun" w:eastAsia="SimSun" w:cs="SimSun"/>
+          <w:kern w:val="0"/>
+          <w:sz w:val="24"/>
+          <w:szCs w:val="24"/>
+          <w:shd w:val="clear" w:fill="FFFFFF"/>
+          <w:lang w:val="en-US" w:eastAsia="zh-CN" w:bidi="ar"/>
+        </w:rPr>
+        <w:t>expand</w:t>
+      </w:r>
+      <w:r>
+        <w:rPr>
+          <w:rStyle w:val="16"/>
+          <w:rFonts w:ascii="SimSun" w:hAnsi="SimSun" w:eastAsia="SimSun" w:cs="SimSun"/>
+          <w:sz w:val="24"/>
+          <w:szCs w:val="24"/>
+          <w:shd w:val="clear" w:fill="FFFFFF"/>
+          <w:lang w:val="en-US" w:eastAsia="zh-CN" w:bidi="ar"/>
+        </w:rPr>
+        <w:t>(</w:t>
+      </w:r>
+      <w:r>
+        <w:rPr>
+          <w:rStyle w:val="17"/>
+          <w:rFonts w:ascii="SimSun" w:hAnsi="SimSun" w:eastAsia="SimSun" w:cs="SimSun"/>
+          <w:kern w:val="0"/>
+          <w:sz w:val="24"/>
+          <w:szCs w:val="24"/>
+          <w:shd w:val="clear" w:fill="FFFFFF"/>
+          <w:lang w:val="en-US" w:eastAsia="zh-CN" w:bidi="ar"/>
+        </w:rPr>
+        <w:t>leaf</w:t>
+      </w:r>
+      <w:r>
+        <w:rPr>
+          <w:rStyle w:val="16"/>
+          <w:rFonts w:ascii="SimSun" w:hAnsi="SimSun" w:eastAsia="SimSun" w:cs="SimSun"/>
+          <w:sz w:val="24"/>
+          <w:szCs w:val="24"/>
+          <w:shd w:val="clear" w:fill="FFFFFF"/>
+          <w:lang w:val="en-US" w:eastAsia="zh-CN" w:bidi="ar"/>
+        </w:rPr>
+        <w:t>)</w:t>
+      </w:r>
+    </w:p>
+    <w:p>
+      <w:pPr>
+        <w:keepNext w:val="0"/>
+        <w:keepLines w:val="0"/>
+        <w:widowControl/>
+        <w:suppressLineNumbers w:val="0"/>
+        <w:shd w:val="clear" w:fill="FFFFFF"/>
+        <w:spacing w:line="15" w:lineRule="atLeast"/>
+        <w:ind w:firstLine="720" w:firstLineChars="0"/>
+        <w:jc w:val="left"/>
+        <w:rPr>
+          <w:rFonts w:ascii="SimSun" w:hAnsi="SimSun" w:eastAsia="SimSun" w:cs="SimSun"/>
+          <w:kern w:val="0"/>
+          <w:sz w:val="24"/>
+          <w:szCs w:val="24"/>
+          <w:shd w:val="clear" w:fill="FFFFFF"/>
+          <w:lang w:val="en-US" w:eastAsia="zh-CN" w:bidi="ar"/>
+        </w:rPr>
+      </w:pPr>
+      <w:r>
+        <w:rPr>
+          <w:rStyle w:val="17"/>
+          <w:rFonts w:ascii="SimSun" w:hAnsi="SimSun" w:eastAsia="SimSun" w:cs="SimSun"/>
+          <w:kern w:val="0"/>
+          <w:sz w:val="24"/>
+          <w:szCs w:val="24"/>
+          <w:shd w:val="clear" w:fill="FFFFFF"/>
+          <w:lang w:val="en-US" w:eastAsia="zh-CN" w:bidi="ar"/>
+        </w:rPr>
+        <w:t>reward</w:t>
+      </w:r>
+      <w:r>
+        <w:rPr>
+          <w:rFonts w:ascii="SimSun" w:hAnsi="SimSun" w:eastAsia="SimSun" w:cs="SimSun"/>
+          <w:kern w:val="0"/>
+          <w:sz w:val="24"/>
+          <w:szCs w:val="24"/>
+          <w:shd w:val="clear" w:fill="FFFFFF"/>
+          <w:lang w:val="en-US" w:eastAsia="zh-CN" w:bidi="ar"/>
+        </w:rPr>
+        <w:t xml:space="preserve"> </w:t>
+      </w:r>
+      <w:r>
+        <w:rPr>
+          <w:rStyle w:val="16"/>
+          <w:rFonts w:ascii="SimSun" w:hAnsi="SimSun" w:eastAsia="SimSun" w:cs="SimSun"/>
+          <w:sz w:val="24"/>
+          <w:szCs w:val="24"/>
+          <w:shd w:val="clear" w:fill="FFFFFF"/>
+          <w:lang w:val="en-US" w:eastAsia="zh-CN" w:bidi="ar"/>
+        </w:rPr>
+        <w:t>=</w:t>
+      </w:r>
+      <w:r>
+        <w:rPr>
+          <w:rFonts w:ascii="SimSun" w:hAnsi="SimSun" w:eastAsia="SimSun" w:cs="SimSun"/>
+          <w:kern w:val="0"/>
+          <w:sz w:val="24"/>
+          <w:szCs w:val="24"/>
+          <w:shd w:val="clear" w:fill="FFFFFF"/>
+          <w:lang w:val="en-US" w:eastAsia="zh-CN" w:bidi="ar"/>
+        </w:rPr>
+        <w:t xml:space="preserve"> </w:t>
+      </w:r>
+      <w:r>
+        <w:rPr>
+          <w:rStyle w:val="18"/>
+          <w:rFonts w:ascii="SimSun" w:hAnsi="SimSun" w:eastAsia="SimSun" w:cs="SimSun"/>
+          <w:sz w:val="24"/>
+          <w:szCs w:val="24"/>
+          <w:shd w:val="clear" w:fill="FFFFFF"/>
+          <w:lang w:val="en-US" w:eastAsia="zh-CN" w:bidi="ar"/>
+        </w:rPr>
+        <w:t>0</w:t>
+      </w:r>
+      <w:r>
+        <w:rPr>
+          <w:rFonts w:ascii="SimSun" w:hAnsi="SimSun" w:eastAsia="SimSun" w:cs="SimSun"/>
+          <w:kern w:val="0"/>
+          <w:sz w:val="24"/>
+          <w:szCs w:val="24"/>
+          <w:shd w:val="clear" w:fill="FFFFFF"/>
+          <w:lang w:val="en-US" w:eastAsia="zh-CN" w:bidi="ar"/>
+        </w:rPr>
+        <w:t xml:space="preserve"> </w:t>
+      </w:r>
+    </w:p>
+    <w:p>
+      <w:pPr>
+        <w:keepNext w:val="0"/>
+        <w:keepLines w:val="0"/>
+        <w:widowControl/>
+        <w:suppressLineNumbers w:val="0"/>
+        <w:shd w:val="clear" w:fill="FFFFFF"/>
+        <w:spacing w:line="15" w:lineRule="atLeast"/>
+        <w:ind w:firstLine="720" w:firstLineChars="0"/>
+        <w:jc w:val="left"/>
+        <w:rPr>
+          <w:rFonts w:ascii="SimSun" w:hAnsi="SimSun" w:eastAsia="SimSun" w:cs="SimSun"/>
+          <w:kern w:val="0"/>
+          <w:sz w:val="24"/>
+          <w:szCs w:val="24"/>
+          <w:shd w:val="clear" w:fill="FFFFFF"/>
+          <w:lang w:val="en-US" w:eastAsia="zh-CN" w:bidi="ar"/>
+        </w:rPr>
+      </w:pPr>
+      <w:r>
+        <w:rPr>
+          <w:rStyle w:val="14"/>
+          <w:rFonts w:ascii="SimSun" w:hAnsi="SimSun" w:eastAsia="SimSun" w:cs="SimSun"/>
+          <w:sz w:val="24"/>
+          <w:szCs w:val="24"/>
+          <w:shd w:val="clear" w:fill="FFFFFF"/>
+          <w:lang w:val="en-US" w:eastAsia="zh-CN" w:bidi="ar"/>
+        </w:rPr>
+        <w:t>for</w:t>
+      </w:r>
+      <w:r>
+        <w:rPr>
+          <w:rFonts w:ascii="SimSun" w:hAnsi="SimSun" w:eastAsia="SimSun" w:cs="SimSun"/>
+          <w:kern w:val="0"/>
+          <w:sz w:val="24"/>
+          <w:szCs w:val="24"/>
+          <w:shd w:val="clear" w:fill="FFFFFF"/>
+          <w:lang w:val="en-US" w:eastAsia="zh-CN" w:bidi="ar"/>
+        </w:rPr>
+        <w:t xml:space="preserve"> </w:t>
+      </w:r>
+      <w:r>
+        <w:rPr>
+          <w:rStyle w:val="17"/>
+          <w:rFonts w:ascii="SimSun" w:hAnsi="SimSun" w:eastAsia="SimSun" w:cs="SimSun"/>
+          <w:kern w:val="0"/>
+          <w:sz w:val="24"/>
+          <w:szCs w:val="24"/>
+          <w:shd w:val="clear" w:fill="FFFFFF"/>
+          <w:lang w:val="en-US" w:eastAsia="zh-CN" w:bidi="ar"/>
+        </w:rPr>
+        <w:t>i</w:t>
+      </w:r>
+      <w:r>
+        <w:rPr>
+          <w:rFonts w:ascii="SimSun" w:hAnsi="SimSun" w:eastAsia="SimSun" w:cs="SimSun"/>
+          <w:kern w:val="0"/>
+          <w:sz w:val="24"/>
+          <w:szCs w:val="24"/>
+          <w:shd w:val="clear" w:fill="FFFFFF"/>
+          <w:lang w:val="en-US" w:eastAsia="zh-CN" w:bidi="ar"/>
+        </w:rPr>
+        <w:t xml:space="preserve"> </w:t>
+      </w:r>
+      <w:r>
+        <w:rPr>
+          <w:rStyle w:val="14"/>
+          <w:rFonts w:ascii="SimSun" w:hAnsi="SimSun" w:eastAsia="SimSun" w:cs="SimSun"/>
+          <w:sz w:val="24"/>
+          <w:szCs w:val="24"/>
+          <w:shd w:val="clear" w:fill="FFFFFF"/>
+          <w:lang w:val="en-US" w:eastAsia="zh-CN" w:bidi="ar"/>
+        </w:rPr>
+        <w:t>in</w:t>
+      </w:r>
+      <w:r>
+        <w:rPr>
+          <w:rFonts w:ascii="SimSun" w:hAnsi="SimSun" w:eastAsia="SimSun" w:cs="SimSun"/>
+          <w:kern w:val="0"/>
+          <w:sz w:val="24"/>
+          <w:szCs w:val="24"/>
+          <w:shd w:val="clear" w:fill="FFFFFF"/>
+          <w:lang w:val="en-US" w:eastAsia="zh-CN" w:bidi="ar"/>
+        </w:rPr>
+        <w:t xml:space="preserve"> </w:t>
+      </w:r>
+      <w:r>
+        <w:rPr>
+          <w:rStyle w:val="19"/>
+          <w:rFonts w:ascii="SimSun" w:hAnsi="SimSun" w:eastAsia="SimSun" w:cs="SimSun"/>
+          <w:sz w:val="24"/>
+          <w:szCs w:val="24"/>
+          <w:shd w:val="clear" w:fill="FFFFFF"/>
+          <w:lang w:val="en-US" w:eastAsia="zh-CN" w:bidi="ar"/>
+        </w:rPr>
+        <w:t>range</w:t>
+      </w:r>
+      <w:r>
+        <w:rPr>
+          <w:rStyle w:val="16"/>
+          <w:rFonts w:ascii="SimSun" w:hAnsi="SimSun" w:eastAsia="SimSun" w:cs="SimSun"/>
+          <w:sz w:val="24"/>
+          <w:szCs w:val="24"/>
+          <w:shd w:val="clear" w:fill="FFFFFF"/>
+          <w:lang w:val="en-US" w:eastAsia="zh-CN" w:bidi="ar"/>
+        </w:rPr>
+        <w:t>(</w:t>
+      </w:r>
+      <w:r>
+        <w:rPr>
+          <w:rStyle w:val="17"/>
+          <w:rFonts w:ascii="SimSun" w:hAnsi="SimSun" w:eastAsia="SimSun" w:cs="SimSun"/>
+          <w:kern w:val="0"/>
+          <w:sz w:val="24"/>
+          <w:szCs w:val="24"/>
+          <w:shd w:val="clear" w:fill="FFFFFF"/>
+          <w:lang w:val="en-US" w:eastAsia="zh-CN" w:bidi="ar"/>
+        </w:rPr>
+        <w:t>num_rollout</w:t>
+      </w:r>
+      <w:r>
+        <w:rPr>
+          <w:rStyle w:val="16"/>
+          <w:rFonts w:ascii="SimSun" w:hAnsi="SimSun" w:eastAsia="SimSun" w:cs="SimSun"/>
+          <w:sz w:val="24"/>
+          <w:szCs w:val="24"/>
+          <w:shd w:val="clear" w:fill="FFFFFF"/>
+          <w:lang w:val="en-US" w:eastAsia="zh-CN" w:bidi="ar"/>
+        </w:rPr>
+        <w:t>):</w:t>
+      </w:r>
+      <w:r>
+        <w:rPr>
+          <w:rFonts w:ascii="SimSun" w:hAnsi="SimSun" w:eastAsia="SimSun" w:cs="SimSun"/>
+          <w:kern w:val="0"/>
+          <w:sz w:val="24"/>
+          <w:szCs w:val="24"/>
+          <w:shd w:val="clear" w:fill="FFFFFF"/>
+          <w:lang w:val="en-US" w:eastAsia="zh-CN" w:bidi="ar"/>
+        </w:rPr>
+        <w:t xml:space="preserve"> </w:t>
+      </w:r>
+    </w:p>
+    <w:p>
+      <w:pPr>
+        <w:keepNext w:val="0"/>
+        <w:keepLines w:val="0"/>
+        <w:widowControl/>
+        <w:suppressLineNumbers w:val="0"/>
+        <w:shd w:val="clear" w:fill="FFFFFF"/>
+        <w:spacing w:line="15" w:lineRule="atLeast"/>
+        <w:ind w:left="720" w:leftChars="0" w:firstLine="720" w:firstLineChars="0"/>
+        <w:jc w:val="left"/>
+        <w:rPr>
+          <w:rStyle w:val="16"/>
+          <w:rFonts w:ascii="SimSun" w:hAnsi="SimSun" w:eastAsia="SimSun" w:cs="SimSun"/>
+          <w:sz w:val="24"/>
+          <w:szCs w:val="24"/>
+          <w:shd w:val="clear" w:fill="FFFFFF"/>
+          <w:lang w:val="en-US" w:eastAsia="zh-CN" w:bidi="ar"/>
+        </w:rPr>
+      </w:pPr>
+      <w:r>
+        <w:rPr>
+          <w:rStyle w:val="17"/>
+          <w:rFonts w:ascii="SimSun" w:hAnsi="SimSun" w:eastAsia="SimSun" w:cs="SimSun"/>
+          <w:kern w:val="0"/>
+          <w:sz w:val="24"/>
+          <w:szCs w:val="24"/>
+          <w:shd w:val="clear" w:fill="FFFFFF"/>
+          <w:lang w:val="en-US" w:eastAsia="zh-CN" w:bidi="ar"/>
+        </w:rPr>
+        <w:t>reward</w:t>
+      </w:r>
+      <w:r>
+        <w:rPr>
+          <w:rFonts w:ascii="SimSun" w:hAnsi="SimSun" w:eastAsia="SimSun" w:cs="SimSun"/>
+          <w:kern w:val="0"/>
+          <w:sz w:val="24"/>
+          <w:szCs w:val="24"/>
+          <w:shd w:val="clear" w:fill="FFFFFF"/>
+          <w:lang w:val="en-US" w:eastAsia="zh-CN" w:bidi="ar"/>
+        </w:rPr>
+        <w:t xml:space="preserve"> </w:t>
+      </w:r>
+      <w:r>
+        <w:rPr>
+          <w:rStyle w:val="16"/>
+          <w:rFonts w:ascii="SimSun" w:hAnsi="SimSun" w:eastAsia="SimSun" w:cs="SimSun"/>
+          <w:sz w:val="24"/>
+          <w:szCs w:val="24"/>
+          <w:shd w:val="clear" w:fill="FFFFFF"/>
+          <w:lang w:val="en-US" w:eastAsia="zh-CN" w:bidi="ar"/>
+        </w:rPr>
+        <w:t>+=</w:t>
+      </w:r>
+      <w:r>
+        <w:rPr>
+          <w:rFonts w:ascii="SimSun" w:hAnsi="SimSun" w:eastAsia="SimSun" w:cs="SimSun"/>
+          <w:kern w:val="0"/>
+          <w:sz w:val="24"/>
+          <w:szCs w:val="24"/>
+          <w:shd w:val="clear" w:fill="FFFFFF"/>
+          <w:lang w:val="en-US" w:eastAsia="zh-CN" w:bidi="ar"/>
+        </w:rPr>
+        <w:t xml:space="preserve"> </w:t>
+      </w:r>
+      <w:r>
+        <w:rPr>
+          <w:rStyle w:val="17"/>
+          <w:rFonts w:ascii="SimSun" w:hAnsi="SimSun" w:eastAsia="SimSun" w:cs="SimSun"/>
+          <w:kern w:val="0"/>
+          <w:sz w:val="24"/>
+          <w:szCs w:val="24"/>
+          <w:shd w:val="clear" w:fill="FFFFFF"/>
+          <w:lang w:val="en-US" w:eastAsia="zh-CN" w:bidi="ar"/>
+        </w:rPr>
+        <w:t>simulate</w:t>
+      </w:r>
+      <w:r>
+        <w:rPr>
+          <w:rStyle w:val="16"/>
+          <w:rFonts w:ascii="SimSun" w:hAnsi="SimSun" w:eastAsia="SimSun" w:cs="SimSun"/>
+          <w:sz w:val="24"/>
+          <w:szCs w:val="24"/>
+          <w:shd w:val="clear" w:fill="FFFFFF"/>
+          <w:lang w:val="en-US" w:eastAsia="zh-CN" w:bidi="ar"/>
+        </w:rPr>
+        <w:t>(</w:t>
+      </w:r>
+      <w:r>
+        <w:rPr>
+          <w:rStyle w:val="17"/>
+          <w:rFonts w:ascii="SimSun" w:hAnsi="SimSun" w:eastAsia="SimSun" w:cs="SimSun"/>
+          <w:kern w:val="0"/>
+          <w:sz w:val="24"/>
+          <w:szCs w:val="24"/>
+          <w:shd w:val="clear" w:fill="FFFFFF"/>
+          <w:lang w:val="en-US" w:eastAsia="zh-CN" w:bidi="ar"/>
+        </w:rPr>
+        <w:t>leaf</w:t>
+      </w:r>
+      <w:r>
+        <w:rPr>
+          <w:rStyle w:val="16"/>
+          <w:rFonts w:ascii="SimSun" w:hAnsi="SimSun" w:eastAsia="SimSun" w:cs="SimSun"/>
+          <w:sz w:val="24"/>
+          <w:szCs w:val="24"/>
+          <w:shd w:val="clear" w:fill="FFFFFF"/>
+          <w:lang w:val="en-US" w:eastAsia="zh-CN" w:bidi="ar"/>
+        </w:rPr>
+        <w:t>)</w:t>
+      </w:r>
+    </w:p>
+    <w:p>
+      <w:pPr>
+        <w:keepNext w:val="0"/>
+        <w:keepLines w:val="0"/>
+        <w:widowControl/>
+        <w:suppressLineNumbers w:val="0"/>
+        <w:shd w:val="clear" w:fill="FFFFFF"/>
+        <w:spacing w:line="15" w:lineRule="atLeast"/>
+        <w:ind w:firstLine="720" w:firstLineChars="0"/>
+        <w:jc w:val="left"/>
+      </w:pPr>
+      <w:r>
+        <w:rPr>
+          <w:rStyle w:val="17"/>
+          <w:rFonts w:ascii="SimSun" w:hAnsi="SimSun" w:eastAsia="SimSun" w:cs="SimSun"/>
+          <w:kern w:val="0"/>
+          <w:sz w:val="24"/>
+          <w:szCs w:val="24"/>
+          <w:shd w:val="clear" w:fill="FFFFFF"/>
+          <w:lang w:val="en-US" w:eastAsia="zh-CN" w:bidi="ar"/>
+        </w:rPr>
+        <w:t>backup</w:t>
+      </w:r>
+      <w:r>
+        <w:rPr>
+          <w:rStyle w:val="16"/>
+          <w:rFonts w:ascii="SimSun" w:hAnsi="SimSun" w:eastAsia="SimSun" w:cs="SimSun"/>
+          <w:sz w:val="24"/>
+          <w:szCs w:val="24"/>
+          <w:shd w:val="clear" w:fill="FFFFFF"/>
+          <w:lang w:val="en-US" w:eastAsia="zh-CN" w:bidi="ar"/>
+        </w:rPr>
+        <w:t>(</w:t>
+      </w:r>
+      <w:r>
+        <w:rPr>
+          <w:rStyle w:val="17"/>
+          <w:rFonts w:ascii="SimSun" w:hAnsi="SimSun" w:eastAsia="SimSun" w:cs="SimSun"/>
+          <w:kern w:val="0"/>
+          <w:sz w:val="24"/>
+          <w:szCs w:val="24"/>
+          <w:shd w:val="clear" w:fill="FFFFFF"/>
+          <w:lang w:val="en-US" w:eastAsia="zh-CN" w:bidi="ar"/>
+        </w:rPr>
+        <w:t>path</w:t>
+      </w:r>
+      <w:r>
+        <w:rPr>
+          <w:rStyle w:val="16"/>
+          <w:rFonts w:ascii="SimSun" w:hAnsi="SimSun" w:eastAsia="SimSun" w:cs="SimSun"/>
+          <w:sz w:val="24"/>
+          <w:szCs w:val="24"/>
+          <w:shd w:val="clear" w:fill="FFFFFF"/>
+          <w:lang w:val="en-US" w:eastAsia="zh-CN" w:bidi="ar"/>
+        </w:rPr>
+        <w:t>,</w:t>
+      </w:r>
+      <w:r>
+        <w:rPr>
+          <w:rFonts w:ascii="SimSun" w:hAnsi="SimSun" w:eastAsia="SimSun" w:cs="SimSun"/>
+          <w:kern w:val="0"/>
+          <w:sz w:val="24"/>
+          <w:szCs w:val="24"/>
+          <w:shd w:val="clear" w:fill="FFFFFF"/>
+          <w:lang w:val="en-US" w:eastAsia="zh-CN" w:bidi="ar"/>
+        </w:rPr>
+        <w:t xml:space="preserve"> </w:t>
+      </w:r>
+      <w:r>
+        <w:rPr>
+          <w:rStyle w:val="17"/>
+          <w:rFonts w:ascii="SimSun" w:hAnsi="SimSun" w:eastAsia="SimSun" w:cs="SimSun"/>
+          <w:kern w:val="0"/>
+          <w:sz w:val="24"/>
+          <w:szCs w:val="24"/>
+          <w:shd w:val="clear" w:fill="FFFFFF"/>
+          <w:lang w:val="en-US" w:eastAsia="zh-CN" w:bidi="ar"/>
+        </w:rPr>
+        <w:t>reward</w:t>
+      </w:r>
+      <w:r>
+        <w:rPr>
+          <w:rStyle w:val="16"/>
+          <w:rFonts w:ascii="SimSun" w:hAnsi="SimSun" w:eastAsia="SimSun" w:cs="SimSun"/>
+          <w:sz w:val="24"/>
+          <w:szCs w:val="24"/>
+          <w:shd w:val="clear" w:fill="FFFFFF"/>
+          <w:lang w:val="en-US" w:eastAsia="zh-CN" w:bidi="ar"/>
+        </w:rPr>
+        <w:t>)</w:t>
+      </w:r>
+    </w:p>
+    <w:p>
+      <w:pPr>
+        <w:numPr>
+          <w:numId w:val="0"/>
+        </w:numPr>
+        <w:ind w:leftChars="0"/>
+        <w:rPr>
+          <w:rFonts w:hint="default" w:ascii="Times New Roman" w:hAnsi="Times New Roman"/>
+          <w:b w:val="0"/>
+          <w:bCs w:val="0"/>
+          <w:i w:val="0"/>
+          <w:iCs w:val="0"/>
+          <w:color w:val="000000"/>
+          <w:sz w:val="24"/>
+          <w:szCs w:val="24"/>
+          <w:u w:val="none"/>
+          <w:vertAlign w:val="baseline"/>
+          <w:lang w:val="en-GB"/>
+        </w:rPr>
+      </w:pPr>
+    </w:p>
+    <w:p>
+      <w:pPr>
         <w:rPr>
           <w:rFonts w:hint="default" w:ascii="Times New Roman" w:hAnsi="Times New Roman" w:cs="Times New Roman"/>
           <w:b w:val="0"/>
@@ -4542,518 +5522,6 @@
         </w:rPr>
         <w:t>”.</w:t>
       </w:r>
-    </w:p>
-    <w:p>
-      <w:pPr>
-        <w:rPr>
-          <w:rFonts w:hint="default" w:ascii="Times New Roman" w:hAnsi="Times New Roman" w:cs="Times New Roman"/>
-          <w:b/>
-          <w:bCs/>
-          <w:i w:val="0"/>
-          <w:iCs w:val="0"/>
-          <w:color w:val="000000"/>
-          <w:sz w:val="24"/>
-          <w:szCs w:val="24"/>
-          <w:u w:val="none"/>
-          <w:vertAlign w:val="baseline"/>
-        </w:rPr>
-      </w:pPr>
-    </w:p>
-    <w:p>
-      <w:pPr>
-        <w:rPr>
-          <w:rFonts w:hint="default" w:ascii="Times New Roman" w:hAnsi="Times New Roman" w:cs="Times New Roman"/>
-          <w:b/>
-          <w:bCs/>
-          <w:i w:val="0"/>
-          <w:iCs w:val="0"/>
-          <w:color w:val="000000"/>
-          <w:sz w:val="24"/>
-          <w:szCs w:val="24"/>
-          <w:u w:val="none"/>
-          <w:vertAlign w:val="baseline"/>
-        </w:rPr>
-      </w:pPr>
-    </w:p>
-    <w:p>
-      <w:pPr>
-        <w:rPr>
-          <w:rFonts w:hint="default" w:ascii="Times New Roman" w:hAnsi="Times New Roman" w:cs="Times New Roman"/>
-          <w:b/>
-          <w:bCs/>
-          <w:i w:val="0"/>
-          <w:iCs w:val="0"/>
-          <w:color w:val="000000"/>
-          <w:sz w:val="24"/>
-          <w:szCs w:val="24"/>
-          <w:u w:val="none"/>
-          <w:vertAlign w:val="baseline"/>
-        </w:rPr>
-      </w:pPr>
-    </w:p>
-    <w:p>
-      <w:pPr>
-        <w:rPr>
-          <w:rFonts w:hint="default" w:ascii="Times New Roman" w:hAnsi="Times New Roman" w:cs="Times New Roman"/>
-          <w:b/>
-          <w:bCs/>
-          <w:i w:val="0"/>
-          <w:iCs w:val="0"/>
-          <w:color w:val="000000"/>
-          <w:sz w:val="24"/>
-          <w:szCs w:val="24"/>
-          <w:u w:val="none"/>
-          <w:vertAlign w:val="baseline"/>
-        </w:rPr>
-      </w:pPr>
-    </w:p>
-    <w:p>
-      <w:pPr>
-        <w:rPr>
-          <w:rFonts w:hint="default" w:ascii="Times New Roman" w:hAnsi="Times New Roman" w:cs="Times New Roman"/>
-          <w:b/>
-          <w:bCs/>
-          <w:i w:val="0"/>
-          <w:iCs w:val="0"/>
-          <w:color w:val="000000"/>
-          <w:sz w:val="24"/>
-          <w:szCs w:val="24"/>
-          <w:u w:val="none"/>
-          <w:vertAlign w:val="baseline"/>
-        </w:rPr>
-      </w:pPr>
-    </w:p>
-    <w:p>
-      <w:pPr>
-        <w:rPr>
-          <w:rFonts w:hint="default" w:ascii="Times New Roman" w:hAnsi="Times New Roman" w:cs="Times New Roman"/>
-          <w:b/>
-          <w:bCs/>
-          <w:i w:val="0"/>
-          <w:iCs w:val="0"/>
-          <w:color w:val="000000"/>
-          <w:sz w:val="24"/>
-          <w:szCs w:val="24"/>
-          <w:u w:val="none"/>
-          <w:vertAlign w:val="baseline"/>
-        </w:rPr>
-      </w:pPr>
-    </w:p>
-    <w:p>
-      <w:pPr>
-        <w:rPr>
-          <w:rFonts w:hint="default" w:ascii="Times New Roman" w:hAnsi="Times New Roman" w:cs="Times New Roman"/>
-          <w:b/>
-          <w:bCs/>
-          <w:i w:val="0"/>
-          <w:iCs w:val="0"/>
-          <w:color w:val="000000"/>
-          <w:sz w:val="24"/>
-          <w:szCs w:val="24"/>
-          <w:u w:val="none"/>
-          <w:vertAlign w:val="baseline"/>
-        </w:rPr>
-      </w:pPr>
-    </w:p>
-    <w:p>
-      <w:pPr>
-        <w:rPr>
-          <w:rFonts w:hint="default" w:ascii="Times New Roman" w:hAnsi="Times New Roman" w:cs="Times New Roman"/>
-          <w:b/>
-          <w:bCs/>
-          <w:i w:val="0"/>
-          <w:iCs w:val="0"/>
-          <w:color w:val="000000"/>
-          <w:sz w:val="24"/>
-          <w:szCs w:val="24"/>
-          <w:u w:val="none"/>
-          <w:vertAlign w:val="baseline"/>
-        </w:rPr>
-      </w:pPr>
-    </w:p>
-    <w:p>
-      <w:pPr>
-        <w:rPr>
-          <w:rFonts w:hint="default" w:ascii="Times New Roman" w:hAnsi="Times New Roman" w:cs="Times New Roman"/>
-          <w:b/>
-          <w:bCs/>
-          <w:i w:val="0"/>
-          <w:iCs w:val="0"/>
-          <w:color w:val="000000"/>
-          <w:sz w:val="24"/>
-          <w:szCs w:val="24"/>
-          <w:u w:val="none"/>
-          <w:vertAlign w:val="baseline"/>
-        </w:rPr>
-      </w:pPr>
-    </w:p>
-    <w:p>
-      <w:pPr>
-        <w:rPr>
-          <w:rFonts w:hint="default" w:ascii="Times New Roman" w:hAnsi="Times New Roman" w:cs="Times New Roman"/>
-          <w:b/>
-          <w:bCs/>
-          <w:i w:val="0"/>
-          <w:iCs w:val="0"/>
-          <w:color w:val="000000"/>
-          <w:sz w:val="24"/>
-          <w:szCs w:val="24"/>
-          <w:u w:val="none"/>
-          <w:vertAlign w:val="baseline"/>
-        </w:rPr>
-      </w:pPr>
-    </w:p>
-    <w:p>
-      <w:pPr>
-        <w:rPr>
-          <w:rFonts w:hint="default" w:ascii="Times New Roman" w:hAnsi="Times New Roman" w:cs="Times New Roman"/>
-          <w:b/>
-          <w:bCs/>
-          <w:i w:val="0"/>
-          <w:iCs w:val="0"/>
-          <w:color w:val="000000"/>
-          <w:sz w:val="24"/>
-          <w:szCs w:val="24"/>
-          <w:u w:val="none"/>
-          <w:vertAlign w:val="baseline"/>
-        </w:rPr>
-      </w:pPr>
-    </w:p>
-    <w:p>
-      <w:pPr>
-        <w:rPr>
-          <w:rFonts w:hint="default" w:ascii="Times New Roman" w:hAnsi="Times New Roman" w:cs="Times New Roman"/>
-          <w:b/>
-          <w:bCs/>
-          <w:i w:val="0"/>
-          <w:iCs w:val="0"/>
-          <w:color w:val="000000"/>
-          <w:sz w:val="24"/>
-          <w:szCs w:val="24"/>
-          <w:u w:val="none"/>
-          <w:vertAlign w:val="baseline"/>
-        </w:rPr>
-      </w:pPr>
-    </w:p>
-    <w:p>
-      <w:pPr>
-        <w:rPr>
-          <w:rFonts w:hint="default" w:ascii="Times New Roman" w:hAnsi="Times New Roman" w:cs="Times New Roman"/>
-          <w:b/>
-          <w:bCs/>
-          <w:i w:val="0"/>
-          <w:iCs w:val="0"/>
-          <w:color w:val="000000"/>
-          <w:sz w:val="24"/>
-          <w:szCs w:val="24"/>
-          <w:u w:val="none"/>
-          <w:vertAlign w:val="baseline"/>
-        </w:rPr>
-      </w:pPr>
-    </w:p>
-    <w:p>
-      <w:pPr>
-        <w:rPr>
-          <w:rFonts w:hint="default" w:ascii="Times New Roman" w:hAnsi="Times New Roman" w:cs="Times New Roman"/>
-          <w:b/>
-          <w:bCs/>
-          <w:i w:val="0"/>
-          <w:iCs w:val="0"/>
-          <w:color w:val="000000"/>
-          <w:sz w:val="24"/>
-          <w:szCs w:val="24"/>
-          <w:u w:val="none"/>
-          <w:vertAlign w:val="baseline"/>
-        </w:rPr>
-      </w:pPr>
-    </w:p>
-    <w:p>
-      <w:pPr>
-        <w:rPr>
-          <w:rFonts w:hint="default" w:ascii="Times New Roman" w:hAnsi="Times New Roman" w:cs="Times New Roman"/>
-          <w:b/>
-          <w:bCs/>
-          <w:i w:val="0"/>
-          <w:iCs w:val="0"/>
-          <w:color w:val="000000"/>
-          <w:sz w:val="24"/>
-          <w:szCs w:val="24"/>
-          <w:u w:val="none"/>
-          <w:vertAlign w:val="baseline"/>
-        </w:rPr>
-      </w:pPr>
-    </w:p>
-    <w:p>
-      <w:pPr>
-        <w:rPr>
-          <w:rFonts w:hint="default" w:ascii="Times New Roman" w:hAnsi="Times New Roman" w:cs="Times New Roman"/>
-          <w:b/>
-          <w:bCs/>
-          <w:i w:val="0"/>
-          <w:iCs w:val="0"/>
-          <w:color w:val="000000"/>
-          <w:sz w:val="24"/>
-          <w:szCs w:val="24"/>
-          <w:u w:val="none"/>
-          <w:vertAlign w:val="baseline"/>
-        </w:rPr>
-      </w:pPr>
-    </w:p>
-    <w:p>
-      <w:pPr>
-        <w:rPr>
-          <w:rFonts w:hint="default" w:ascii="Times New Roman" w:hAnsi="Times New Roman" w:cs="Times New Roman"/>
-          <w:b/>
-          <w:bCs/>
-          <w:i w:val="0"/>
-          <w:iCs w:val="0"/>
-          <w:color w:val="000000"/>
-          <w:sz w:val="24"/>
-          <w:szCs w:val="24"/>
-          <w:u w:val="none"/>
-          <w:vertAlign w:val="baseline"/>
-        </w:rPr>
-      </w:pPr>
-    </w:p>
-    <w:p>
-      <w:pPr>
-        <w:rPr>
-          <w:rFonts w:hint="default" w:ascii="Times New Roman" w:hAnsi="Times New Roman" w:cs="Times New Roman"/>
-          <w:b/>
-          <w:bCs/>
-          <w:i w:val="0"/>
-          <w:iCs w:val="0"/>
-          <w:color w:val="000000"/>
-          <w:sz w:val="24"/>
-          <w:szCs w:val="24"/>
-          <w:u w:val="none"/>
-          <w:vertAlign w:val="baseline"/>
-        </w:rPr>
-      </w:pPr>
-    </w:p>
-    <w:p>
-      <w:pPr>
-        <w:rPr>
-          <w:rFonts w:hint="default" w:ascii="Times New Roman" w:hAnsi="Times New Roman" w:cs="Times New Roman"/>
-          <w:b/>
-          <w:bCs/>
-          <w:i w:val="0"/>
-          <w:iCs w:val="0"/>
-          <w:color w:val="000000"/>
-          <w:sz w:val="24"/>
-          <w:szCs w:val="24"/>
-          <w:u w:val="none"/>
-          <w:vertAlign w:val="baseline"/>
-        </w:rPr>
-      </w:pPr>
-    </w:p>
-    <w:p>
-      <w:pPr>
-        <w:rPr>
-          <w:rFonts w:hint="default" w:ascii="Times New Roman" w:hAnsi="Times New Roman" w:cs="Times New Roman"/>
-          <w:b/>
-          <w:bCs/>
-          <w:i w:val="0"/>
-          <w:iCs w:val="0"/>
-          <w:color w:val="000000"/>
-          <w:sz w:val="24"/>
-          <w:szCs w:val="24"/>
-          <w:u w:val="none"/>
-          <w:vertAlign w:val="baseline"/>
-        </w:rPr>
-      </w:pPr>
-    </w:p>
-    <w:p>
-      <w:pPr>
-        <w:rPr>
-          <w:rFonts w:hint="default" w:ascii="Times New Roman" w:hAnsi="Times New Roman" w:cs="Times New Roman"/>
-          <w:b/>
-          <w:bCs/>
-          <w:i w:val="0"/>
-          <w:iCs w:val="0"/>
-          <w:color w:val="000000"/>
-          <w:sz w:val="24"/>
-          <w:szCs w:val="24"/>
-          <w:u w:val="none"/>
-          <w:vertAlign w:val="baseline"/>
-        </w:rPr>
-      </w:pPr>
-    </w:p>
-    <w:p>
-      <w:pPr>
-        <w:rPr>
-          <w:rFonts w:hint="default" w:ascii="Times New Roman" w:hAnsi="Times New Roman" w:cs="Times New Roman"/>
-          <w:b/>
-          <w:bCs/>
-          <w:i w:val="0"/>
-          <w:iCs w:val="0"/>
-          <w:color w:val="000000"/>
-          <w:sz w:val="24"/>
-          <w:szCs w:val="24"/>
-          <w:u w:val="none"/>
-          <w:vertAlign w:val="baseline"/>
-        </w:rPr>
-      </w:pPr>
-    </w:p>
-    <w:p>
-      <w:pPr>
-        <w:rPr>
-          <w:rFonts w:hint="default" w:ascii="Times New Roman" w:hAnsi="Times New Roman" w:cs="Times New Roman"/>
-          <w:b/>
-          <w:bCs/>
-          <w:i w:val="0"/>
-          <w:iCs w:val="0"/>
-          <w:color w:val="000000"/>
-          <w:sz w:val="24"/>
-          <w:szCs w:val="24"/>
-          <w:u w:val="none"/>
-          <w:vertAlign w:val="baseline"/>
-        </w:rPr>
-      </w:pPr>
-    </w:p>
-    <w:p>
-      <w:pPr>
-        <w:rPr>
-          <w:rFonts w:hint="default" w:ascii="Times New Roman" w:hAnsi="Times New Roman" w:cs="Times New Roman"/>
-          <w:b/>
-          <w:bCs/>
-          <w:i w:val="0"/>
-          <w:iCs w:val="0"/>
-          <w:color w:val="000000"/>
-          <w:sz w:val="24"/>
-          <w:szCs w:val="24"/>
-          <w:u w:val="none"/>
-          <w:vertAlign w:val="baseline"/>
-        </w:rPr>
-      </w:pPr>
-    </w:p>
-    <w:p>
-      <w:pPr>
-        <w:rPr>
-          <w:rFonts w:hint="default" w:ascii="Times New Roman" w:hAnsi="Times New Roman" w:cs="Times New Roman"/>
-          <w:b/>
-          <w:bCs/>
-          <w:i w:val="0"/>
-          <w:iCs w:val="0"/>
-          <w:color w:val="000000"/>
-          <w:sz w:val="24"/>
-          <w:szCs w:val="24"/>
-          <w:u w:val="none"/>
-          <w:vertAlign w:val="baseline"/>
-        </w:rPr>
-      </w:pPr>
-    </w:p>
-    <w:p>
-      <w:pPr>
-        <w:rPr>
-          <w:rFonts w:hint="default" w:ascii="Times New Roman" w:hAnsi="Times New Roman" w:cs="Times New Roman"/>
-          <w:b/>
-          <w:bCs/>
-          <w:i w:val="0"/>
-          <w:iCs w:val="0"/>
-          <w:color w:val="000000"/>
-          <w:sz w:val="24"/>
-          <w:szCs w:val="24"/>
-          <w:u w:val="none"/>
-          <w:vertAlign w:val="baseline"/>
-        </w:rPr>
-      </w:pPr>
-    </w:p>
-    <w:p>
-      <w:pPr>
-        <w:rPr>
-          <w:rFonts w:hint="default" w:ascii="Times New Roman" w:hAnsi="Times New Roman" w:cs="Times New Roman"/>
-          <w:b/>
-          <w:bCs/>
-          <w:i w:val="0"/>
-          <w:iCs w:val="0"/>
-          <w:color w:val="000000"/>
-          <w:sz w:val="24"/>
-          <w:szCs w:val="24"/>
-          <w:u w:val="none"/>
-          <w:vertAlign w:val="baseline"/>
-        </w:rPr>
-      </w:pPr>
-    </w:p>
-    <w:p>
-      <w:pPr>
-        <w:rPr>
-          <w:rFonts w:hint="default" w:ascii="Times New Roman" w:hAnsi="Times New Roman" w:cs="Times New Roman"/>
-          <w:b/>
-          <w:bCs/>
-          <w:i w:val="0"/>
-          <w:iCs w:val="0"/>
-          <w:color w:val="000000"/>
-          <w:sz w:val="24"/>
-          <w:szCs w:val="24"/>
-          <w:u w:val="none"/>
-          <w:vertAlign w:val="baseline"/>
-        </w:rPr>
-      </w:pPr>
-    </w:p>
-    <w:p>
-      <w:pPr>
-        <w:rPr>
-          <w:rFonts w:hint="default" w:ascii="Times New Roman" w:hAnsi="Times New Roman" w:cs="Times New Roman"/>
-          <w:b/>
-          <w:bCs/>
-          <w:i w:val="0"/>
-          <w:iCs w:val="0"/>
-          <w:color w:val="000000"/>
-          <w:sz w:val="24"/>
-          <w:szCs w:val="24"/>
-          <w:u w:val="none"/>
-          <w:vertAlign w:val="baseline"/>
-        </w:rPr>
-      </w:pPr>
-    </w:p>
-    <w:p>
-      <w:pPr>
-        <w:rPr>
-          <w:rFonts w:hint="default" w:ascii="Times New Roman" w:hAnsi="Times New Roman" w:cs="Times New Roman"/>
-          <w:b/>
-          <w:bCs/>
-          <w:i w:val="0"/>
-          <w:iCs w:val="0"/>
-          <w:color w:val="000000"/>
-          <w:sz w:val="24"/>
-          <w:szCs w:val="24"/>
-          <w:u w:val="none"/>
-          <w:vertAlign w:val="baseline"/>
-        </w:rPr>
-      </w:pPr>
-    </w:p>
-    <w:p>
-      <w:pPr>
-        <w:rPr>
-          <w:rFonts w:hint="default" w:ascii="Times New Roman" w:hAnsi="Times New Roman" w:cs="Times New Roman"/>
-          <w:b/>
-          <w:bCs/>
-          <w:i w:val="0"/>
-          <w:iCs w:val="0"/>
-          <w:color w:val="000000"/>
-          <w:sz w:val="24"/>
-          <w:szCs w:val="24"/>
-          <w:u w:val="none"/>
-          <w:vertAlign w:val="baseline"/>
-        </w:rPr>
-      </w:pPr>
-    </w:p>
-    <w:p>
-      <w:pPr>
-        <w:rPr>
-          <w:rFonts w:hint="default" w:ascii="Times New Roman" w:hAnsi="Times New Roman" w:cs="Times New Roman"/>
-          <w:b/>
-          <w:bCs/>
-          <w:i w:val="0"/>
-          <w:iCs w:val="0"/>
-          <w:color w:val="000000"/>
-          <w:sz w:val="24"/>
-          <w:szCs w:val="24"/>
-          <w:u w:val="none"/>
-          <w:vertAlign w:val="baseline"/>
-        </w:rPr>
-      </w:pPr>
     </w:p>
     <w:p>
       <w:pPr>
@@ -7290,7 +7758,7 @@
     <w:lsdException w:unhideWhenUsed="0" w:uiPriority="0" w:semiHidden="0" w:name="toc 8"/>
     <w:lsdException w:unhideWhenUsed="0" w:uiPriority="0" w:semiHidden="0" w:name="toc 9"/>
     <w:lsdException w:unhideWhenUsed="0" w:uiPriority="0" w:semiHidden="0" w:name="Normal Indent"/>
-    <w:lsdException w:unhideWhenUsed="0" w:uiPriority="0" w:semiHidden="0" w:name="footnote text"/>
+    <w:lsdException w:qFormat="1" w:unhideWhenUsed="0" w:uiPriority="0" w:semiHidden="0" w:name="footnote text"/>
     <w:lsdException w:unhideWhenUsed="0" w:uiPriority="0" w:semiHidden="0" w:name="annotation text"/>
     <w:lsdException w:unhideWhenUsed="0" w:uiPriority="0" w:semiHidden="0" w:name="header"/>
     <w:lsdException w:unhideWhenUsed="0" w:uiPriority="0" w:semiHidden="0" w:name="footer"/>
@@ -7299,7 +7767,7 @@
     <w:lsdException w:unhideWhenUsed="0" w:uiPriority="0" w:semiHidden="0" w:name="table of figures"/>
     <w:lsdException w:unhideWhenUsed="0" w:uiPriority="0" w:semiHidden="0" w:name="envelope address"/>
     <w:lsdException w:unhideWhenUsed="0" w:uiPriority="0" w:semiHidden="0" w:name="envelope return"/>
-    <w:lsdException w:unhideWhenUsed="0" w:uiPriority="0" w:semiHidden="0" w:name="footnote reference"/>
+    <w:lsdException w:qFormat="1" w:unhideWhenUsed="0" w:uiPriority="0" w:semiHidden="0" w:name="footnote reference"/>
     <w:lsdException w:unhideWhenUsed="0" w:uiPriority="0" w:semiHidden="0" w:name="annotation reference"/>
     <w:lsdException w:unhideWhenUsed="0" w:uiPriority="0" w:semiHidden="0" w:name="line number"/>
     <w:lsdException w:unhideWhenUsed="0" w:uiPriority="0" w:semiHidden="0" w:name="page number"/>
@@ -7347,13 +7815,13 @@
     <w:lsdException w:unhideWhenUsed="0" w:uiPriority="0" w:semiHidden="0" w:name="Body Text Indent 3"/>
     <w:lsdException w:unhideWhenUsed="0" w:uiPriority="0" w:semiHidden="0" w:name="Block Text"/>
     <w:lsdException w:unhideWhenUsed="0" w:uiPriority="0" w:semiHidden="0" w:name="Hyperlink"/>
-    <w:lsdException w:unhideWhenUsed="0" w:uiPriority="0" w:semiHidden="0" w:name="FollowedHyperlink"/>
+    <w:lsdException w:qFormat="1" w:unhideWhenUsed="0" w:uiPriority="0" w:semiHidden="0" w:name="FollowedHyperlink"/>
     <w:lsdException w:qFormat="1" w:unhideWhenUsed="0" w:uiPriority="0" w:semiHidden="0" w:name="Strong"/>
     <w:lsdException w:qFormat="1" w:unhideWhenUsed="0" w:uiPriority="0" w:semiHidden="0" w:name="Emphasis"/>
     <w:lsdException w:unhideWhenUsed="0" w:uiPriority="0" w:semiHidden="0" w:name="Document Map"/>
     <w:lsdException w:unhideWhenUsed="0" w:uiPriority="0" w:semiHidden="0" w:name="Plain Text"/>
     <w:lsdException w:unhideWhenUsed="0" w:uiPriority="0" w:semiHidden="0" w:name="E-mail Signature"/>
-    <w:lsdException w:unhideWhenUsed="0" w:uiPriority="0" w:semiHidden="0" w:name="Normal (Web)"/>
+    <w:lsdException w:qFormat="1" w:unhideWhenUsed="0" w:uiPriority="0" w:semiHidden="0" w:name="Normal (Web)"/>
     <w:lsdException w:unhideWhenUsed="0" w:uiPriority="0" w:semiHidden="0" w:name="HTML Acronym"/>
     <w:lsdException w:unhideWhenUsed="0" w:uiPriority="0" w:semiHidden="0" w:name="HTML Address"/>
     <w:lsdException w:unhideWhenUsed="0" w:uiPriority="0" w:semiHidden="0" w:name="HTML Cite"/>
@@ -7603,6 +8071,7 @@
   <w:style w:type="character" w:styleId="8">
     <w:name w:val="FollowedHyperlink"/>
     <w:basedOn w:val="4"/>
+    <w:qFormat/>
     <w:uiPriority w:val="0"/>
     <w:rPr>
       <w:color w:val="800080"/>
@@ -7612,6 +8081,7 @@
   <w:style w:type="character" w:styleId="9">
     <w:name w:val="footnote reference"/>
     <w:basedOn w:val="4"/>
+    <w:qFormat/>
     <w:uiPriority w:val="0"/>
     <w:rPr>
       <w:vertAlign w:val="superscript"/>
@@ -7620,6 +8090,7 @@
   <w:style w:type="paragraph" w:styleId="10">
     <w:name w:val="footnote text"/>
     <w:basedOn w:val="1"/>
+    <w:qFormat/>
     <w:uiPriority w:val="0"/>
     <w:pPr>
       <w:snapToGrid w:val="0"/>
@@ -7641,6 +8112,7 @@
   </w:style>
   <w:style w:type="paragraph" w:styleId="12">
     <w:name w:val="Normal (Web)"/>
+    <w:qFormat/>
     <w:uiPriority w:val="0"/>
     <w:pPr>
       <w:spacing w:before="0" w:beforeAutospacing="1" w:after="0" w:afterAutospacing="1"/>
@@ -7663,6 +8135,54 @@
     <w:rPr>
       <w:b/>
       <w:bCs/>
+    </w:rPr>
+  </w:style>
+  <w:style w:type="character" w:customStyle="1" w:styleId="14">
+    <w:name w:val="sc51"/>
+    <w:uiPriority w:val="0"/>
+    <w:rPr>
+      <w:b/>
+      <w:bCs/>
+      <w:color w:val="0000FF"/>
+    </w:rPr>
+  </w:style>
+  <w:style w:type="character" w:customStyle="1" w:styleId="15">
+    <w:name w:val="sc91"/>
+    <w:uiPriority w:val="0"/>
+    <w:rPr>
+      <w:color w:val="FF00FF"/>
+    </w:rPr>
+  </w:style>
+  <w:style w:type="character" w:customStyle="1" w:styleId="16">
+    <w:name w:val="sc101"/>
+    <w:uiPriority w:val="0"/>
+    <w:rPr>
+      <w:b/>
+      <w:bCs/>
+      <w:color w:val="000080"/>
+    </w:rPr>
+  </w:style>
+  <w:style w:type="character" w:customStyle="1" w:styleId="17">
+    <w:name w:val="sc11"/>
+    <w:uiPriority w:val="0"/>
+    <w:rPr>
+      <w:color w:val="008000"/>
+    </w:rPr>
+  </w:style>
+  <w:style w:type="character" w:customStyle="1" w:styleId="18">
+    <w:name w:val="sc21"/>
+    <w:uiPriority w:val="0"/>
+    <w:rPr>
+      <w:color w:val="FF0000"/>
+    </w:rPr>
+  </w:style>
+  <w:style w:type="character" w:customStyle="1" w:styleId="19">
+    <w:name w:val="sc141"/>
+    <w:uiPriority w:val="0"/>
+    <w:rPr>
+      <w:b/>
+      <w:bCs/>
+      <w:color w:val="880088"/>
     </w:rPr>
   </w:style>
 </w:styles>

</xml_diff>

<commit_message>
added info on how the different nueral networks are used
</commit_message>
<xml_diff>
--- a/Documentation/ResearchDocument.docx
+++ b/Documentation/ResearchDocument.docx
@@ -4316,6 +4316,7 @@
     <w:p>
       <w:pPr>
         <w:numPr>
+          <w:ilvl w:val="0"/>
           <w:numId w:val="0"/>
         </w:numPr>
         <w:ind w:leftChars="0"/>
@@ -4337,6 +4338,7 @@
     <w:p>
       <w:pPr>
         <w:numPr>
+          <w:ilvl w:val="0"/>
           <w:numId w:val="0"/>
         </w:numPr>
         <w:ind w:leftChars="0"/>
@@ -4370,12 +4372,11 @@
         </w:rPr>
         <w:t>Pseudo-code for back-propagation.</w:t>
       </w:r>
-      <w:bookmarkStart w:id="0" w:name="_GoBack"/>
-      <w:bookmarkEnd w:id="0"/>
     </w:p>
     <w:p>
       <w:pPr>
         <w:numPr>
+          <w:ilvl w:val="0"/>
           <w:numId w:val="0"/>
         </w:numPr>
         <w:ind w:leftChars="0"/>
@@ -5192,6 +5193,14 @@
         <w:spacing w:line="15" w:lineRule="atLeast"/>
         <w:ind w:firstLine="720" w:firstLineChars="0"/>
         <w:jc w:val="left"/>
+        <w:rPr>
+          <w:rStyle w:val="16"/>
+          <w:rFonts w:ascii="SimSun" w:hAnsi="SimSun" w:eastAsia="SimSun" w:cs="SimSun"/>
+          <w:sz w:val="24"/>
+          <w:szCs w:val="24"/>
+          <w:shd w:val="clear" w:fill="FFFFFF"/>
+          <w:lang w:val="en-US" w:eastAsia="zh-CN" w:bidi="ar"/>
+        </w:rPr>
       </w:pPr>
       <w:r>
         <w:rPr>
@@ -5276,7 +5285,68 @@
     </w:p>
     <w:p>
       <w:pPr>
+        <w:keepNext w:val="0"/>
+        <w:keepLines w:val="0"/>
+        <w:widowControl/>
+        <w:suppressLineNumbers w:val="0"/>
+        <w:shd w:val="clear" w:fill="FFFFFF"/>
+        <w:spacing w:line="15" w:lineRule="atLeast"/>
+        <w:ind w:firstLine="720" w:firstLineChars="0"/>
+        <w:jc w:val="left"/>
+        <w:rPr>
+          <w:rStyle w:val="16"/>
+          <w:rFonts w:ascii="SimSun" w:hAnsi="SimSun" w:eastAsia="SimSun" w:cs="SimSun"/>
+          <w:sz w:val="24"/>
+          <w:szCs w:val="24"/>
+          <w:shd w:val="clear" w:fill="FFFFFF"/>
+          <w:lang w:val="en-US" w:eastAsia="zh-CN" w:bidi="ar"/>
+        </w:rPr>
+      </w:pPr>
+    </w:p>
+    <w:p>
+      <w:pPr>
+        <w:keepNext w:val="0"/>
+        <w:keepLines w:val="0"/>
+        <w:widowControl/>
+        <w:suppressLineNumbers w:val="0"/>
+        <w:shd w:val="clear" w:fill="FFFFFF"/>
+        <w:spacing w:line="15" w:lineRule="atLeast"/>
+        <w:ind w:firstLine="720" w:firstLineChars="0"/>
+        <w:jc w:val="left"/>
+        <w:rPr>
+          <w:rStyle w:val="16"/>
+          <w:rFonts w:ascii="SimSun" w:hAnsi="SimSun" w:eastAsia="SimSun" w:cs="SimSun"/>
+          <w:sz w:val="24"/>
+          <w:szCs w:val="24"/>
+          <w:shd w:val="clear" w:fill="FFFFFF"/>
+          <w:lang w:val="en-US" w:eastAsia="zh-CN" w:bidi="ar"/>
+        </w:rPr>
+      </w:pPr>
+    </w:p>
+    <w:p>
+      <w:pPr>
+        <w:keepNext w:val="0"/>
+        <w:keepLines w:val="0"/>
+        <w:widowControl/>
+        <w:suppressLineNumbers w:val="0"/>
+        <w:shd w:val="clear" w:fill="FFFFFF"/>
+        <w:spacing w:line="15" w:lineRule="atLeast"/>
+        <w:ind w:firstLine="720" w:firstLineChars="0"/>
+        <w:jc w:val="left"/>
+        <w:rPr>
+          <w:rStyle w:val="16"/>
+          <w:rFonts w:ascii="SimSun" w:hAnsi="SimSun" w:eastAsia="SimSun" w:cs="SimSun"/>
+          <w:sz w:val="24"/>
+          <w:szCs w:val="24"/>
+          <w:shd w:val="clear" w:fill="FFFFFF"/>
+          <w:lang w:val="en-US" w:eastAsia="zh-CN" w:bidi="ar"/>
+        </w:rPr>
+      </w:pPr>
+    </w:p>
+    <w:p>
+      <w:pPr>
         <w:numPr>
+          <w:ilvl w:val="0"/>
           <w:numId w:val="0"/>
         </w:numPr>
         <w:ind w:leftChars="0"/>
@@ -5316,38 +5386,6 @@
       <w:pPr>
         <w:rPr>
           <w:rFonts w:hint="default" w:ascii="Times New Roman" w:hAnsi="Times New Roman" w:cs="Times New Roman"/>
-          <w:b w:val="0"/>
-          <w:bCs w:val="0"/>
-          <w:i w:val="0"/>
-          <w:iCs w:val="0"/>
-          <w:color w:val="000000"/>
-          <w:sz w:val="24"/>
-          <w:szCs w:val="24"/>
-          <w:u w:val="none"/>
-          <w:vertAlign w:val="baseline"/>
-          <w:lang w:val="en-GB"/>
-        </w:rPr>
-      </w:pPr>
-      <w:r>
-        <w:rPr>
-          <w:rFonts w:hint="default" w:ascii="Times New Roman" w:hAnsi="Times New Roman" w:cs="Times New Roman"/>
-          <w:b w:val="0"/>
-          <w:bCs w:val="0"/>
-          <w:i w:val="0"/>
-          <w:iCs w:val="0"/>
-          <w:color w:val="000000"/>
-          <w:sz w:val="24"/>
-          <w:szCs w:val="24"/>
-          <w:u w:val="none"/>
-          <w:vertAlign w:val="baseline"/>
-          <w:lang w:val="en-GB"/>
-        </w:rPr>
-        <w:t>A good research paper that I have found that is similar to the research topic that I want to learn about is “Monte Carlo Tree Search: A Review of Recent Modifications and Applications”</w:t>
-      </w:r>
-      <w:r>
-        <w:rPr>
-          <w:rStyle w:val="9"/>
-          <w:rFonts w:hint="default" w:ascii="Times New Roman" w:hAnsi="Times New Roman" w:cs="Times New Roman"/>
           <w:b/>
           <w:bCs/>
           <w:i w:val="0"/>
@@ -5356,6 +5394,38 @@
           <w:sz w:val="24"/>
           <w:szCs w:val="24"/>
           <w:u w:val="none"/>
+          <w:vertAlign w:val="baseline"/>
+          <w:lang w:val="en-GB"/>
+        </w:rPr>
+      </w:pPr>
+      <w:r>
+        <w:rPr>
+          <w:rFonts w:hint="default" w:ascii="Times New Roman" w:hAnsi="Times New Roman" w:cs="Times New Roman"/>
+          <w:b/>
+          <w:bCs/>
+          <w:i w:val="0"/>
+          <w:iCs w:val="0"/>
+          <w:color w:val="000000"/>
+          <w:sz w:val="24"/>
+          <w:szCs w:val="24"/>
+          <w:u w:val="none"/>
+          <w:vertAlign w:val="baseline"/>
+          <w:lang w:val="en-GB"/>
+        </w:rPr>
+        <w:t>Training pipeline of Alpha-Go</w:t>
+      </w:r>
+      <w:r>
+        <w:rPr>
+          <w:rStyle w:val="9"/>
+          <w:rFonts w:hint="default" w:ascii="Times New Roman" w:hAnsi="Times New Roman" w:cs="Times New Roman"/>
+          <w:b/>
+          <w:bCs/>
+          <w:i w:val="0"/>
+          <w:iCs w:val="0"/>
+          <w:color w:val="000000"/>
+          <w:sz w:val="24"/>
+          <w:szCs w:val="24"/>
+          <w:u w:val="none"/>
           <w:lang w:val="en-GB"/>
         </w:rPr>
         <w:footnoteReference w:id="8"/>
@@ -5363,6 +5433,865 @@
       <w:r>
         <w:rPr>
           <w:rFonts w:hint="default" w:ascii="Times New Roman" w:hAnsi="Times New Roman" w:cs="Times New Roman"/>
+          <w:b/>
+          <w:bCs/>
+          <w:i w:val="0"/>
+          <w:iCs w:val="0"/>
+          <w:color w:val="000000"/>
+          <w:sz w:val="24"/>
+          <w:szCs w:val="24"/>
+          <w:u w:val="none"/>
+          <w:vertAlign w:val="baseline"/>
+          <w:lang w:val="en-GB"/>
+        </w:rPr>
+        <w:t xml:space="preserve">: </w:t>
+      </w:r>
+    </w:p>
+    <w:p>
+      <w:pPr>
+        <w:numPr>
+          <w:ilvl w:val="0"/>
+          <w:numId w:val="7"/>
+        </w:numPr>
+        <w:ind w:left="420" w:leftChars="0" w:hanging="420" w:firstLineChars="0"/>
+        <w:rPr>
+          <w:rFonts w:hint="default" w:ascii="Times New Roman" w:hAnsi="Times New Roman" w:cs="Times New Roman"/>
+          <w:b w:val="0"/>
+          <w:bCs w:val="0"/>
+          <w:i/>
+          <w:iCs/>
+          <w:color w:val="000000"/>
+          <w:sz w:val="24"/>
+          <w:szCs w:val="24"/>
+          <w:u w:val="none"/>
+          <w:vertAlign w:val="baseline"/>
+          <w:lang w:val="en-GB"/>
+        </w:rPr>
+      </w:pPr>
+      <w:r>
+        <w:rPr>
+          <w:rFonts w:hint="default" w:ascii="Times New Roman" w:hAnsi="Times New Roman" w:cs="Times New Roman"/>
+          <w:b w:val="0"/>
+          <w:bCs w:val="0"/>
+          <w:i/>
+          <w:iCs/>
+          <w:color w:val="000000"/>
+          <w:sz w:val="24"/>
+          <w:szCs w:val="24"/>
+          <w:u w:val="none"/>
+          <w:vertAlign w:val="baseline"/>
+          <w:lang w:val="en-GB"/>
+        </w:rPr>
+        <w:t xml:space="preserve">Supervised learning of  policy networks: </w:t>
+      </w:r>
+      <w:r>
+        <w:rPr>
+          <w:rFonts w:hint="default" w:ascii="Times New Roman" w:hAnsi="Times New Roman" w:cs="Times New Roman"/>
+          <w:b w:val="0"/>
+          <w:bCs w:val="0"/>
+          <w:i w:val="0"/>
+          <w:iCs w:val="0"/>
+          <w:color w:val="000000"/>
+          <w:sz w:val="24"/>
+          <w:szCs w:val="24"/>
+          <w:u w:val="none"/>
+          <w:vertAlign w:val="baseline"/>
+          <w:lang w:val="en-GB"/>
+        </w:rPr>
+        <w:t>The supervised learning policy network</w:t>
+      </w:r>
+      <w:r>
+        <w:rPr>
+          <w:rFonts w:hint="default" w:ascii="Times New Roman" w:hAnsi="Times New Roman" w:cs="Times New Roman"/>
+          <w:b w:val="0"/>
+          <w:bCs w:val="0"/>
+          <w:i w:val="0"/>
+          <w:iCs w:val="0"/>
+          <w:color w:val="000000"/>
+          <w:sz w:val="24"/>
+          <w:szCs w:val="24"/>
+          <w:u w:val="none"/>
+          <w:vertAlign w:val="baseline"/>
+          <w:lang w:val="en-GB"/>
+        </w:rPr>
+        <w:br w:type="textWrapping"/>
+      </w:r>
+      <m:oMath>
+        <m:r>
+          <m:rPr>
+            <m:sty m:val="p"/>
+          </m:rPr>
+          <w:rPr>
+            <w:rFonts w:ascii="Cambria Math" w:hAnsi="Cambria Math" w:cs="Times New Roman"/>
+            <w:color w:val="000000"/>
+            <w:sz w:val="24"/>
+            <w:szCs w:val="24"/>
+            <w:u w:val="none"/>
+            <w:vertAlign w:val="baseline"/>
+            <w:lang w:val="en-GB"/>
+          </w:rPr>
+          <m:t>ρ</m:t>
+        </m:r>
+        <m:r>
+          <m:rPr>
+            <m:sty m:val="p"/>
+          </m:rPr>
+          <w:rPr>
+            <w:rFonts w:hint="default" w:ascii="Cambria Math" w:hAnsi="Cambria Math" w:cs="Times New Roman"/>
+            <w:color w:val="000000"/>
+            <w:sz w:val="24"/>
+            <w:szCs w:val="24"/>
+            <w:u w:val="none"/>
+            <w:vertAlign w:val="baseline"/>
+            <w:lang w:val="en-GB"/>
+          </w:rPr>
+          <m:t>_</m:t>
+        </m:r>
+        <m:r>
+          <m:rPr>
+            <m:sty m:val="p"/>
+          </m:rPr>
+          <w:rPr>
+            <w:rFonts w:ascii="Cambria Math" w:hAnsi="Cambria Math" w:cs="Times New Roman"/>
+            <w:color w:val="000000"/>
+            <w:sz w:val="24"/>
+            <w:szCs w:val="24"/>
+            <w:u w:val="none"/>
+            <w:vertAlign w:val="baseline"/>
+            <w:lang w:val="en-GB"/>
+          </w:rPr>
+          <m:t>σ</m:t>
+        </m:r>
+        <m:r>
+          <m:rPr>
+            <m:sty m:val="p"/>
+          </m:rPr>
+          <w:rPr>
+            <w:rFonts w:hint="default" w:ascii="Cambria Math" w:hAnsi="Cambria Math" w:cs="Times New Roman"/>
+            <w:color w:val="000000"/>
+            <w:sz w:val="24"/>
+            <w:szCs w:val="24"/>
+            <w:u w:val="none"/>
+            <w:vertAlign w:val="baseline"/>
+            <w:lang w:val="en-GB"/>
+          </w:rPr>
+          <m:t>:=</m:t>
+        </m:r>
+        <m:r>
+          <m:rPr>
+            <m:sty m:val="p"/>
+          </m:rPr>
+          <w:rPr>
+            <w:rFonts w:ascii="Cambria Math" w:hAnsi="Cambria Math" w:cs="Times New Roman"/>
+            <w:color w:val="000000"/>
+            <w:sz w:val="24"/>
+            <w:szCs w:val="24"/>
+            <w:u w:val="none"/>
+            <w:vertAlign w:val="baseline"/>
+            <w:lang w:val="en-GB"/>
+          </w:rPr>
+          <m:t>ρ</m:t>
+        </m:r>
+        <m:r>
+          <m:rPr>
+            <m:sty m:val="p"/>
+          </m:rPr>
+          <w:rPr>
+            <w:rFonts w:hint="default" w:ascii="Cambria Math" w:hAnsi="Cambria Math" w:cs="Times New Roman"/>
+            <w:color w:val="000000"/>
+            <w:sz w:val="24"/>
+            <w:szCs w:val="24"/>
+            <w:u w:val="none"/>
+            <w:vertAlign w:val="baseline"/>
+            <w:lang w:val="en-GB"/>
+          </w:rPr>
+          <m:t>_</m:t>
+        </m:r>
+        <m:r>
+          <m:rPr>
+            <m:sty m:val="p"/>
+          </m:rPr>
+          <w:rPr>
+            <w:rFonts w:ascii="Cambria Math" w:hAnsi="Cambria Math" w:cs="Times New Roman"/>
+            <w:color w:val="000000"/>
+            <w:sz w:val="24"/>
+            <w:szCs w:val="24"/>
+            <w:u w:val="none"/>
+            <w:vertAlign w:val="baseline"/>
+            <w:lang w:val="en-GB"/>
+          </w:rPr>
+          <m:t>σ</m:t>
+        </m:r>
+        <m:r>
+          <m:rPr>
+            <m:sty m:val="p"/>
+          </m:rPr>
+          <w:rPr>
+            <w:rFonts w:hint="default" w:ascii="Cambria Math" w:hAnsi="Cambria Math" w:cs="Times New Roman"/>
+            <w:color w:val="000000"/>
+            <w:sz w:val="24"/>
+            <w:szCs w:val="24"/>
+            <w:u w:val="none"/>
+            <w:vertAlign w:val="baseline"/>
+            <w:lang w:val="en-GB"/>
+          </w:rPr>
+          <m:t>(a|s)</m:t>
+        </m:r>
+      </m:oMath>
+      <w:r>
+        <m:rPr/>
+        <w:rPr>
+          <w:rFonts w:hint="default" w:ascii="Times New Roman" w:hAnsi="Cambria Math" w:cs="Times New Roman"/>
+          <w:bCs w:val="0"/>
+          <w:i w:val="0"/>
+          <w:iCs w:val="0"/>
+          <w:color w:val="000000"/>
+          <w:sz w:val="24"/>
+          <w:szCs w:val="24"/>
+          <w:u w:val="none"/>
+          <w:vertAlign w:val="baseline"/>
+          <w:lang w:val="en-GB"/>
+        </w:rPr>
+        <w:t xml:space="preserve"> is a 13-layer convolutional neural network trained on 30 million moves of human experts. The SL-policy network achieved 57% accuracy compared to the best accuracy of 44.4% by other research groups. Also traine a faster but less accurate rollout policy </w:t>
+      </w:r>
+      <m:oMath>
+        <m:r>
+          <m:rPr>
+            <m:sty m:val="p"/>
+          </m:rPr>
+          <w:rPr>
+            <w:rFonts w:ascii="Cambria Math" w:hAnsi="Cambria Math" w:cs="Times New Roman"/>
+            <w:color w:val="000000"/>
+            <w:sz w:val="24"/>
+            <w:szCs w:val="24"/>
+            <w:u w:val="none"/>
+            <w:vertAlign w:val="baseline"/>
+            <w:lang w:val="en-GB"/>
+          </w:rPr>
+          <m:t>ρ</m:t>
+        </m:r>
+        <m:r>
+          <m:rPr>
+            <m:sty m:val="p"/>
+          </m:rPr>
+          <w:rPr>
+            <w:rFonts w:hint="default" w:ascii="Cambria Math" w:hAnsi="Cambria Math" w:cs="Times New Roman"/>
+            <w:color w:val="000000"/>
+            <w:sz w:val="24"/>
+            <w:szCs w:val="24"/>
+            <w:u w:val="none"/>
+            <w:vertAlign w:val="baseline"/>
+            <w:lang w:val="en-GB"/>
+          </w:rPr>
+          <m:t>_</m:t>
+        </m:r>
+        <m:r>
+          <m:rPr>
+            <m:sty m:val="p"/>
+          </m:rPr>
+          <w:rPr>
+            <w:rFonts w:ascii="Cambria Math" w:hAnsi="Cambria Math" w:cs="Times New Roman"/>
+            <w:color w:val="000000"/>
+            <w:sz w:val="24"/>
+            <w:szCs w:val="24"/>
+            <w:u w:val="none"/>
+            <w:vertAlign w:val="baseline"/>
+            <w:lang w:val="en-GB"/>
+          </w:rPr>
+          <m:t>π</m:t>
+        </m:r>
+      </m:oMath>
+      <w:r>
+        <m:rPr/>
+        <w:rPr>
+          <w:rFonts w:hint="default" w:ascii="Times New Roman" w:hAnsi="Cambria Math" w:cs="Times New Roman"/>
+          <w:bCs w:val="0"/>
+          <w:i w:val="0"/>
+          <w:iCs w:val="0"/>
+          <w:color w:val="000000"/>
+          <w:sz w:val="24"/>
+          <w:szCs w:val="24"/>
+          <w:u w:val="none"/>
+          <w:vertAlign w:val="baseline"/>
+          <w:lang w:val="en-GB"/>
+        </w:rPr>
+        <w:t xml:space="preserve"> trained on a set of 8 million moves; this achieved an accuracy of 24.2%, using 2 </w:t>
+      </w:r>
+      <m:oMath>
+        <m:r>
+          <m:rPr>
+            <m:sty m:val="p"/>
+          </m:rPr>
+          <w:rPr>
+            <w:rFonts w:ascii="Cambria Math" w:hAnsi="Cambria Math" w:cs="Times New Roman"/>
+            <w:color w:val="000000"/>
+            <w:sz w:val="24"/>
+            <w:szCs w:val="24"/>
+            <w:u w:val="none"/>
+            <w:vertAlign w:val="baseline"/>
+            <w:lang w:val="en-GB"/>
+          </w:rPr>
+          <m:t>μ</m:t>
+        </m:r>
+        <m:r>
+          <m:rPr>
+            <m:sty m:val="p"/>
+          </m:rPr>
+          <w:rPr>
+            <w:rFonts w:hint="default" w:ascii="Cambria Math" w:hAnsi="Cambria Math" w:cs="Times New Roman"/>
+            <w:color w:val="000000"/>
+            <w:sz w:val="24"/>
+            <w:szCs w:val="24"/>
+            <w:u w:val="none"/>
+            <w:vertAlign w:val="baseline"/>
+            <w:lang w:val="en-GB"/>
+          </w:rPr>
+          <m:t>s</m:t>
+        </m:r>
+      </m:oMath>
+      <w:r>
+        <m:rPr/>
+        <w:rPr>
+          <w:rFonts w:hint="default" w:ascii="Times New Roman" w:hAnsi="Cambria Math" w:cs="Times New Roman"/>
+          <w:bCs w:val="0"/>
+          <w:i w:val="0"/>
+          <w:iCs w:val="0"/>
+          <w:color w:val="000000"/>
+          <w:sz w:val="24"/>
+          <w:szCs w:val="24"/>
+          <w:u w:val="none"/>
+          <w:vertAlign w:val="baseline"/>
+          <w:lang w:val="en-GB"/>
+        </w:rPr>
+        <w:t xml:space="preserve"> rather than 3 ms so that approximately 1000 complete games could be simulated per second on each processing thread.</w:t>
+      </w:r>
+    </w:p>
+    <w:p>
+      <w:pPr>
+        <w:numPr>
+          <w:ilvl w:val="0"/>
+          <w:numId w:val="7"/>
+        </w:numPr>
+        <w:ind w:left="420" w:leftChars="0" w:hanging="420" w:firstLineChars="0"/>
+        <w:rPr>
+          <w:rFonts w:hint="default" w:ascii="Times New Roman" w:hAnsi="Times New Roman" w:cs="Times New Roman"/>
+          <w:b w:val="0"/>
+          <w:bCs w:val="0"/>
+          <w:i/>
+          <w:iCs/>
+          <w:color w:val="000000"/>
+          <w:sz w:val="24"/>
+          <w:szCs w:val="24"/>
+          <w:u w:val="none"/>
+          <w:vertAlign w:val="baseline"/>
+          <w:lang w:val="en-GB"/>
+        </w:rPr>
+      </w:pPr>
+      <w:r>
+        <m:rPr/>
+        <w:rPr>
+          <w:rFonts w:hint="default" w:ascii="Times New Roman" w:hAnsi="Cambria Math" w:cs="Times New Roman"/>
+          <w:bCs w:val="0"/>
+          <w:i/>
+          <w:iCs/>
+          <w:color w:val="000000"/>
+          <w:sz w:val="24"/>
+          <w:szCs w:val="24"/>
+          <w:u w:val="none"/>
+          <w:vertAlign w:val="baseline"/>
+          <w:lang w:val="en-GB"/>
+        </w:rPr>
+        <w:t>Reinforcement learning of policy networks:</w:t>
+      </w:r>
+      <w:r>
+        <m:rPr/>
+        <w:rPr>
+          <w:rFonts w:hint="default" w:ascii="Times New Roman" w:hAnsi="Cambria Math" w:cs="Times New Roman"/>
+          <w:bCs w:val="0"/>
+          <w:i w:val="0"/>
+          <w:iCs w:val="0"/>
+          <w:color w:val="000000"/>
+          <w:sz w:val="24"/>
+          <w:szCs w:val="24"/>
+          <w:u w:val="none"/>
+          <w:vertAlign w:val="baseline"/>
+          <w:lang w:val="en-GB"/>
+        </w:rPr>
+        <w:t xml:space="preserve"> The reinforcement learning policy aims to improve the SL-policy through self play. RL-policy network </w:t>
+      </w:r>
+      <m:oMath>
+        <m:r>
+          <m:rPr>
+            <m:sty m:val="p"/>
+          </m:rPr>
+          <w:rPr>
+            <w:rFonts w:ascii="Cambria Math" w:hAnsi="Cambria Math" w:cs="Times New Roman"/>
+            <w:color w:val="000000"/>
+            <w:sz w:val="24"/>
+            <w:szCs w:val="24"/>
+            <w:u w:val="none"/>
+            <w:vertAlign w:val="baseline"/>
+            <w:lang w:val="en-GB"/>
+          </w:rPr>
+          <m:t>ρ</m:t>
+        </m:r>
+        <m:r>
+          <m:rPr>
+            <m:sty m:val="p"/>
+          </m:rPr>
+          <w:rPr>
+            <w:rFonts w:hint="default" w:ascii="Cambria Math" w:hAnsi="Cambria Math" w:cs="Times New Roman"/>
+            <w:color w:val="000000"/>
+            <w:sz w:val="24"/>
+            <w:szCs w:val="24"/>
+            <w:u w:val="none"/>
+            <w:vertAlign w:val="baseline"/>
+            <w:lang w:val="en-GB"/>
+          </w:rPr>
+          <m:t>_</m:t>
+        </m:r>
+        <m:r>
+          <m:rPr>
+            <m:sty m:val="p"/>
+          </m:rPr>
+          <w:rPr>
+            <w:rFonts w:ascii="Cambria Math" w:hAnsi="Cambria Math" w:cs="Times New Roman"/>
+            <w:color w:val="000000"/>
+            <w:sz w:val="24"/>
+            <w:szCs w:val="24"/>
+            <w:u w:val="none"/>
+            <w:vertAlign w:val="baseline"/>
+            <w:lang w:val="en-GB"/>
+          </w:rPr>
+          <m:t>ρ</m:t>
+        </m:r>
+      </m:oMath>
+      <w:r>
+        <m:rPr/>
+        <w:rPr>
+          <w:rFonts w:hint="default" w:ascii="Times New Roman" w:hAnsi="Cambria Math" w:cs="Times New Roman"/>
+          <w:bCs w:val="0"/>
+          <w:i w:val="0"/>
+          <w:iCs w:val="0"/>
+          <w:color w:val="000000"/>
+          <w:sz w:val="24"/>
+          <w:szCs w:val="24"/>
+          <w:u w:val="none"/>
+          <w:vertAlign w:val="baseline"/>
+          <w:lang w:val="en-GB"/>
+        </w:rPr>
+        <w:t xml:space="preserve"> has the same architecture as </w:t>
+      </w:r>
+      <m:oMath>
+        <m:r>
+          <m:rPr>
+            <m:sty m:val="p"/>
+          </m:rPr>
+          <w:rPr>
+            <w:rFonts w:hint="default" w:ascii="Cambria Math" w:hAnsi="Cambria Math" w:cs="Times New Roman"/>
+            <w:color w:val="000000"/>
+            <w:sz w:val="24"/>
+            <w:szCs w:val="24"/>
+            <w:u w:val="none"/>
+            <w:vertAlign w:val="baseline"/>
+            <w:lang w:val="en-GB"/>
+          </w:rPr>
+          <m:t>p_</m:t>
+        </m:r>
+        <m:r>
+          <m:rPr>
+            <m:sty m:val="p"/>
+          </m:rPr>
+          <w:rPr>
+            <w:rFonts w:ascii="Cambria Math" w:hAnsi="Cambria Math" w:cs="Times New Roman"/>
+            <w:color w:val="000000"/>
+            <w:sz w:val="24"/>
+            <w:szCs w:val="24"/>
+            <w:u w:val="none"/>
+            <w:vertAlign w:val="baseline"/>
+            <w:lang w:val="en-GB"/>
+          </w:rPr>
+          <m:t>σ</m:t>
+        </m:r>
+      </m:oMath>
+      <w:r>
+        <m:rPr/>
+        <w:rPr>
+          <w:rFonts w:hint="default" w:ascii="Times New Roman" w:hAnsi="Cambria Math" w:cs="Times New Roman"/>
+          <w:bCs w:val="0"/>
+          <w:i w:val="0"/>
+          <w:iCs w:val="0"/>
+          <w:color w:val="000000"/>
+          <w:sz w:val="24"/>
+          <w:szCs w:val="24"/>
+          <w:u w:val="none"/>
+          <w:vertAlign w:val="baseline"/>
+          <w:lang w:val="en-GB"/>
+        </w:rPr>
+        <w:t xml:space="preserve"> and initialised with the final weights of </w:t>
+      </w:r>
+      <m:oMath>
+        <m:r>
+          <m:rPr>
+            <m:sty m:val="p"/>
+          </m:rPr>
+          <w:rPr>
+            <w:rFonts w:ascii="Cambria Math" w:hAnsi="Cambria Math" w:cs="Times New Roman"/>
+            <w:color w:val="000000"/>
+            <w:sz w:val="24"/>
+            <w:szCs w:val="24"/>
+            <w:u w:val="none"/>
+            <w:vertAlign w:val="baseline"/>
+            <w:lang w:val="en-GB"/>
+          </w:rPr>
+          <m:t>σ</m:t>
+        </m:r>
+      </m:oMath>
+      <w:r>
+        <m:rPr/>
+        <w:rPr>
+          <w:rFonts w:hint="default" w:ascii="Times New Roman" w:hAnsi="Cambria Math" w:cs="Times New Roman"/>
+          <w:bCs w:val="0"/>
+          <w:i w:val="0"/>
+          <w:iCs w:val="0"/>
+          <w:color w:val="000000"/>
+          <w:sz w:val="24"/>
+          <w:szCs w:val="24"/>
+          <w:u w:val="none"/>
+          <w:vertAlign w:val="baseline"/>
+          <w:lang w:val="en-GB"/>
+        </w:rPr>
+        <w:t>. This adjusts the policy towards the correct goal of winning games rather than maximising predictive accuracy. When played head-to-head the RL-policy network won more than 80% of games against the SL-policy network. Against the strongest open-source Go program Pachi, RL-policy network won 85% of games whereas the previous state-of-the-art program based on supervised learning of convolutional nueral network won 11% of games against Pachi and 12% against a slightly weaker program, Fuego.</w:t>
+      </w:r>
+    </w:p>
+    <w:p>
+      <w:pPr>
+        <w:numPr>
+          <w:ilvl w:val="0"/>
+          <w:numId w:val="7"/>
+        </w:numPr>
+        <w:ind w:left="420" w:leftChars="0" w:hanging="420" w:firstLineChars="0"/>
+        <w:rPr>
+          <w:rFonts w:hint="default" w:ascii="Times New Roman" w:hAnsi="Times New Roman" w:cs="Times New Roman"/>
+          <w:b w:val="0"/>
+          <w:bCs w:val="0"/>
+          <w:i/>
+          <w:iCs/>
+          <w:color w:val="000000"/>
+          <w:sz w:val="24"/>
+          <w:szCs w:val="24"/>
+          <w:u w:val="none"/>
+          <w:vertAlign w:val="baseline"/>
+          <w:lang w:val="en-GB"/>
+        </w:rPr>
+      </w:pPr>
+      <w:r>
+        <m:rPr/>
+        <w:rPr>
+          <w:rFonts w:hint="default" w:ascii="Times New Roman" w:hAnsi="Cambria Math" w:cs="Times New Roman"/>
+          <w:bCs w:val="0"/>
+          <w:i/>
+          <w:iCs/>
+          <w:color w:val="000000"/>
+          <w:sz w:val="24"/>
+          <w:szCs w:val="24"/>
+          <w:u w:val="none"/>
+          <w:vertAlign w:val="baseline"/>
+          <w:lang w:val="en-GB"/>
+        </w:rPr>
+        <w:t xml:space="preserve">Reinforcement learning of value networks: </w:t>
+      </w:r>
+      <w:r>
+        <m:rPr/>
+        <w:rPr>
+          <w:rFonts w:hint="default" w:ascii="Times New Roman" w:hAnsi="Cambria Math" w:cs="Times New Roman"/>
+          <w:bCs w:val="0"/>
+          <w:i w:val="0"/>
+          <w:iCs w:val="0"/>
+          <w:color w:val="000000"/>
+          <w:sz w:val="24"/>
+          <w:szCs w:val="24"/>
+          <w:u w:val="none"/>
+          <w:vertAlign w:val="baseline"/>
+          <w:lang w:val="en-GB"/>
+        </w:rPr>
+        <w:t xml:space="preserve">Value network </w:t>
+      </w:r>
+      <m:oMath>
+        <m:r>
+          <m:rPr>
+            <m:sty m:val="p"/>
+          </m:rPr>
+          <w:rPr>
+            <w:rFonts w:hint="default" w:ascii="Cambria Math" w:hAnsi="Cambria Math" w:cs="Times New Roman"/>
+            <w:color w:val="000000"/>
+            <w:sz w:val="24"/>
+            <w:szCs w:val="24"/>
+            <w:u w:val="none"/>
+            <w:vertAlign w:val="baseline"/>
+            <w:lang w:val="en-GB"/>
+          </w:rPr>
+          <m:t>v_</m:t>
+        </m:r>
+        <m:r>
+          <m:rPr>
+            <m:sty m:val="p"/>
+          </m:rPr>
+          <w:rPr>
+            <w:rFonts w:ascii="Cambria Math" w:hAnsi="Cambria Math" w:cs="Times New Roman"/>
+            <w:color w:val="000000"/>
+            <w:sz w:val="24"/>
+            <w:szCs w:val="24"/>
+            <w:u w:val="none"/>
+            <w:vertAlign w:val="baseline"/>
+            <w:lang w:val="en-GB"/>
+          </w:rPr>
+          <m:t>θ</m:t>
+        </m:r>
+        <m:r>
+          <m:rPr>
+            <m:sty m:val="p"/>
+          </m:rPr>
+          <w:rPr>
+            <w:rFonts w:hint="default" w:ascii="Cambria Math" w:hAnsi="Cambria Math" w:cs="Times New Roman"/>
+            <w:color w:val="000000"/>
+            <w:sz w:val="24"/>
+            <w:szCs w:val="24"/>
+            <w:u w:val="none"/>
+            <w:vertAlign w:val="baseline"/>
+            <w:lang w:val="en-GB"/>
+          </w:rPr>
+          <m:t>(s)</m:t>
+        </m:r>
+      </m:oMath>
+      <w:r>
+        <m:rPr/>
+        <w:rPr>
+          <w:rFonts w:hint="default" w:ascii="Times New Roman" w:hAnsi="Cambria Math" w:cs="Times New Roman"/>
+          <w:bCs w:val="0"/>
+          <w:i w:val="0"/>
+          <w:iCs w:val="0"/>
+          <w:color w:val="000000"/>
+          <w:sz w:val="24"/>
+          <w:szCs w:val="24"/>
+          <w:u w:val="none"/>
+          <w:vertAlign w:val="baseline"/>
+          <w:lang w:val="en-GB"/>
+        </w:rPr>
+        <w:t xml:space="preserve"> approximates the optimal value function by approximating </w:t>
+      </w:r>
+      <m:oMath>
+        <m:r>
+          <m:rPr>
+            <m:sty m:val="p"/>
+          </m:rPr>
+          <w:rPr>
+            <w:rFonts w:hint="default" w:ascii="Cambria Math" w:hAnsi="Cambria Math" w:cs="Times New Roman"/>
+            <w:color w:val="000000"/>
+            <w:sz w:val="24"/>
+            <w:szCs w:val="24"/>
+            <w:u w:val="none"/>
+            <w:vertAlign w:val="baseline"/>
+            <w:lang w:val="en-GB"/>
+          </w:rPr>
+          <m:t>v^{p_p}</m:t>
+        </m:r>
+        <m:r>
+          <m:rPr>
+            <m:sty m:val="p"/>
+          </m:rPr>
+          <w:rPr>
+            <w:rFonts w:ascii="Cambria Math" w:hAnsi="Cambria Math" w:cs="Times New Roman"/>
+            <w:color w:val="000000"/>
+            <w:sz w:val="24"/>
+            <w:szCs w:val="24"/>
+            <w:u w:val="none"/>
+            <w:vertAlign w:val="baseline"/>
+            <w:lang w:val="en-GB"/>
+          </w:rPr>
+          <m:t>≈</m:t>
+        </m:r>
+        <m:r>
+          <m:rPr>
+            <m:sty m:val="p"/>
+          </m:rPr>
+          <w:rPr>
+            <w:rFonts w:hint="default" w:ascii="Cambria Math" w:hAnsi="Cambria Math" w:cs="Times New Roman"/>
+            <w:color w:val="000000"/>
+            <w:sz w:val="24"/>
+            <w:szCs w:val="24"/>
+            <w:u w:val="none"/>
+            <w:vertAlign w:val="baseline"/>
+            <w:lang w:val="en-GB"/>
+          </w:rPr>
+          <m:t>v</m:t>
+        </m:r>
+        <m:r>
+          <m:rPr>
+            <m:sty m:val="p"/>
+          </m:rPr>
+          <w:rPr>
+            <w:rFonts w:ascii="Cambria Math" w:hAnsi="Cambria Math" w:cs="Times New Roman"/>
+            <w:color w:val="000000"/>
+            <w:sz w:val="24"/>
+            <w:szCs w:val="24"/>
+            <w:u w:val="none"/>
+            <w:vertAlign w:val="baseline"/>
+            <w:lang w:val="en-GB"/>
+          </w:rPr>
+          <m:t>∗</m:t>
+        </m:r>
+        <m:r>
+          <m:rPr>
+            <m:sty m:val="p"/>
+          </m:rPr>
+          <w:rPr>
+            <w:rFonts w:hint="default" w:ascii="Cambria Math" w:hAnsi="Cambria Math" w:cs="Times New Roman"/>
+            <w:color w:val="000000"/>
+            <w:sz w:val="24"/>
+            <w:szCs w:val="24"/>
+            <w:u w:val="none"/>
+            <w:vertAlign w:val="baseline"/>
+            <w:lang w:val="en-GB"/>
+          </w:rPr>
+          <m:t>(s)</m:t>
+        </m:r>
+      </m:oMath>
+      <w:r>
+        <m:rPr/>
+        <w:rPr>
+          <w:rFonts w:hint="default" w:ascii="Times New Roman" w:hAnsi="Cambria Math" w:cs="Times New Roman"/>
+          <w:bCs w:val="0"/>
+          <w:i w:val="0"/>
+          <w:iCs w:val="0"/>
+          <w:color w:val="000000"/>
+          <w:sz w:val="24"/>
+          <w:szCs w:val="24"/>
+          <w:u w:val="none"/>
+          <w:vertAlign w:val="baseline"/>
+          <w:lang w:val="en-GB"/>
+        </w:rPr>
+        <w:t xml:space="preserve">. Trained on a large number of simulated games of pitted against each other. The network was trained on 30 million moves sampled from distinct games of self-play by the RL-policy. The values produced by this network were consistently more accurate than values produced by Monte Carlo rollouts using the fast rollout policy </w:t>
+      </w:r>
+      <m:oMath>
+        <m:r>
+          <m:rPr>
+            <m:sty m:val="p"/>
+          </m:rPr>
+          <w:rPr>
+            <w:rFonts w:hint="default" w:ascii="Cambria Math" w:hAnsi="Cambria Math" w:cs="Times New Roman"/>
+            <w:color w:val="000000"/>
+            <w:sz w:val="24"/>
+            <w:szCs w:val="24"/>
+            <w:u w:val="none"/>
+            <w:vertAlign w:val="baseline"/>
+            <w:lang w:val="en-GB"/>
+          </w:rPr>
+          <m:t>p_</m:t>
+        </m:r>
+        <m:r>
+          <m:rPr>
+            <m:sty m:val="p"/>
+          </m:rPr>
+          <w:rPr>
+            <w:rFonts w:ascii="Cambria Math" w:hAnsi="Cambria Math" w:cs="Times New Roman"/>
+            <w:color w:val="000000"/>
+            <w:sz w:val="24"/>
+            <w:szCs w:val="24"/>
+            <w:u w:val="none"/>
+            <w:vertAlign w:val="baseline"/>
+            <w:lang w:val="en-GB"/>
+          </w:rPr>
+          <m:t>π</m:t>
+        </m:r>
+      </m:oMath>
+      <w:r>
+        <m:rPr/>
+        <w:rPr>
+          <w:rFonts w:hint="default" w:ascii="Times New Roman" w:hAnsi="Cambria Math" w:cs="Times New Roman"/>
+          <w:bCs w:val="0"/>
+          <w:i w:val="0"/>
+          <w:iCs w:val="0"/>
+          <w:color w:val="000000"/>
+          <w:sz w:val="24"/>
+          <w:szCs w:val="24"/>
+          <w:u w:val="none"/>
+          <w:vertAlign w:val="baseline"/>
+          <w:lang w:val="en-GB"/>
+        </w:rPr>
+        <w:t>.</w:t>
+      </w:r>
+      <w:bookmarkStart w:id="0" w:name="_GoBack"/>
+      <w:bookmarkEnd w:id="0"/>
+    </w:p>
+    <w:p>
+      <w:pPr>
+        <w:rPr>
+          <w:rFonts w:hint="default" w:ascii="Times New Roman" w:hAnsi="Times New Roman" w:cs="Times New Roman"/>
+          <w:b w:val="0"/>
+          <w:bCs w:val="0"/>
+          <w:i w:val="0"/>
+          <w:iCs w:val="0"/>
+          <w:color w:val="000000"/>
+          <w:sz w:val="24"/>
+          <w:szCs w:val="24"/>
+          <w:u w:val="none"/>
+          <w:vertAlign w:val="baseline"/>
+          <w:lang w:val="en-GB"/>
+        </w:rPr>
+      </w:pPr>
+    </w:p>
+    <w:p>
+      <w:pPr>
+        <w:rPr>
+          <w:rFonts w:hint="default" w:ascii="Times New Roman" w:hAnsi="Times New Roman" w:cs="Times New Roman"/>
+          <w:b w:val="0"/>
+          <w:bCs w:val="0"/>
+          <w:i w:val="0"/>
+          <w:iCs w:val="0"/>
+          <w:color w:val="000000"/>
+          <w:sz w:val="24"/>
+          <w:szCs w:val="24"/>
+          <w:u w:val="none"/>
+          <w:vertAlign w:val="baseline"/>
+          <w:lang w:val="en-GB"/>
+        </w:rPr>
+      </w:pPr>
+      <w:r>
+        <w:rPr>
+          <w:rFonts w:hint="default" w:ascii="Times New Roman" w:hAnsi="Times New Roman" w:cs="Times New Roman"/>
+          <w:b w:val="0"/>
+          <w:bCs w:val="0"/>
+          <w:i w:val="0"/>
+          <w:iCs w:val="0"/>
+          <w:color w:val="000000"/>
+          <w:sz w:val="24"/>
+          <w:szCs w:val="24"/>
+          <w:u w:val="none"/>
+          <w:vertAlign w:val="baseline"/>
+          <w:lang w:val="en-GB"/>
+        </w:rPr>
+        <w:t>A good research paper that I have found that is similar to the research topic that I want to learn about is “Monte Carlo Tree Search: A Review of Recent Modifications and Applications”</w:t>
+      </w:r>
+      <w:r>
+        <w:rPr>
+          <w:rStyle w:val="9"/>
+          <w:rFonts w:hint="default" w:ascii="Times New Roman" w:hAnsi="Times New Roman" w:cs="Times New Roman"/>
+          <w:b/>
+          <w:bCs/>
+          <w:i w:val="0"/>
+          <w:iCs w:val="0"/>
+          <w:color w:val="000000"/>
+          <w:sz w:val="24"/>
+          <w:szCs w:val="24"/>
+          <w:u w:val="none"/>
+          <w:lang w:val="en-GB"/>
+        </w:rPr>
+        <w:footnoteReference w:id="9"/>
+      </w:r>
+      <w:r>
+        <w:rPr>
+          <w:rFonts w:hint="default" w:ascii="Times New Roman" w:hAnsi="Times New Roman" w:cs="Times New Roman"/>
           <w:b w:val="0"/>
           <w:bCs w:val="0"/>
           <w:i w:val="0"/>
@@ -5410,6 +6339,23 @@
           <w:lang w:val="en-GB"/>
         </w:rPr>
       </w:pPr>
+    </w:p>
+    <w:p>
+      <w:pPr>
+        <w:rPr>
+          <w:rFonts w:hint="default" w:ascii="Times New Roman" w:hAnsi="Times New Roman" w:cs="Times New Roman"/>
+          <w:b w:val="0"/>
+          <w:bCs w:val="0"/>
+          <w:i w:val="0"/>
+          <w:iCs w:val="0"/>
+          <w:color w:val="000000"/>
+          <w:sz w:val="24"/>
+          <w:szCs w:val="24"/>
+          <w:u w:val="none"/>
+          <w:vertAlign w:val="baseline"/>
+          <w:lang w:val="en-GB"/>
+        </w:rPr>
+      </w:pPr>
       <w:r>
         <w:rPr>
           <w:rFonts w:hint="default" w:ascii="Times New Roman" w:hAnsi="Times New Roman" w:cs="Times New Roman"/>
@@ -5440,7 +6386,7 @@
           <w:u w:val="none"/>
           <w:lang w:val="en-GB"/>
         </w:rPr>
-        <w:footnoteReference w:id="9"/>
+        <w:footnoteReference w:id="10"/>
       </w:r>
       <w:r>
         <w:rPr>
@@ -7041,7 +7987,7 @@
 
 <file path=word/footnotes.xml><?xml version="1.0" encoding="utf-8"?>
 <w:footnotes xmlns:wpc="http://schemas.microsoft.com/office/word/2010/wordprocessingCanvas" xmlns:mc="http://schemas.openxmlformats.org/markup-compatibility/2006" xmlns:o="urn:schemas-microsoft-com:office:office" xmlns:r="http://schemas.openxmlformats.org/officeDocument/2006/relationships" xmlns:m="http://schemas.openxmlformats.org/officeDocument/2006/math" xmlns:v="urn:schemas-microsoft-com:vml" xmlns:wp14="http://schemas.microsoft.com/office/word/2010/wordprocessingDrawing" xmlns:wp="http://schemas.openxmlformats.org/drawingml/2006/wordprocessingDrawing" xmlns:w="http://schemas.openxmlformats.org/wordprocessingml/2006/main" xmlns:w14="http://schemas.microsoft.com/office/word/2010/wordml" xmlns:w15="http://schemas.microsoft.com/office/word/2012/wordml" xmlns:w10="urn:schemas-microsoft-com:office:word" xmlns:wpg="http://schemas.microsoft.com/office/word/2010/wordprocessingGroup" xmlns:wpi="http://schemas.microsoft.com/office/word/2010/wordprocessingInk" xmlns:wne="http://schemas.microsoft.com/office/word/2006/wordml" xmlns:wps="http://schemas.microsoft.com/office/word/2010/wordprocessingShape" xmlns:wpsCustomData="http://www.wps.cn/officeDocument/2013/wpsCustomData" mc:Ignorable="w14 w15 wp14">
-  <w:footnote w:type="separator" w:id="20">
+  <w:footnote w:type="separator" w:id="22">
     <w:p>
       <w:pPr>
         <w:spacing w:line="276" w:lineRule="auto"/>
@@ -7051,7 +7997,7 @@
       </w:r>
     </w:p>
   </w:footnote>
-  <w:footnote w:type="continuationSeparator" w:id="21">
+  <w:footnote w:type="continuationSeparator" w:id="23">
     <w:p>
       <w:pPr>
         <w:spacing w:line="276" w:lineRule="auto"/>
@@ -7506,7 +8452,7 @@
         <w:rPr>
           <w:rFonts w:hint="default"/>
         </w:rPr>
-        <w:instrText xml:space="preserve"> HYPERLINK "https://arxiv.org/pdf/2103.04931.pdf" </w:instrText>
+        <w:instrText xml:space="preserve"> HYPERLINK "https://becominghuman.ai/summary-of-the-alphago-paper-b55ce24d8a7c" </w:instrText>
       </w:r>
       <w:r>
         <w:rPr>
@@ -7519,7 +8465,7 @@
           <w:rStyle w:val="11"/>
           <w:rFonts w:hint="default"/>
         </w:rPr>
-        <w:t>https://arxiv.org/pdf/2103.04931.pdf</w:t>
+        <w:t>https://becominghuman.ai/summary-of-the-alphago-paper-b55ce24d8a7c</w:t>
       </w:r>
       <w:r>
         <w:rPr>
@@ -7530,6 +8476,57 @@
     </w:p>
   </w:footnote>
   <w:footnote w:id="9">
+    <w:p>
+      <w:pPr>
+        <w:pStyle w:val="10"/>
+        <w:snapToGrid w:val="0"/>
+        <w:rPr>
+          <w:rFonts w:hint="default"/>
+        </w:rPr>
+      </w:pPr>
+      <w:r>
+        <w:rPr>
+          <w:rStyle w:val="9"/>
+        </w:rPr>
+        <w:footnoteRef/>
+      </w:r>
+      <w:r>
+        <w:t xml:space="preserve"> </w:t>
+      </w:r>
+      <w:r>
+        <w:rPr>
+          <w:rFonts w:hint="default"/>
+        </w:rPr>
+        <w:fldChar w:fldCharType="begin"/>
+      </w:r>
+      <w:r>
+        <w:rPr>
+          <w:rFonts w:hint="default"/>
+        </w:rPr>
+        <w:instrText xml:space="preserve"> HYPERLINK "https://arxiv.org/pdf/2103.04931.pdf" </w:instrText>
+      </w:r>
+      <w:r>
+        <w:rPr>
+          <w:rFonts w:hint="default"/>
+        </w:rPr>
+        <w:fldChar w:fldCharType="separate"/>
+      </w:r>
+      <w:r>
+        <w:rPr>
+          <w:rStyle w:val="11"/>
+          <w:rFonts w:hint="default"/>
+        </w:rPr>
+        <w:t>https://arxiv.org/pdf/2103.04931.pdf</w:t>
+      </w:r>
+      <w:r>
+        <w:rPr>
+          <w:rFonts w:hint="default"/>
+        </w:rPr>
+        <w:fldChar w:fldCharType="end"/>
+      </w:r>
+    </w:p>
+  </w:footnote>
+  <w:footnote w:id="10">
     <w:p>
       <w:pPr>
         <w:pStyle w:val="10"/>
@@ -7638,6 +8635,26 @@
     </w:lvl>
   </w:abstractNum>
   <w:abstractNum w:abstractNumId="3">
+    <w:nsid w:val="CD4F9F99"/>
+    <w:multiLevelType w:val="singleLevel"/>
+    <w:tmpl w:val="CD4F9F99"/>
+    <w:lvl w:ilvl="0" w:tentative="0">
+      <w:start w:val="1"/>
+      <w:numFmt w:val="bullet"/>
+      <w:lvlText w:val=""/>
+      <w:lvlJc w:val="left"/>
+      <w:pPr>
+        <w:tabs>
+          <w:tab w:val="left" w:pos="420"/>
+        </w:tabs>
+        <w:ind w:left="420" w:leftChars="0" w:hanging="420" w:firstLineChars="0"/>
+      </w:pPr>
+      <w:rPr>
+        <w:rFonts w:hint="default" w:ascii="Wingdings" w:hAnsi="Wingdings"/>
+      </w:rPr>
+    </w:lvl>
+  </w:abstractNum>
+  <w:abstractNum w:abstractNumId="4">
     <w:nsid w:val="D5F3CBF6"/>
     <w:multiLevelType w:val="singleLevel"/>
     <w:tmpl w:val="D5F3CBF6"/>
@@ -7657,7 +8674,7 @@
       </w:rPr>
     </w:lvl>
   </w:abstractNum>
-  <w:abstractNum w:abstractNumId="4">
+  <w:abstractNum w:abstractNumId="5">
     <w:nsid w:val="6B3007F7"/>
     <w:multiLevelType w:val="singleLevel"/>
     <w:tmpl w:val="6B3007F7"/>
@@ -7677,7 +8694,7 @@
       </w:rPr>
     </w:lvl>
   </w:abstractNum>
-  <w:abstractNum w:abstractNumId="5">
+  <w:abstractNum w:abstractNumId="6">
     <w:nsid w:val="6E5800F8"/>
     <w:multiLevelType w:val="singleLevel"/>
     <w:tmpl w:val="6E5800F8"/>
@@ -7704,16 +8721,19 @@
     <w:abstractNumId w:val="2"/>
   </w:num>
   <w:num w:numId="3">
-    <w:abstractNumId w:val="3"/>
+    <w:abstractNumId w:val="4"/>
   </w:num>
   <w:num w:numId="4">
-    <w:abstractNumId w:val="4"/>
+    <w:abstractNumId w:val="5"/>
   </w:num>
   <w:num w:numId="5">
-    <w:abstractNumId w:val="5"/>
+    <w:abstractNumId w:val="6"/>
   </w:num>
   <w:num w:numId="6">
     <w:abstractNumId w:val="0"/>
+  </w:num>
+  <w:num w:numId="7">
+    <w:abstractNumId w:val="3"/>
   </w:num>
 </w:numbering>
 </file>
@@ -7814,7 +8834,7 @@
     <w:lsdException w:unhideWhenUsed="0" w:uiPriority="0" w:semiHidden="0" w:name="Body Text Indent 2"/>
     <w:lsdException w:unhideWhenUsed="0" w:uiPriority="0" w:semiHidden="0" w:name="Body Text Indent 3"/>
     <w:lsdException w:unhideWhenUsed="0" w:uiPriority="0" w:semiHidden="0" w:name="Block Text"/>
-    <w:lsdException w:unhideWhenUsed="0" w:uiPriority="0" w:semiHidden="0" w:name="Hyperlink"/>
+    <w:lsdException w:qFormat="1" w:unhideWhenUsed="0" w:uiPriority="0" w:semiHidden="0" w:name="Hyperlink"/>
     <w:lsdException w:qFormat="1" w:unhideWhenUsed="0" w:uiPriority="0" w:semiHidden="0" w:name="FollowedHyperlink"/>
     <w:lsdException w:qFormat="1" w:unhideWhenUsed="0" w:uiPriority="0" w:semiHidden="0" w:name="Strong"/>
     <w:lsdException w:qFormat="1" w:unhideWhenUsed="0" w:uiPriority="0" w:semiHidden="0" w:name="Emphasis"/>
@@ -8104,6 +9124,7 @@
   <w:style w:type="character" w:styleId="11">
     <w:name w:val="Hyperlink"/>
     <w:basedOn w:val="4"/>
+    <w:qFormat/>
     <w:uiPriority w:val="0"/>
     <w:rPr>
       <w:color w:val="0000FF"/>
@@ -8139,6 +9160,7 @@
   </w:style>
   <w:style w:type="character" w:customStyle="1" w:styleId="14">
     <w:name w:val="sc51"/>
+    <w:qFormat/>
     <w:uiPriority w:val="0"/>
     <w:rPr>
       <w:b/>
@@ -8148,6 +9170,7 @@
   </w:style>
   <w:style w:type="character" w:customStyle="1" w:styleId="15">
     <w:name w:val="sc91"/>
+    <w:qFormat/>
     <w:uiPriority w:val="0"/>
     <w:rPr>
       <w:color w:val="FF00FF"/>

</xml_diff>

<commit_message>
adding a longer introduction to the research report
</commit_message>
<xml_diff>
--- a/Documentation/ResearchDocument.docx
+++ b/Documentation/ResearchDocument.docx
@@ -980,14 +980,91 @@
     <w:p>
       <w:pPr>
         <w:pStyle w:val="2"/>
-        <w:keepNext w:val="0"/>
-        <w:keepLines w:val="0"/>
-        <w:widowControl/>
-        <w:suppressLineNumbers w:val="0"/>
-        <w:bidi w:val="0"/>
-        <w:spacing w:before="480" w:beforeAutospacing="0" w:after="120" w:afterAutospacing="0" w:line="21" w:lineRule="atLeast"/>
-      </w:pPr>
-      <w:r>
+        <w:bidi w:val="0"/>
+      </w:pPr>
+      <w:r>
+        <w:rPr>
+          <w:rFonts w:hint="default"/>
+        </w:rPr>
+        <w:t>Acknowledgements</w:t>
+      </w:r>
+    </w:p>
+    <w:p>
+      <w:pPr>
+        <w:pStyle w:val="12"/>
+        <w:keepNext w:val="0"/>
+        <w:keepLines w:val="0"/>
+        <w:widowControl/>
+        <w:suppressLineNumbers w:val="0"/>
+        <w:bidi w:val="0"/>
+        <w:spacing w:before="240" w:beforeAutospacing="0" w:after="240" w:afterAutospacing="0" w:line="21" w:lineRule="atLeast"/>
+      </w:pPr>
+      <w:r>
+        <w:rPr>
+          <w:rFonts w:hint="default" w:ascii="Times New Roman" w:hAnsi="Times New Roman" w:cs="Times New Roman"/>
+          <w:i w:val="0"/>
+          <w:iCs w:val="0"/>
+          <w:color w:val="000000"/>
+          <w:sz w:val="24"/>
+          <w:szCs w:val="24"/>
+          <w:u w:val="none"/>
+          <w:vertAlign w:val="baseline"/>
+        </w:rPr>
+        <w:t> </w:t>
+      </w:r>
+    </w:p>
+    <w:p>
+      <w:pPr>
+        <w:pStyle w:val="12"/>
+        <w:keepNext w:val="0"/>
+        <w:keepLines w:val="0"/>
+        <w:widowControl/>
+        <w:suppressLineNumbers w:val="0"/>
+        <w:bidi w:val="0"/>
+        <w:spacing w:before="240" w:beforeAutospacing="0" w:after="240" w:afterAutospacing="0" w:line="21" w:lineRule="atLeast"/>
+      </w:pPr>
+      <w:r>
+        <w:rPr>
+          <w:rFonts w:hint="default" w:ascii="Times New Roman" w:hAnsi="Times New Roman" w:cs="Times New Roman"/>
+          <w:i w:val="0"/>
+          <w:iCs w:val="0"/>
+          <w:color w:val="000000"/>
+          <w:sz w:val="24"/>
+          <w:szCs w:val="24"/>
+          <w:u w:val="none"/>
+          <w:vertAlign w:val="baseline"/>
+        </w:rPr>
+        <w:t>Use this template when writing your research report. As a rule of thumb, the report should be of the order of 10 pages (about 250 words/page).</w:t>
+      </w:r>
+    </w:p>
+    <w:p>
+      <w:pPr>
+        <w:pStyle w:val="12"/>
+        <w:keepNext w:val="0"/>
+        <w:keepLines w:val="0"/>
+        <w:widowControl/>
+        <w:suppressLineNumbers w:val="0"/>
+        <w:bidi w:val="0"/>
+        <w:spacing w:before="240" w:beforeAutospacing="0" w:after="240" w:afterAutospacing="0" w:line="21" w:lineRule="atLeast"/>
+      </w:pPr>
+      <w:r>
+        <w:rPr>
+          <w:rFonts w:hint="default" w:ascii="Times New Roman" w:hAnsi="Times New Roman" w:cs="Times New Roman"/>
+          <w:i w:val="0"/>
+          <w:iCs w:val="0"/>
+          <w:color w:val="000000"/>
+          <w:sz w:val="24"/>
+          <w:szCs w:val="24"/>
+          <w:u w:val="none"/>
+          <w:vertAlign w:val="baseline"/>
+        </w:rPr>
+        <w:t> </w:t>
+      </w:r>
+    </w:p>
+    <w:p>
+      <w:pPr>
+        <w:pStyle w:val="2"/>
+        <w:bidi w:val="0"/>
         <w:rPr>
           <w:rFonts w:hint="default" w:ascii="Times New Roman" w:hAnsi="Times New Roman" w:cs="Times New Roman"/>
           <w:b/>
@@ -995,120 +1072,14 @@
           <w:i w:val="0"/>
           <w:iCs w:val="0"/>
           <w:color w:val="000000"/>
-          <w:sz w:val="24"/>
-          <w:szCs w:val="24"/>
-          <w:u w:val="none"/>
-          <w:vertAlign w:val="baseline"/>
-        </w:rPr>
-        <w:t>Acknowledgements</w:t>
-      </w:r>
-    </w:p>
-    <w:p>
-      <w:pPr>
-        <w:pStyle w:val="12"/>
-        <w:keepNext w:val="0"/>
-        <w:keepLines w:val="0"/>
-        <w:widowControl/>
-        <w:suppressLineNumbers w:val="0"/>
-        <w:bidi w:val="0"/>
-        <w:spacing w:before="240" w:beforeAutospacing="0" w:after="240" w:afterAutospacing="0" w:line="21" w:lineRule="atLeast"/>
-      </w:pPr>
-      <w:r>
-        <w:rPr>
-          <w:rFonts w:hint="default" w:ascii="Times New Roman" w:hAnsi="Times New Roman" w:cs="Times New Roman"/>
-          <w:i w:val="0"/>
-          <w:iCs w:val="0"/>
-          <w:color w:val="000000"/>
-          <w:sz w:val="24"/>
-          <w:szCs w:val="24"/>
-          <w:u w:val="none"/>
-          <w:vertAlign w:val="baseline"/>
-        </w:rPr>
-        <w:t> </w:t>
-      </w:r>
-    </w:p>
-    <w:p>
-      <w:pPr>
-        <w:pStyle w:val="12"/>
-        <w:keepNext w:val="0"/>
-        <w:keepLines w:val="0"/>
-        <w:widowControl/>
-        <w:suppressLineNumbers w:val="0"/>
-        <w:bidi w:val="0"/>
-        <w:spacing w:before="240" w:beforeAutospacing="0" w:after="240" w:afterAutospacing="0" w:line="21" w:lineRule="atLeast"/>
-      </w:pPr>
-      <w:r>
-        <w:rPr>
-          <w:rFonts w:hint="default" w:ascii="Times New Roman" w:hAnsi="Times New Roman" w:cs="Times New Roman"/>
-          <w:i w:val="0"/>
-          <w:iCs w:val="0"/>
-          <w:color w:val="000000"/>
-          <w:sz w:val="24"/>
-          <w:szCs w:val="24"/>
-          <w:u w:val="none"/>
-          <w:vertAlign w:val="baseline"/>
-        </w:rPr>
-        <w:t>Use this template when writing your research report. As a rule of thumb, the report should be of the order of 10 pages (about 250 words/page).</w:t>
-      </w:r>
-    </w:p>
-    <w:p>
-      <w:pPr>
-        <w:pStyle w:val="12"/>
-        <w:keepNext w:val="0"/>
-        <w:keepLines w:val="0"/>
-        <w:widowControl/>
-        <w:suppressLineNumbers w:val="0"/>
-        <w:bidi w:val="0"/>
-        <w:spacing w:before="240" w:beforeAutospacing="0" w:after="240" w:afterAutospacing="0" w:line="21" w:lineRule="atLeast"/>
-      </w:pPr>
-      <w:r>
-        <w:rPr>
-          <w:rFonts w:hint="default" w:ascii="Times New Roman" w:hAnsi="Times New Roman" w:cs="Times New Roman"/>
-          <w:i w:val="0"/>
-          <w:iCs w:val="0"/>
-          <w:color w:val="000000"/>
-          <w:sz w:val="24"/>
-          <w:szCs w:val="24"/>
-          <w:u w:val="none"/>
-          <w:vertAlign w:val="baseline"/>
-        </w:rPr>
-        <w:t> </w:t>
-      </w:r>
-    </w:p>
-    <w:p>
-      <w:pPr>
-        <w:pStyle w:val="2"/>
-        <w:keepNext w:val="0"/>
-        <w:keepLines w:val="0"/>
-        <w:widowControl/>
-        <w:suppressLineNumbers w:val="0"/>
-        <w:bidi w:val="0"/>
-        <w:spacing w:before="480" w:beforeAutospacing="0" w:after="120" w:afterAutospacing="0" w:line="21" w:lineRule="atLeast"/>
-        <w:rPr>
-          <w:rFonts w:hint="default" w:ascii="Times New Roman" w:hAnsi="Times New Roman" w:cs="Times New Roman"/>
-          <w:b/>
-          <w:bCs/>
-          <w:i w:val="0"/>
-          <w:iCs w:val="0"/>
-          <w:color w:val="000000"/>
-          <w:sz w:val="24"/>
-          <w:szCs w:val="24"/>
-          <w:u w:val="none"/>
-          <w:vertAlign w:val="baseline"/>
-        </w:rPr>
-      </w:pPr>
-      <w:r>
-        <w:rPr>
-          <w:rFonts w:hint="default" w:ascii="Times New Roman" w:hAnsi="Times New Roman" w:cs="Times New Roman"/>
-          <w:b/>
-          <w:bCs/>
-          <w:i w:val="0"/>
-          <w:iCs w:val="0"/>
-          <w:color w:val="000000"/>
-          <w:sz w:val="24"/>
-          <w:szCs w:val="24"/>
-          <w:u w:val="none"/>
-          <w:vertAlign w:val="baseline"/>
+          <w:szCs w:val="24"/>
+          <w:u w:val="none"/>
+          <w:vertAlign w:val="baseline"/>
+        </w:rPr>
+      </w:pPr>
+      <w:r>
+        <w:rPr>
+          <w:rFonts w:hint="default"/>
         </w:rPr>
         <w:t>Project Abstract</w:t>
       </w:r>
@@ -1427,6 +1398,23 @@
       <w:pPr>
         <w:rPr>
           <w:rFonts w:hint="default" w:ascii="Times New Roman" w:hAnsi="Times New Roman" w:cs="Times New Roman"/>
+          <w:b w:val="0"/>
+          <w:bCs w:val="0"/>
+          <w:i w:val="0"/>
+          <w:iCs w:val="0"/>
+          <w:color w:val="000000"/>
+          <w:sz w:val="24"/>
+          <w:szCs w:val="24"/>
+          <w:u w:val="none"/>
+          <w:vertAlign w:val="baseline"/>
+          <w:lang w:val="en-GB"/>
+        </w:rPr>
+      </w:pPr>
+    </w:p>
+    <w:p>
+      <w:pPr>
+        <w:rPr>
+          <w:rFonts w:hint="default" w:ascii="Times New Roman" w:hAnsi="Times New Roman" w:cs="Times New Roman"/>
           <w:b/>
           <w:bCs/>
           <w:i w:val="0"/>
@@ -1441,60 +1429,15 @@
     </w:p>
     <w:p>
       <w:pPr>
-        <w:rPr>
-          <w:rFonts w:hint="default" w:ascii="Times New Roman" w:hAnsi="Times New Roman" w:cs="Times New Roman"/>
-          <w:b/>
-          <w:bCs/>
-          <w:i w:val="0"/>
-          <w:iCs w:val="0"/>
-          <w:color w:val="000000"/>
-          <w:sz w:val="24"/>
-          <w:szCs w:val="24"/>
-          <w:u w:val="none"/>
-          <w:vertAlign w:val="baseline"/>
-        </w:rPr>
-      </w:pPr>
-    </w:p>
-    <w:p>
-      <w:pPr>
-        <w:rPr>
-          <w:rFonts w:hint="default" w:ascii="Times New Roman" w:hAnsi="Times New Roman" w:cs="Times New Roman"/>
-          <w:b/>
-          <w:bCs/>
-          <w:i w:val="0"/>
-          <w:iCs w:val="0"/>
-          <w:color w:val="000000"/>
-          <w:sz w:val="24"/>
-          <w:szCs w:val="24"/>
-          <w:u w:val="none"/>
-          <w:vertAlign w:val="baseline"/>
-        </w:rPr>
-      </w:pPr>
-    </w:p>
-    <w:p>
-      <w:pPr>
         <w:pStyle w:val="2"/>
-        <w:keepNext w:val="0"/>
-        <w:keepLines w:val="0"/>
-        <w:widowControl/>
-        <w:suppressLineNumbers w:val="0"/>
-        <w:bidi w:val="0"/>
-        <w:spacing w:before="480" w:beforeAutospacing="0" w:after="120" w:afterAutospacing="0" w:line="21" w:lineRule="atLeast"/>
-      </w:pPr>
-      <w:r>
-        <w:rPr>
-          <w:rFonts w:hint="default" w:ascii="Times New Roman" w:hAnsi="Times New Roman" w:cs="Times New Roman"/>
-          <w:b/>
-          <w:bCs/>
-          <w:i w:val="0"/>
-          <w:iCs w:val="0"/>
-          <w:color w:val="000000"/>
-          <w:sz w:val="24"/>
-          <w:szCs w:val="24"/>
-          <w:u w:val="none"/>
-          <w:vertAlign w:val="baseline"/>
-        </w:rPr>
-        <w:t>Project Introduction and/or Research Question</w:t>
+        <w:bidi w:val="0"/>
+      </w:pPr>
+      <w:r>
+        <w:rPr>
+          <w:rFonts w:hint="default"/>
+          <w:lang w:val="en-GB"/>
+        </w:rPr>
+        <w:t>Introduction</w:t>
       </w:r>
     </w:p>
     <w:p>
@@ -1629,6 +1572,182 @@
           <w:lang w:val="en-GB"/>
         </w:rPr>
         <w:footnoteReference w:id="1"/>
+      </w:r>
+    </w:p>
+    <w:p>
+      <w:pPr>
+        <w:pStyle w:val="12"/>
+        <w:keepNext w:val="0"/>
+        <w:keepLines w:val="0"/>
+        <w:widowControl/>
+        <w:suppressLineNumbers w:val="0"/>
+        <w:bidi w:val="0"/>
+        <w:spacing w:before="240" w:beforeAutospacing="0" w:after="240" w:afterAutospacing="0" w:line="21" w:lineRule="atLeast"/>
+        <w:rPr>
+          <w:rFonts w:hint="default" w:ascii="Times New Roman" w:hAnsi="Times New Roman" w:cs="Times New Roman"/>
+          <w:i w:val="0"/>
+          <w:iCs w:val="0"/>
+          <w:color w:val="000000"/>
+          <w:sz w:val="24"/>
+          <w:szCs w:val="24"/>
+          <w:u w:val="none"/>
+          <w:vertAlign w:val="baseline"/>
+          <w:lang w:val="en-GB"/>
+        </w:rPr>
+      </w:pPr>
+      <w:r>
+        <w:rPr>
+          <w:rFonts w:hint="default" w:cs="Times New Roman"/>
+          <w:i w:val="0"/>
+          <w:iCs w:val="0"/>
+          <w:color w:val="000000"/>
+          <w:sz w:val="24"/>
+          <w:szCs w:val="24"/>
+          <w:u w:val="none"/>
+          <w:vertAlign w:val="baseline"/>
+          <w:lang w:val="en-GB"/>
+        </w:rPr>
+        <w:t>In 2006, Rémi Coulom described the application of the Monte Carlo method, which uses random sampling for deterministic problems which are difficult to solve with other approaches, to game-tree search and coined the term Monte Carlo tree search</w:t>
+      </w:r>
+      <w:r>
+        <w:rPr>
+          <w:rStyle w:val="9"/>
+          <w:rFonts w:hint="default" w:cs="Times New Roman"/>
+          <w:i w:val="0"/>
+          <w:iCs w:val="0"/>
+          <w:color w:val="000000"/>
+          <w:sz w:val="24"/>
+          <w:szCs w:val="24"/>
+          <w:u w:val="none"/>
+          <w:lang w:val="en-GB"/>
+        </w:rPr>
+        <w:footnoteReference w:id="2"/>
+      </w:r>
+      <w:r>
+        <w:rPr>
+          <w:rFonts w:hint="default" w:cs="Times New Roman"/>
+          <w:i w:val="0"/>
+          <w:iCs w:val="0"/>
+          <w:color w:val="000000"/>
+          <w:sz w:val="24"/>
+          <w:szCs w:val="24"/>
+          <w:u w:val="none"/>
+          <w:vertAlign w:val="baseline"/>
+          <w:lang w:val="en-GB"/>
+        </w:rPr>
+        <w:t>. Before this was used, go playing programs used different techniques that were more similar to those used in games such as chess but are less suitable to the more complex game of go. Alpha-go was then introduced which uses two different neural networks which were able to beat world Go champion Lee Sedol in 2016 in South Korea with a lead of 4 games to 1</w:t>
+      </w:r>
+      <w:r>
+        <w:rPr>
+          <w:rStyle w:val="9"/>
+          <w:rFonts w:hint="default" w:cs="Times New Roman"/>
+          <w:i w:val="0"/>
+          <w:iCs w:val="0"/>
+          <w:color w:val="000000"/>
+          <w:sz w:val="24"/>
+          <w:szCs w:val="24"/>
+          <w:u w:val="none"/>
+          <w:lang w:val="en-GB"/>
+        </w:rPr>
+        <w:footnoteReference w:id="3"/>
+      </w:r>
+      <w:r>
+        <w:rPr>
+          <w:rFonts w:hint="default" w:cs="Times New Roman"/>
+          <w:i w:val="0"/>
+          <w:iCs w:val="0"/>
+          <w:color w:val="000000"/>
+          <w:sz w:val="24"/>
+          <w:szCs w:val="24"/>
+          <w:u w:val="none"/>
+          <w:vertAlign w:val="baseline"/>
+          <w:lang w:val="en-GB"/>
+        </w:rPr>
+        <w:t xml:space="preserve">. It was first introduced in October of 2015 where it played its first match against European champion Fan Hui, with a score of 5-0.  The documentary covering this story can be viewed </w:t>
+      </w:r>
+      <w:r>
+        <w:rPr>
+          <w:rFonts w:hint="default" w:cs="Times New Roman"/>
+          <w:i w:val="0"/>
+          <w:iCs w:val="0"/>
+          <w:color w:val="000000"/>
+          <w:sz w:val="24"/>
+          <w:szCs w:val="24"/>
+          <w:u w:val="none"/>
+          <w:vertAlign w:val="baseline"/>
+          <w:lang w:val="en-GB"/>
+        </w:rPr>
+        <w:fldChar w:fldCharType="begin"/>
+      </w:r>
+      <w:r>
+        <w:rPr>
+          <w:rFonts w:hint="default" w:cs="Times New Roman"/>
+          <w:i w:val="0"/>
+          <w:iCs w:val="0"/>
+          <w:color w:val="000000"/>
+          <w:sz w:val="24"/>
+          <w:szCs w:val="24"/>
+          <w:u w:val="none"/>
+          <w:vertAlign w:val="baseline"/>
+          <w:lang w:val="en-GB"/>
+        </w:rPr>
+        <w:instrText xml:space="preserve"> HYPERLINK "https://www.youtube.com/watch?v=WXuK6gekU1Y&amp;t=2855s" </w:instrText>
+      </w:r>
+      <w:r>
+        <w:rPr>
+          <w:rFonts w:hint="default" w:cs="Times New Roman"/>
+          <w:i w:val="0"/>
+          <w:iCs w:val="0"/>
+          <w:color w:val="000000"/>
+          <w:sz w:val="24"/>
+          <w:szCs w:val="24"/>
+          <w:u w:val="none"/>
+          <w:vertAlign w:val="baseline"/>
+          <w:lang w:val="en-GB"/>
+        </w:rPr>
+        <w:fldChar w:fldCharType="separate"/>
+      </w:r>
+      <w:r>
+        <w:rPr>
+          <w:rStyle w:val="8"/>
+          <w:rFonts w:hint="default" w:cs="Times New Roman"/>
+          <w:i w:val="0"/>
+          <w:iCs w:val="0"/>
+          <w:color w:val="000000"/>
+          <w:sz w:val="24"/>
+          <w:szCs w:val="24"/>
+          <w:vertAlign w:val="baseline"/>
+          <w:lang w:val="en-GB"/>
+        </w:rPr>
+        <w:t>here</w:t>
+      </w:r>
+      <w:r>
+        <w:rPr>
+          <w:rFonts w:hint="default" w:cs="Times New Roman"/>
+          <w:i w:val="0"/>
+          <w:iCs w:val="0"/>
+          <w:color w:val="000000"/>
+          <w:sz w:val="24"/>
+          <w:szCs w:val="24"/>
+          <w:u w:val="none"/>
+          <w:vertAlign w:val="baseline"/>
+          <w:lang w:val="en-GB"/>
+        </w:rPr>
+        <w:fldChar w:fldCharType="end"/>
+      </w:r>
+      <w:r>
+        <w:rPr>
+          <w:rFonts w:hint="default" w:cs="Times New Roman"/>
+          <w:i w:val="0"/>
+          <w:iCs w:val="0"/>
+          <w:color w:val="000000"/>
+          <w:sz w:val="24"/>
+          <w:szCs w:val="24"/>
+          <w:u w:val="none"/>
+          <w:vertAlign w:val="baseline"/>
+          <w:lang w:val="en-GB"/>
+        </w:rPr>
+        <w:t>. Alpha go first learned how to play go by learning from amateur games so that it knew how human players thought about the game through supervised learning. Alpha go was then retrained from games of self-play through reinforcement which lead to the creation of Alpha-zero.</w:t>
       </w:r>
     </w:p>
     <w:p>
@@ -2038,6 +2157,407 @@
           <w:vertAlign w:val="baseline"/>
         </w:rPr>
       </w:pPr>
+    </w:p>
+    <w:p>
+      <w:pPr>
+        <w:pStyle w:val="12"/>
+        <w:keepNext w:val="0"/>
+        <w:keepLines w:val="0"/>
+        <w:widowControl/>
+        <w:suppressLineNumbers w:val="0"/>
+        <w:bidi w:val="0"/>
+        <w:spacing w:before="240" w:beforeAutospacing="0" w:after="240" w:afterAutospacing="0" w:line="21" w:lineRule="atLeast"/>
+        <w:rPr>
+          <w:rFonts w:hint="default" w:ascii="Times New Roman" w:hAnsi="Times New Roman" w:cs="Times New Roman"/>
+          <w:i w:val="0"/>
+          <w:iCs w:val="0"/>
+          <w:color w:val="000000"/>
+          <w:sz w:val="24"/>
+          <w:szCs w:val="24"/>
+          <w:u w:val="none"/>
+          <w:vertAlign w:val="baseline"/>
+        </w:rPr>
+      </w:pPr>
+    </w:p>
+    <w:p>
+      <w:pPr>
+        <w:pStyle w:val="12"/>
+        <w:keepNext w:val="0"/>
+        <w:keepLines w:val="0"/>
+        <w:widowControl/>
+        <w:suppressLineNumbers w:val="0"/>
+        <w:bidi w:val="0"/>
+        <w:spacing w:before="240" w:beforeAutospacing="0" w:after="240" w:afterAutospacing="0" w:line="21" w:lineRule="atLeast"/>
+        <w:rPr>
+          <w:rFonts w:hint="default" w:ascii="Times New Roman" w:hAnsi="Times New Roman" w:cs="Times New Roman"/>
+          <w:i w:val="0"/>
+          <w:iCs w:val="0"/>
+          <w:color w:val="000000"/>
+          <w:sz w:val="24"/>
+          <w:szCs w:val="24"/>
+          <w:u w:val="none"/>
+          <w:vertAlign w:val="baseline"/>
+        </w:rPr>
+      </w:pPr>
+    </w:p>
+    <w:p>
+      <w:pPr>
+        <w:pStyle w:val="12"/>
+        <w:keepNext w:val="0"/>
+        <w:keepLines w:val="0"/>
+        <w:widowControl/>
+        <w:suppressLineNumbers w:val="0"/>
+        <w:bidi w:val="0"/>
+        <w:spacing w:before="240" w:beforeAutospacing="0" w:after="240" w:afterAutospacing="0" w:line="21" w:lineRule="atLeast"/>
+        <w:rPr>
+          <w:rFonts w:hint="default" w:ascii="Times New Roman" w:hAnsi="Times New Roman" w:cs="Times New Roman"/>
+          <w:i w:val="0"/>
+          <w:iCs w:val="0"/>
+          <w:color w:val="000000"/>
+          <w:sz w:val="24"/>
+          <w:szCs w:val="24"/>
+          <w:u w:val="none"/>
+          <w:vertAlign w:val="baseline"/>
+        </w:rPr>
+      </w:pPr>
+    </w:p>
+    <w:p>
+      <w:pPr>
+        <w:pStyle w:val="12"/>
+        <w:keepNext w:val="0"/>
+        <w:keepLines w:val="0"/>
+        <w:widowControl/>
+        <w:suppressLineNumbers w:val="0"/>
+        <w:bidi w:val="0"/>
+        <w:spacing w:before="240" w:beforeAutospacing="0" w:after="240" w:afterAutospacing="0" w:line="21" w:lineRule="atLeast"/>
+        <w:rPr>
+          <w:rFonts w:hint="default" w:ascii="Times New Roman" w:hAnsi="Times New Roman" w:cs="Times New Roman"/>
+          <w:i w:val="0"/>
+          <w:iCs w:val="0"/>
+          <w:color w:val="000000"/>
+          <w:sz w:val="24"/>
+          <w:szCs w:val="24"/>
+          <w:u w:val="none"/>
+          <w:vertAlign w:val="baseline"/>
+        </w:rPr>
+      </w:pPr>
+    </w:p>
+    <w:p>
+      <w:pPr>
+        <w:pStyle w:val="12"/>
+        <w:keepNext w:val="0"/>
+        <w:keepLines w:val="0"/>
+        <w:widowControl/>
+        <w:suppressLineNumbers w:val="0"/>
+        <w:bidi w:val="0"/>
+        <w:spacing w:before="240" w:beforeAutospacing="0" w:after="240" w:afterAutospacing="0" w:line="21" w:lineRule="atLeast"/>
+        <w:rPr>
+          <w:rFonts w:hint="default" w:ascii="Times New Roman" w:hAnsi="Times New Roman" w:cs="Times New Roman"/>
+          <w:i w:val="0"/>
+          <w:iCs w:val="0"/>
+          <w:color w:val="000000"/>
+          <w:sz w:val="24"/>
+          <w:szCs w:val="24"/>
+          <w:u w:val="none"/>
+          <w:vertAlign w:val="baseline"/>
+        </w:rPr>
+      </w:pPr>
+    </w:p>
+    <w:p>
+      <w:pPr>
+        <w:pStyle w:val="12"/>
+        <w:keepNext w:val="0"/>
+        <w:keepLines w:val="0"/>
+        <w:widowControl/>
+        <w:suppressLineNumbers w:val="0"/>
+        <w:bidi w:val="0"/>
+        <w:spacing w:before="240" w:beforeAutospacing="0" w:after="240" w:afterAutospacing="0" w:line="21" w:lineRule="atLeast"/>
+        <w:rPr>
+          <w:rFonts w:hint="default" w:ascii="Times New Roman" w:hAnsi="Times New Roman" w:cs="Times New Roman"/>
+          <w:i w:val="0"/>
+          <w:iCs w:val="0"/>
+          <w:color w:val="000000"/>
+          <w:sz w:val="24"/>
+          <w:szCs w:val="24"/>
+          <w:u w:val="none"/>
+          <w:vertAlign w:val="baseline"/>
+        </w:rPr>
+      </w:pPr>
+    </w:p>
+    <w:p>
+      <w:pPr>
+        <w:pStyle w:val="12"/>
+        <w:keepNext w:val="0"/>
+        <w:keepLines w:val="0"/>
+        <w:widowControl/>
+        <w:suppressLineNumbers w:val="0"/>
+        <w:bidi w:val="0"/>
+        <w:spacing w:before="240" w:beforeAutospacing="0" w:after="240" w:afterAutospacing="0" w:line="21" w:lineRule="atLeast"/>
+        <w:rPr>
+          <w:rFonts w:hint="default" w:ascii="Times New Roman" w:hAnsi="Times New Roman" w:cs="Times New Roman"/>
+          <w:i w:val="0"/>
+          <w:iCs w:val="0"/>
+          <w:color w:val="000000"/>
+          <w:sz w:val="24"/>
+          <w:szCs w:val="24"/>
+          <w:u w:val="none"/>
+          <w:vertAlign w:val="baseline"/>
+        </w:rPr>
+      </w:pPr>
+    </w:p>
+    <w:p>
+      <w:pPr>
+        <w:pStyle w:val="12"/>
+        <w:keepNext w:val="0"/>
+        <w:keepLines w:val="0"/>
+        <w:widowControl/>
+        <w:suppressLineNumbers w:val="0"/>
+        <w:bidi w:val="0"/>
+        <w:spacing w:before="240" w:beforeAutospacing="0" w:after="240" w:afterAutospacing="0" w:line="21" w:lineRule="atLeast"/>
+        <w:rPr>
+          <w:rFonts w:hint="default" w:ascii="Times New Roman" w:hAnsi="Times New Roman" w:cs="Times New Roman"/>
+          <w:i w:val="0"/>
+          <w:iCs w:val="0"/>
+          <w:color w:val="000000"/>
+          <w:sz w:val="24"/>
+          <w:szCs w:val="24"/>
+          <w:u w:val="none"/>
+          <w:vertAlign w:val="baseline"/>
+        </w:rPr>
+      </w:pPr>
+    </w:p>
+    <w:p>
+      <w:pPr>
+        <w:pStyle w:val="12"/>
+        <w:keepNext w:val="0"/>
+        <w:keepLines w:val="0"/>
+        <w:widowControl/>
+        <w:suppressLineNumbers w:val="0"/>
+        <w:bidi w:val="0"/>
+        <w:spacing w:before="240" w:beforeAutospacing="0" w:after="240" w:afterAutospacing="0" w:line="21" w:lineRule="atLeast"/>
+        <w:rPr>
+          <w:rFonts w:hint="default" w:ascii="Times New Roman" w:hAnsi="Times New Roman" w:cs="Times New Roman"/>
+          <w:i w:val="0"/>
+          <w:iCs w:val="0"/>
+          <w:color w:val="000000"/>
+          <w:sz w:val="24"/>
+          <w:szCs w:val="24"/>
+          <w:u w:val="none"/>
+          <w:vertAlign w:val="baseline"/>
+        </w:rPr>
+      </w:pPr>
+    </w:p>
+    <w:p>
+      <w:pPr>
+        <w:pStyle w:val="12"/>
+        <w:keepNext w:val="0"/>
+        <w:keepLines w:val="0"/>
+        <w:widowControl/>
+        <w:suppressLineNumbers w:val="0"/>
+        <w:bidi w:val="0"/>
+        <w:spacing w:before="240" w:beforeAutospacing="0" w:after="240" w:afterAutospacing="0" w:line="21" w:lineRule="atLeast"/>
+        <w:rPr>
+          <w:rFonts w:hint="default" w:ascii="Times New Roman" w:hAnsi="Times New Roman" w:cs="Times New Roman"/>
+          <w:i w:val="0"/>
+          <w:iCs w:val="0"/>
+          <w:color w:val="000000"/>
+          <w:sz w:val="24"/>
+          <w:szCs w:val="24"/>
+          <w:u w:val="none"/>
+          <w:vertAlign w:val="baseline"/>
+        </w:rPr>
+      </w:pPr>
+    </w:p>
+    <w:p>
+      <w:pPr>
+        <w:pStyle w:val="12"/>
+        <w:keepNext w:val="0"/>
+        <w:keepLines w:val="0"/>
+        <w:widowControl/>
+        <w:suppressLineNumbers w:val="0"/>
+        <w:bidi w:val="0"/>
+        <w:spacing w:before="240" w:beforeAutospacing="0" w:after="240" w:afterAutospacing="0" w:line="21" w:lineRule="atLeast"/>
+        <w:rPr>
+          <w:rFonts w:hint="default" w:ascii="Times New Roman" w:hAnsi="Times New Roman" w:cs="Times New Roman"/>
+          <w:i w:val="0"/>
+          <w:iCs w:val="0"/>
+          <w:color w:val="000000"/>
+          <w:sz w:val="24"/>
+          <w:szCs w:val="24"/>
+          <w:u w:val="none"/>
+          <w:vertAlign w:val="baseline"/>
+        </w:rPr>
+      </w:pPr>
+    </w:p>
+    <w:p>
+      <w:pPr>
+        <w:pStyle w:val="12"/>
+        <w:keepNext w:val="0"/>
+        <w:keepLines w:val="0"/>
+        <w:widowControl/>
+        <w:suppressLineNumbers w:val="0"/>
+        <w:bidi w:val="0"/>
+        <w:spacing w:before="240" w:beforeAutospacing="0" w:after="240" w:afterAutospacing="0" w:line="21" w:lineRule="atLeast"/>
+        <w:rPr>
+          <w:rFonts w:hint="default" w:ascii="Times New Roman" w:hAnsi="Times New Roman" w:cs="Times New Roman"/>
+          <w:i w:val="0"/>
+          <w:iCs w:val="0"/>
+          <w:color w:val="000000"/>
+          <w:sz w:val="24"/>
+          <w:szCs w:val="24"/>
+          <w:u w:val="none"/>
+          <w:vertAlign w:val="baseline"/>
+        </w:rPr>
+      </w:pPr>
+    </w:p>
+    <w:p>
+      <w:pPr>
+        <w:pStyle w:val="12"/>
+        <w:keepNext w:val="0"/>
+        <w:keepLines w:val="0"/>
+        <w:widowControl/>
+        <w:suppressLineNumbers w:val="0"/>
+        <w:bidi w:val="0"/>
+        <w:spacing w:before="240" w:beforeAutospacing="0" w:after="240" w:afterAutospacing="0" w:line="21" w:lineRule="atLeast"/>
+        <w:rPr>
+          <w:rFonts w:hint="default" w:ascii="Times New Roman" w:hAnsi="Times New Roman" w:cs="Times New Roman"/>
+          <w:i w:val="0"/>
+          <w:iCs w:val="0"/>
+          <w:color w:val="000000"/>
+          <w:sz w:val="24"/>
+          <w:szCs w:val="24"/>
+          <w:u w:val="none"/>
+          <w:vertAlign w:val="baseline"/>
+        </w:rPr>
+      </w:pPr>
+    </w:p>
+    <w:p>
+      <w:pPr>
+        <w:pStyle w:val="12"/>
+        <w:keepNext w:val="0"/>
+        <w:keepLines w:val="0"/>
+        <w:widowControl/>
+        <w:suppressLineNumbers w:val="0"/>
+        <w:bidi w:val="0"/>
+        <w:spacing w:before="240" w:beforeAutospacing="0" w:after="240" w:afterAutospacing="0" w:line="21" w:lineRule="atLeast"/>
+        <w:rPr>
+          <w:rFonts w:hint="default" w:ascii="Times New Roman" w:hAnsi="Times New Roman" w:cs="Times New Roman"/>
+          <w:i w:val="0"/>
+          <w:iCs w:val="0"/>
+          <w:color w:val="000000"/>
+          <w:sz w:val="24"/>
+          <w:szCs w:val="24"/>
+          <w:u w:val="none"/>
+          <w:vertAlign w:val="baseline"/>
+        </w:rPr>
+      </w:pPr>
+    </w:p>
+    <w:p>
+      <w:pPr>
+        <w:pStyle w:val="12"/>
+        <w:keepNext w:val="0"/>
+        <w:keepLines w:val="0"/>
+        <w:widowControl/>
+        <w:suppressLineNumbers w:val="0"/>
+        <w:bidi w:val="0"/>
+        <w:spacing w:before="240" w:beforeAutospacing="0" w:after="240" w:afterAutospacing="0" w:line="21" w:lineRule="atLeast"/>
+        <w:rPr>
+          <w:rFonts w:hint="default" w:ascii="Times New Roman" w:hAnsi="Times New Roman" w:cs="Times New Roman"/>
+          <w:i w:val="0"/>
+          <w:iCs w:val="0"/>
+          <w:color w:val="000000"/>
+          <w:sz w:val="24"/>
+          <w:szCs w:val="24"/>
+          <w:u w:val="none"/>
+          <w:vertAlign w:val="baseline"/>
+        </w:rPr>
+      </w:pPr>
+    </w:p>
+    <w:p>
+      <w:pPr>
+        <w:pStyle w:val="12"/>
+        <w:keepNext w:val="0"/>
+        <w:keepLines w:val="0"/>
+        <w:widowControl/>
+        <w:suppressLineNumbers w:val="0"/>
+        <w:bidi w:val="0"/>
+        <w:spacing w:before="240" w:beforeAutospacing="0" w:after="240" w:afterAutospacing="0" w:line="21" w:lineRule="atLeast"/>
+        <w:rPr>
+          <w:rFonts w:hint="default" w:ascii="Times New Roman" w:hAnsi="Times New Roman" w:cs="Times New Roman"/>
+          <w:i w:val="0"/>
+          <w:iCs w:val="0"/>
+          <w:color w:val="000000"/>
+          <w:sz w:val="24"/>
+          <w:szCs w:val="24"/>
+          <w:u w:val="none"/>
+          <w:vertAlign w:val="baseline"/>
+        </w:rPr>
+      </w:pPr>
+    </w:p>
+    <w:p>
+      <w:pPr>
+        <w:pStyle w:val="12"/>
+        <w:keepNext w:val="0"/>
+        <w:keepLines w:val="0"/>
+        <w:widowControl/>
+        <w:suppressLineNumbers w:val="0"/>
+        <w:bidi w:val="0"/>
+        <w:spacing w:before="240" w:beforeAutospacing="0" w:after="240" w:afterAutospacing="0" w:line="21" w:lineRule="atLeast"/>
+        <w:rPr>
+          <w:rFonts w:hint="default" w:ascii="Times New Roman" w:hAnsi="Times New Roman" w:cs="Times New Roman"/>
+          <w:i w:val="0"/>
+          <w:iCs w:val="0"/>
+          <w:color w:val="000000"/>
+          <w:sz w:val="24"/>
+          <w:szCs w:val="24"/>
+          <w:u w:val="none"/>
+          <w:vertAlign w:val="baseline"/>
+        </w:rPr>
+      </w:pPr>
+    </w:p>
+    <w:p>
+      <w:pPr>
+        <w:pStyle w:val="12"/>
+        <w:keepNext w:val="0"/>
+        <w:keepLines w:val="0"/>
+        <w:widowControl/>
+        <w:suppressLineNumbers w:val="0"/>
+        <w:bidi w:val="0"/>
+        <w:spacing w:before="240" w:beforeAutospacing="0" w:after="240" w:afterAutospacing="0" w:line="21" w:lineRule="atLeast"/>
+        <w:rPr>
+          <w:rFonts w:hint="default" w:ascii="Times New Roman" w:hAnsi="Times New Roman" w:cs="Times New Roman"/>
+          <w:i w:val="0"/>
+          <w:iCs w:val="0"/>
+          <w:color w:val="000000"/>
+          <w:sz w:val="24"/>
+          <w:szCs w:val="24"/>
+          <w:u w:val="none"/>
+          <w:vertAlign w:val="baseline"/>
+        </w:rPr>
+      </w:pPr>
+    </w:p>
+    <w:p>
+      <w:pPr>
+        <w:pStyle w:val="12"/>
+        <w:keepNext w:val="0"/>
+        <w:keepLines w:val="0"/>
+        <w:widowControl/>
+        <w:suppressLineNumbers w:val="0"/>
+        <w:bidi w:val="0"/>
+        <w:spacing w:before="240" w:beforeAutospacing="0" w:after="240" w:afterAutospacing="0" w:line="21" w:lineRule="atLeast"/>
+        <w:rPr>
+          <w:rFonts w:hint="default" w:ascii="Times New Roman" w:hAnsi="Times New Roman" w:cs="Times New Roman"/>
+          <w:i w:val="0"/>
+          <w:iCs w:val="0"/>
+          <w:color w:val="000000"/>
+          <w:sz w:val="24"/>
+          <w:szCs w:val="24"/>
+          <w:u w:val="none"/>
+          <w:vertAlign w:val="baseline"/>
+        </w:rPr>
+      </w:pPr>
+      <w:bookmarkStart w:id="0" w:name="_GoBack"/>
+      <w:bookmarkEnd w:id="0"/>
     </w:p>
     <w:p>
       <w:pPr>
@@ -2132,7 +2652,7 @@
           <w:u w:val="none"/>
           <w:lang w:val="en-GB"/>
         </w:rPr>
-        <w:footnoteReference w:id="2"/>
+        <w:footnoteReference w:id="4"/>
       </w:r>
       <w:r>
         <w:rPr>
@@ -2341,7 +2861,7 @@
           <w:u w:val="none"/>
           <w:lang w:val="en-GB"/>
         </w:rPr>
-        <w:footnoteReference w:id="3"/>
+        <w:footnoteReference w:id="5"/>
       </w:r>
       <w:r>
         <w:rPr>
@@ -2389,7 +2909,7 @@
           <w:u w:val="none"/>
           <w:lang w:val="en-GB"/>
         </w:rPr>
-        <w:footnoteReference w:id="4"/>
+        <w:footnoteReference w:id="6"/>
       </w:r>
       <w:r>
         <w:rPr>
@@ -2670,7 +3190,7 @@
           <w:u w:val="none"/>
           <w:lang w:val="en-GB"/>
         </w:rPr>
-        <w:footnoteReference w:id="5"/>
+        <w:footnoteReference w:id="7"/>
       </w:r>
       <w:r>
         <w:rPr>
@@ -2702,7 +3222,7 @@
           <w:u w:val="none"/>
           <w:lang w:val="en-GB"/>
         </w:rPr>
-        <w:footnoteReference w:id="6"/>
+        <w:footnoteReference w:id="8"/>
       </w:r>
       <w:r>
         <w:rPr>
@@ -3521,7 +4041,7 @@
           <w:u w:val="none"/>
           <w:lang w:val="en-GB"/>
         </w:rPr>
-        <w:footnoteReference w:id="7"/>
+        <w:footnoteReference w:id="9"/>
       </w:r>
     </w:p>
     <w:p>
@@ -5428,7 +5948,7 @@
           <w:u w:val="none"/>
           <w:lang w:val="en-GB"/>
         </w:rPr>
-        <w:footnoteReference w:id="8"/>
+        <w:footnoteReference w:id="10"/>
       </w:r>
       <w:r>
         <w:rPr>
@@ -5639,7 +6159,6 @@
         </m:r>
       </m:oMath>
       <w:r>
-        <m:rPr/>
         <w:rPr>
           <w:rFonts w:hint="default" w:ascii="Times New Roman" w:hAnsi="Cambria Math" w:cs="Times New Roman"/>
           <w:bCs w:val="0"/>
@@ -5702,7 +6221,6 @@
         </m:r>
       </m:oMath>
       <w:r>
-        <m:rPr/>
         <w:rPr>
           <w:rFonts w:hint="default" w:ascii="Times New Roman" w:hAnsi="Cambria Math" w:cs="Times New Roman"/>
           <w:bCs w:val="0"/>
@@ -5750,7 +6268,6 @@
         </m:r>
       </m:oMath>
       <w:r>
-        <m:rPr/>
         <w:rPr>
           <w:rFonts w:hint="default" w:ascii="Times New Roman" w:hAnsi="Cambria Math" w:cs="Times New Roman"/>
           <w:bCs w:val="0"/>
@@ -5788,7 +6305,6 @@
         </w:rPr>
       </w:pPr>
       <w:r>
-        <m:rPr/>
         <w:rPr>
           <w:rFonts w:hint="default" w:ascii="Times New Roman" w:hAnsi="Cambria Math" w:cs="Times New Roman"/>
           <w:bCs w:val="0"/>
@@ -5804,7 +6320,6 @@
         <w:t>Reinforcement learning of policy networks:</w:t>
       </w:r>
       <w:r>
-        <m:rPr/>
         <w:rPr>
           <w:rFonts w:hint="default" w:ascii="Times New Roman" w:hAnsi="Cambria Math" w:cs="Times New Roman"/>
           <w:bCs w:val="0"/>
@@ -5867,7 +6382,6 @@
         </m:r>
       </m:oMath>
       <w:r>
-        <m:rPr/>
         <w:rPr>
           <w:rFonts w:hint="default" w:ascii="Times New Roman" w:hAnsi="Cambria Math" w:cs="Times New Roman"/>
           <w:bCs w:val="0"/>
@@ -5915,7 +6429,6 @@
         </m:r>
       </m:oMath>
       <w:r>
-        <m:rPr/>
         <w:rPr>
           <w:rFonts w:hint="default" w:ascii="Times New Roman" w:hAnsi="Cambria Math" w:cs="Times New Roman"/>
           <w:bCs w:val="0"/>
@@ -5948,7 +6461,6 @@
         </m:r>
       </m:oMath>
       <w:r>
-        <m:rPr/>
         <w:rPr>
           <w:rFonts w:hint="default" w:ascii="Times New Roman" w:hAnsi="Cambria Math" w:cs="Times New Roman"/>
           <w:bCs w:val="0"/>
@@ -5986,7 +6498,6 @@
         </w:rPr>
       </w:pPr>
       <w:r>
-        <m:rPr/>
         <w:rPr>
           <w:rFonts w:hint="default" w:ascii="Times New Roman" w:hAnsi="Cambria Math" w:cs="Times New Roman"/>
           <w:bCs w:val="0"/>
@@ -6002,7 +6513,6 @@
         <w:t xml:space="preserve">Reinforcement learning of value networks: </w:t>
       </w:r>
       <w:r>
-        <m:rPr/>
         <w:rPr>
           <w:rFonts w:hint="default" w:ascii="Times New Roman" w:hAnsi="Cambria Math" w:cs="Times New Roman"/>
           <w:bCs w:val="0"/>
@@ -6065,7 +6575,6 @@
         </m:r>
       </m:oMath>
       <w:r>
-        <m:rPr/>
         <w:rPr>
           <w:rFonts w:hint="default" w:ascii="Times New Roman" w:hAnsi="Cambria Math" w:cs="Times New Roman"/>
           <w:bCs w:val="0"/>
@@ -6158,7 +6667,6 @@
         </m:r>
       </m:oMath>
       <w:r>
-        <m:rPr/>
         <w:rPr>
           <w:rFonts w:hint="default" w:ascii="Times New Roman" w:hAnsi="Cambria Math" w:cs="Times New Roman"/>
           <w:bCs w:val="0"/>
@@ -6206,7 +6714,6 @@
         </m:r>
       </m:oMath>
       <w:r>
-        <m:rPr/>
         <w:rPr>
           <w:rFonts w:hint="default" w:ascii="Times New Roman" w:hAnsi="Cambria Math" w:cs="Times New Roman"/>
           <w:bCs w:val="0"/>
@@ -6221,8 +6728,6 @@
         </w:rPr>
         <w:t>.</w:t>
       </w:r>
-      <w:bookmarkStart w:id="0" w:name="_GoBack"/>
-      <w:bookmarkEnd w:id="0"/>
     </w:p>
     <w:p>
       <w:pPr>
@@ -6287,7 +6792,7 @@
           <w:u w:val="none"/>
           <w:lang w:val="en-GB"/>
         </w:rPr>
-        <w:footnoteReference w:id="9"/>
+        <w:footnoteReference w:id="11"/>
       </w:r>
       <w:r>
         <w:rPr>
@@ -6386,7 +6891,7 @@
           <w:u w:val="none"/>
           <w:lang w:val="en-GB"/>
         </w:rPr>
-        <w:footnoteReference w:id="10"/>
+        <w:footnoteReference w:id="12"/>
       </w:r>
       <w:r>
         <w:rPr>
@@ -7987,7 +8492,7 @@
 
 <file path=word/footnotes.xml><?xml version="1.0" encoding="utf-8"?>
 <w:footnotes xmlns:wpc="http://schemas.microsoft.com/office/word/2010/wordprocessingCanvas" xmlns:mc="http://schemas.openxmlformats.org/markup-compatibility/2006" xmlns:o="urn:schemas-microsoft-com:office:office" xmlns:r="http://schemas.openxmlformats.org/officeDocument/2006/relationships" xmlns:m="http://schemas.openxmlformats.org/officeDocument/2006/math" xmlns:v="urn:schemas-microsoft-com:vml" xmlns:wp14="http://schemas.microsoft.com/office/word/2010/wordprocessingDrawing" xmlns:wp="http://schemas.openxmlformats.org/drawingml/2006/wordprocessingDrawing" xmlns:w="http://schemas.openxmlformats.org/wordprocessingml/2006/main" xmlns:w14="http://schemas.microsoft.com/office/word/2010/wordml" xmlns:w15="http://schemas.microsoft.com/office/word/2012/wordml" xmlns:w10="urn:schemas-microsoft-com:office:word" xmlns:wpg="http://schemas.microsoft.com/office/word/2010/wordprocessingGroup" xmlns:wpi="http://schemas.microsoft.com/office/word/2010/wordprocessingInk" xmlns:wne="http://schemas.microsoft.com/office/word/2006/wordml" xmlns:wps="http://schemas.microsoft.com/office/word/2010/wordprocessingShape" xmlns:wpsCustomData="http://www.wps.cn/officeDocument/2013/wpsCustomData" mc:Ignorable="w14 w15 wp14">
-  <w:footnote w:type="separator" w:id="22">
+  <w:footnote w:type="separator" w:id="26">
     <w:p>
       <w:pPr>
         <w:spacing w:line="276" w:lineRule="auto"/>
@@ -7997,7 +8502,7 @@
       </w:r>
     </w:p>
   </w:footnote>
-  <w:footnote w:type="continuationSeparator" w:id="23">
+  <w:footnote w:type="continuationSeparator" w:id="27">
     <w:p>
       <w:pPr>
         <w:spacing w:line="276" w:lineRule="auto"/>
@@ -8137,7 +8642,7 @@
         <w:rPr>
           <w:rFonts w:hint="default"/>
         </w:rPr>
-        <w:instrText xml:space="preserve"> HYPERLINK "https://www.analyticsvidhya.com/blog/2019/01/monte-carlo-tree-search-introduction-algorithm-deepmind-alphago/" </w:instrText>
+        <w:instrText xml:space="preserve"> HYPERLINK "https://en.wikipedia.org/wiki/Monte_Carlo_tree_search" </w:instrText>
       </w:r>
       <w:r>
         <w:rPr>
@@ -8150,7 +8655,7 @@
           <w:rStyle w:val="11"/>
           <w:rFonts w:hint="default"/>
         </w:rPr>
-        <w:t>https://www.analyticsvidhya.com/blog/2019/01/monte-carlo-tree-search-introduction-algorithm-deepmind-alphago/</w:t>
+        <w:t>https://en.wikipedia.org/wiki/Monte_Carlo_tree_search</w:t>
       </w:r>
       <w:r>
         <w:rPr>
@@ -8159,6 +8664,8 @@
         <w:fldChar w:fldCharType="end"/>
       </w:r>
     </w:p>
+  </w:footnote>
+  <w:footnote w:id="3">
     <w:p>
       <w:pPr>
         <w:pStyle w:val="10"/>
@@ -8167,9 +8674,49 @@
           <w:rFonts w:hint="default"/>
         </w:rPr>
       </w:pPr>
+      <w:r>
+        <w:rPr>
+          <w:rStyle w:val="9"/>
+        </w:rPr>
+        <w:footnoteRef/>
+      </w:r>
+      <w:r>
+        <w:t xml:space="preserve"> </w:t>
+      </w:r>
+      <w:r>
+        <w:rPr>
+          <w:rFonts w:hint="default"/>
+        </w:rPr>
+        <w:fldChar w:fldCharType="begin"/>
+      </w:r>
+      <w:r>
+        <w:rPr>
+          <w:rFonts w:hint="default"/>
+        </w:rPr>
+        <w:instrText xml:space="preserve"> HYPERLINK "https://deepmind.com/research/case-studies/alphago-the-story-so-far" </w:instrText>
+      </w:r>
+      <w:r>
+        <w:rPr>
+          <w:rFonts w:hint="default"/>
+        </w:rPr>
+        <w:fldChar w:fldCharType="separate"/>
+      </w:r>
+      <w:r>
+        <w:rPr>
+          <w:rStyle w:val="11"/>
+          <w:rFonts w:hint="default"/>
+        </w:rPr>
+        <w:t>https://deepmind.com/research/case-studies/alphago-the-story-so-far</w:t>
+      </w:r>
+      <w:r>
+        <w:rPr>
+          <w:rFonts w:hint="default"/>
+        </w:rPr>
+        <w:fldChar w:fldCharType="end"/>
+      </w:r>
     </w:p>
   </w:footnote>
-  <w:footnote w:id="3">
+  <w:footnote w:id="4">
     <w:p>
       <w:pPr>
         <w:pStyle w:val="10"/>
@@ -8197,7 +8744,7 @@
         <w:rPr>
           <w:rFonts w:hint="default"/>
         </w:rPr>
-        <w:instrText xml:space="preserve"> HYPERLINK "https://www.baeldung.com/java-minimax-algorithm" </w:instrText>
+        <w:instrText xml:space="preserve"> HYPERLINK "https://www.analyticsvidhya.com/blog/2019/01/monte-carlo-tree-search-introduction-algorithm-deepmind-alphago/" </w:instrText>
       </w:r>
       <w:r>
         <w:rPr>
@@ -8210,7 +8757,7 @@
           <w:rStyle w:val="11"/>
           <w:rFonts w:hint="default"/>
         </w:rPr>
-        <w:t>https://www.baeldung.com/java-minimax-algorithm</w:t>
+        <w:t>https://www.analyticsvidhya.com/blog/2019/01/monte-carlo-tree-search-introduction-algorithm-deepmind-alphago/</w:t>
       </w:r>
       <w:r>
         <w:rPr>
@@ -8219,8 +8766,6 @@
         <w:fldChar w:fldCharType="end"/>
       </w:r>
     </w:p>
-  </w:footnote>
-  <w:footnote w:id="4">
     <w:p>
       <w:pPr>
         <w:pStyle w:val="10"/>
@@ -8229,6 +8774,17 @@
           <w:rFonts w:hint="default"/>
         </w:rPr>
       </w:pPr>
+    </w:p>
+  </w:footnote>
+  <w:footnote w:id="5">
+    <w:p>
+      <w:pPr>
+        <w:pStyle w:val="10"/>
+        <w:snapToGrid w:val="0"/>
+        <w:rPr>
+          <w:rFonts w:hint="default"/>
+        </w:rPr>
+      </w:pPr>
       <w:r>
         <w:rPr>
           <w:rStyle w:val="9"/>
@@ -8248,7 +8804,7 @@
         <w:rPr>
           <w:rFonts w:hint="default"/>
         </w:rPr>
-        <w:instrText xml:space="preserve"> HYPERLINK "https://towardsdatascience.com/how-a-chess-playing-computer-thinks-about-its-next-move-8f028bd0e7b1" </w:instrText>
+        <w:instrText xml:space="preserve"> HYPERLINK "https://www.baeldung.com/java-minimax-algorithm" </w:instrText>
       </w:r>
       <w:r>
         <w:rPr>
@@ -8261,7 +8817,7 @@
           <w:rStyle w:val="11"/>
           <w:rFonts w:hint="default"/>
         </w:rPr>
-        <w:t>https://towardsdatascience.com/how-a-chess-playing-computer-thinks-about-its-next-move-8f028bd0e7b1</w:t>
+        <w:t>https://www.baeldung.com/java-minimax-algorithm</w:t>
       </w:r>
       <w:r>
         <w:rPr>
@@ -8271,7 +8827,7 @@
       </w:r>
     </w:p>
   </w:footnote>
-  <w:footnote w:id="5">
+  <w:footnote w:id="6">
     <w:p>
       <w:pPr>
         <w:pStyle w:val="10"/>
@@ -8299,7 +8855,7 @@
         <w:rPr>
           <w:rFonts w:hint="default"/>
         </w:rPr>
-        <w:instrText xml:space="preserve"> HYPERLINK "https://en.wikipedia.org/wiki/Multi-armed_bandit" </w:instrText>
+        <w:instrText xml:space="preserve"> HYPERLINK "https://towardsdatascience.com/how-a-chess-playing-computer-thinks-about-its-next-move-8f028bd0e7b1" </w:instrText>
       </w:r>
       <w:r>
         <w:rPr>
@@ -8312,7 +8868,7 @@
           <w:rStyle w:val="11"/>
           <w:rFonts w:hint="default"/>
         </w:rPr>
-        <w:t>https://en.wikipedia.org/wiki/Multi-armed_bandit</w:t>
+        <w:t>https://towardsdatascience.com/how-a-chess-playing-computer-thinks-about-its-next-move-8f028bd0e7b1</w:t>
       </w:r>
       <w:r>
         <w:rPr>
@@ -8322,7 +8878,7 @@
       </w:r>
     </w:p>
   </w:footnote>
-  <w:footnote w:id="6">
+  <w:footnote w:id="7">
     <w:p>
       <w:pPr>
         <w:pStyle w:val="10"/>
@@ -8350,7 +8906,7 @@
         <w:rPr>
           <w:rFonts w:hint="default"/>
         </w:rPr>
-        <w:instrText xml:space="preserve"> HYPERLINK "https://bochang.me/blog/posts/bandits/" </w:instrText>
+        <w:instrText xml:space="preserve"> HYPERLINK "https://en.wikipedia.org/wiki/Multi-armed_bandit" </w:instrText>
       </w:r>
       <w:r>
         <w:rPr>
@@ -8363,7 +8919,7 @@
           <w:rStyle w:val="11"/>
           <w:rFonts w:hint="default"/>
         </w:rPr>
-        <w:t>https://bochang.me/blog/posts/bandits/</w:t>
+        <w:t>https://en.wikipedia.org/wiki/Multi-armed_bandit</w:t>
       </w:r>
       <w:r>
         <w:rPr>
@@ -8373,7 +8929,7 @@
       </w:r>
     </w:p>
   </w:footnote>
-  <w:footnote w:id="7">
+  <w:footnote w:id="8">
     <w:p>
       <w:pPr>
         <w:pStyle w:val="10"/>
@@ -8401,7 +8957,7 @@
         <w:rPr>
           <w:rFonts w:hint="default"/>
         </w:rPr>
-        <w:instrText xml:space="preserve"> HYPERLINK "https://www.geeksforgeeks.org/upper-confidence-bound-algorithm-in-reinforcement-learning/" </w:instrText>
+        <w:instrText xml:space="preserve"> HYPERLINK "https://bochang.me/blog/posts/bandits/" </w:instrText>
       </w:r>
       <w:r>
         <w:rPr>
@@ -8414,7 +8970,7 @@
           <w:rStyle w:val="11"/>
           <w:rFonts w:hint="default"/>
         </w:rPr>
-        <w:t>https://www.geeksforgeeks.org/upper-confidence-bound-algorithm-in-reinforcement-learning/</w:t>
+        <w:t>https://bochang.me/blog/posts/bandits/</w:t>
       </w:r>
       <w:r>
         <w:rPr>
@@ -8424,7 +8980,7 @@
       </w:r>
     </w:p>
   </w:footnote>
-  <w:footnote w:id="8">
+  <w:footnote w:id="9">
     <w:p>
       <w:pPr>
         <w:pStyle w:val="10"/>
@@ -8452,7 +9008,7 @@
         <w:rPr>
           <w:rFonts w:hint="default"/>
         </w:rPr>
-        <w:instrText xml:space="preserve"> HYPERLINK "https://becominghuman.ai/summary-of-the-alphago-paper-b55ce24d8a7c" </w:instrText>
+        <w:instrText xml:space="preserve"> HYPERLINK "https://www.geeksforgeeks.org/upper-confidence-bound-algorithm-in-reinforcement-learning/" </w:instrText>
       </w:r>
       <w:r>
         <w:rPr>
@@ -8465,7 +9021,7 @@
           <w:rStyle w:val="11"/>
           <w:rFonts w:hint="default"/>
         </w:rPr>
-        <w:t>https://becominghuman.ai/summary-of-the-alphago-paper-b55ce24d8a7c</w:t>
+        <w:t>https://www.geeksforgeeks.org/upper-confidence-bound-algorithm-in-reinforcement-learning/</w:t>
       </w:r>
       <w:r>
         <w:rPr>
@@ -8475,7 +9031,7 @@
       </w:r>
     </w:p>
   </w:footnote>
-  <w:footnote w:id="9">
+  <w:footnote w:id="10">
     <w:p>
       <w:pPr>
         <w:pStyle w:val="10"/>
@@ -8503,7 +9059,7 @@
         <w:rPr>
           <w:rFonts w:hint="default"/>
         </w:rPr>
-        <w:instrText xml:space="preserve"> HYPERLINK "https://arxiv.org/pdf/2103.04931.pdf" </w:instrText>
+        <w:instrText xml:space="preserve"> HYPERLINK "https://becominghuman.ai/summary-of-the-alphago-paper-b55ce24d8a7c" </w:instrText>
       </w:r>
       <w:r>
         <w:rPr>
@@ -8516,6 +9072,57 @@
           <w:rStyle w:val="11"/>
           <w:rFonts w:hint="default"/>
         </w:rPr>
+        <w:t>https://becominghuman.ai/summary-of-the-alphago-paper-b55ce24d8a7c</w:t>
+      </w:r>
+      <w:r>
+        <w:rPr>
+          <w:rFonts w:hint="default"/>
+        </w:rPr>
+        <w:fldChar w:fldCharType="end"/>
+      </w:r>
+    </w:p>
+  </w:footnote>
+  <w:footnote w:id="11">
+    <w:p>
+      <w:pPr>
+        <w:pStyle w:val="10"/>
+        <w:snapToGrid w:val="0"/>
+        <w:rPr>
+          <w:rFonts w:hint="default"/>
+        </w:rPr>
+      </w:pPr>
+      <w:r>
+        <w:rPr>
+          <w:rStyle w:val="9"/>
+        </w:rPr>
+        <w:footnoteRef/>
+      </w:r>
+      <w:r>
+        <w:t xml:space="preserve"> </w:t>
+      </w:r>
+      <w:r>
+        <w:rPr>
+          <w:rFonts w:hint="default"/>
+        </w:rPr>
+        <w:fldChar w:fldCharType="begin"/>
+      </w:r>
+      <w:r>
+        <w:rPr>
+          <w:rFonts w:hint="default"/>
+        </w:rPr>
+        <w:instrText xml:space="preserve"> HYPERLINK "https://arxiv.org/pdf/2103.04931.pdf" </w:instrText>
+      </w:r>
+      <w:r>
+        <w:rPr>
+          <w:rFonts w:hint="default"/>
+        </w:rPr>
+        <w:fldChar w:fldCharType="separate"/>
+      </w:r>
+      <w:r>
+        <w:rPr>
+          <w:rStyle w:val="11"/>
+          <w:rFonts w:hint="default"/>
+        </w:rPr>
         <w:t>https://arxiv.org/pdf/2103.04931.pdf</w:t>
       </w:r>
       <w:r>
@@ -8526,7 +9133,7 @@
       </w:r>
     </w:p>
   </w:footnote>
-  <w:footnote w:id="10">
+  <w:footnote w:id="12">
     <w:p>
       <w:pPr>
         <w:pStyle w:val="10"/>

</xml_diff>

<commit_message>
ko now works in the game
</commit_message>
<xml_diff>
--- a/Documentation/ResearchDocument.docx
+++ b/Documentation/ResearchDocument.docx
@@ -2556,8 +2556,6 @@
           <w:vertAlign w:val="baseline"/>
         </w:rPr>
       </w:pPr>
-      <w:bookmarkStart w:id="0" w:name="_GoBack"/>
-      <w:bookmarkEnd w:id="0"/>
     </w:p>
     <w:p>
       <w:pPr>
@@ -8068,7 +8066,7 @@
       </w:r>
       <w:r>
         <w:rPr>
-          <w:rStyle w:val="11"/>
+          <w:rStyle w:val="8"/>
           <w:rFonts w:hint="default" w:ascii="Times New Roman" w:hAnsi="Times New Roman"/>
           <w:i w:val="0"/>
           <w:iCs w:val="0"/>
@@ -8453,6 +8451,8 @@
         <w:suppressLineNumbers w:val="0"/>
         <w:jc w:val="left"/>
       </w:pPr>
+      <w:bookmarkStart w:id="0" w:name="_GoBack"/>
+      <w:bookmarkEnd w:id="0"/>
     </w:p>
     <w:p/>
     <w:sectPr>
@@ -8601,10 +8601,61 @@
       </w:r>
       <w:r>
         <w:rPr>
+          <w:rStyle w:val="8"/>
+          <w:rFonts w:hint="default"/>
+        </w:rPr>
+        <w:t>https://towardsdatascience.com/monte-carlo-tree-search-an-introduction-503d8c04e168</w:t>
+      </w:r>
+      <w:r>
+        <w:rPr>
+          <w:rFonts w:hint="default"/>
+        </w:rPr>
+        <w:fldChar w:fldCharType="end"/>
+      </w:r>
+    </w:p>
+  </w:footnote>
+  <w:footnote w:id="2">
+    <w:p>
+      <w:pPr>
+        <w:pStyle w:val="10"/>
+        <w:snapToGrid w:val="0"/>
+        <w:rPr>
+          <w:rFonts w:hint="default"/>
+        </w:rPr>
+      </w:pPr>
+      <w:r>
+        <w:rPr>
+          <w:rStyle w:val="9"/>
+        </w:rPr>
+        <w:footnoteRef/>
+      </w:r>
+      <w:r>
+        <w:t xml:space="preserve"> </w:t>
+      </w:r>
+      <w:r>
+        <w:rPr>
+          <w:rFonts w:hint="default"/>
+        </w:rPr>
+        <w:fldChar w:fldCharType="begin"/>
+      </w:r>
+      <w:r>
+        <w:rPr>
+          <w:rFonts w:hint="default"/>
+        </w:rPr>
+        <w:instrText xml:space="preserve"> HYPERLINK "https://en.wikipedia.org/wiki/Monte_Carlo_tree_search" </w:instrText>
+      </w:r>
+      <w:r>
+        <w:rPr>
+          <w:rFonts w:hint="default"/>
+        </w:rPr>
+        <w:fldChar w:fldCharType="separate"/>
+      </w:r>
+      <w:r>
+        <w:rPr>
           <w:rStyle w:val="11"/>
           <w:rFonts w:hint="default"/>
         </w:rPr>
-        <w:t>https://towardsdatascience.com/monte-carlo-tree-search-an-introduction-503d8c04e168</w:t>
+        <w:t>https://en.wikipedia.org/wiki/Monte_Carlo_tree_search</w:t>
       </w:r>
       <w:r>
         <w:rPr>
@@ -8614,7 +8665,7 @@
       </w:r>
     </w:p>
   </w:footnote>
-  <w:footnote w:id="2">
+  <w:footnote w:id="3">
     <w:p>
       <w:pPr>
         <w:pStyle w:val="10"/>
@@ -8642,7 +8693,7 @@
         <w:rPr>
           <w:rFonts w:hint="default"/>
         </w:rPr>
-        <w:instrText xml:space="preserve"> HYPERLINK "https://en.wikipedia.org/wiki/Monte_Carlo_tree_search" </w:instrText>
+        <w:instrText xml:space="preserve"> HYPERLINK "https://deepmind.com/research/case-studies/alphago-the-story-so-far" </w:instrText>
       </w:r>
       <w:r>
         <w:rPr>
@@ -8652,10 +8703,10 @@
       </w:r>
       <w:r>
         <w:rPr>
-          <w:rStyle w:val="11"/>
+          <w:rStyle w:val="8"/>
           <w:rFonts w:hint="default"/>
         </w:rPr>
-        <w:t>https://en.wikipedia.org/wiki/Monte_Carlo_tree_search</w:t>
+        <w:t>https://deepmind.com/research/case-studies/alphago-the-story-so-far</w:t>
       </w:r>
       <w:r>
         <w:rPr>
@@ -8665,7 +8716,7 @@
       </w:r>
     </w:p>
   </w:footnote>
-  <w:footnote w:id="3">
+  <w:footnote w:id="4">
     <w:p>
       <w:pPr>
         <w:pStyle w:val="10"/>
@@ -8693,7 +8744,7 @@
         <w:rPr>
           <w:rFonts w:hint="default"/>
         </w:rPr>
-        <w:instrText xml:space="preserve"> HYPERLINK "https://deepmind.com/research/case-studies/alphago-the-story-so-far" </w:instrText>
+        <w:instrText xml:space="preserve"> HYPERLINK "https://www.analyticsvidhya.com/blog/2019/01/monte-carlo-tree-search-introduction-algorithm-deepmind-alphago/" </w:instrText>
       </w:r>
       <w:r>
         <w:rPr>
@@ -8703,10 +8754,10 @@
       </w:r>
       <w:r>
         <w:rPr>
-          <w:rStyle w:val="11"/>
+          <w:rStyle w:val="8"/>
           <w:rFonts w:hint="default"/>
         </w:rPr>
-        <w:t>https://deepmind.com/research/case-studies/alphago-the-story-so-far</w:t>
+        <w:t>https://www.analyticsvidhya.com/blog/2019/01/monte-carlo-tree-search-introduction-algorithm-deepmind-alphago/</w:t>
       </w:r>
       <w:r>
         <w:rPr>
@@ -8715,8 +8766,6 @@
         <w:fldChar w:fldCharType="end"/>
       </w:r>
     </w:p>
-  </w:footnote>
-  <w:footnote w:id="4">
     <w:p>
       <w:pPr>
         <w:pStyle w:val="10"/>
@@ -8725,47 +8774,9 @@
           <w:rFonts w:hint="default"/>
         </w:rPr>
       </w:pPr>
-      <w:r>
-        <w:rPr>
-          <w:rStyle w:val="9"/>
-        </w:rPr>
-        <w:footnoteRef/>
-      </w:r>
-      <w:r>
-        <w:t xml:space="preserve"> </w:t>
-      </w:r>
-      <w:r>
-        <w:rPr>
-          <w:rFonts w:hint="default"/>
-        </w:rPr>
-        <w:fldChar w:fldCharType="begin"/>
-      </w:r>
-      <w:r>
-        <w:rPr>
-          <w:rFonts w:hint="default"/>
-        </w:rPr>
-        <w:instrText xml:space="preserve"> HYPERLINK "https://www.analyticsvidhya.com/blog/2019/01/monte-carlo-tree-search-introduction-algorithm-deepmind-alphago/" </w:instrText>
-      </w:r>
-      <w:r>
-        <w:rPr>
-          <w:rFonts w:hint="default"/>
-        </w:rPr>
-        <w:fldChar w:fldCharType="separate"/>
-      </w:r>
-      <w:r>
-        <w:rPr>
-          <w:rStyle w:val="11"/>
-          <w:rFonts w:hint="default"/>
-        </w:rPr>
-        <w:t>https://www.analyticsvidhya.com/blog/2019/01/monte-carlo-tree-search-introduction-algorithm-deepmind-alphago/</w:t>
-      </w:r>
-      <w:r>
-        <w:rPr>
-          <w:rFonts w:hint="default"/>
-        </w:rPr>
-        <w:fldChar w:fldCharType="end"/>
-      </w:r>
-    </w:p>
+    </w:p>
+  </w:footnote>
+  <w:footnote w:id="5">
     <w:p>
       <w:pPr>
         <w:pStyle w:val="10"/>
@@ -8774,9 +8785,49 @@
           <w:rFonts w:hint="default"/>
         </w:rPr>
       </w:pPr>
+      <w:r>
+        <w:rPr>
+          <w:rStyle w:val="9"/>
+        </w:rPr>
+        <w:footnoteRef/>
+      </w:r>
+      <w:r>
+        <w:t xml:space="preserve"> </w:t>
+      </w:r>
+      <w:r>
+        <w:rPr>
+          <w:rFonts w:hint="default"/>
+        </w:rPr>
+        <w:fldChar w:fldCharType="begin"/>
+      </w:r>
+      <w:r>
+        <w:rPr>
+          <w:rFonts w:hint="default"/>
+        </w:rPr>
+        <w:instrText xml:space="preserve"> HYPERLINK "https://www.baeldung.com/java-minimax-algorithm" </w:instrText>
+      </w:r>
+      <w:r>
+        <w:rPr>
+          <w:rFonts w:hint="default"/>
+        </w:rPr>
+        <w:fldChar w:fldCharType="separate"/>
+      </w:r>
+      <w:r>
+        <w:rPr>
+          <w:rStyle w:val="8"/>
+          <w:rFonts w:hint="default"/>
+        </w:rPr>
+        <w:t>https://www.baeldung.com/java-minimax-algorithm</w:t>
+      </w:r>
+      <w:r>
+        <w:rPr>
+          <w:rFonts w:hint="default"/>
+        </w:rPr>
+        <w:fldChar w:fldCharType="end"/>
+      </w:r>
     </w:p>
   </w:footnote>
-  <w:footnote w:id="5">
+  <w:footnote w:id="6">
     <w:p>
       <w:pPr>
         <w:pStyle w:val="10"/>
@@ -8804,7 +8855,7 @@
         <w:rPr>
           <w:rFonts w:hint="default"/>
         </w:rPr>
-        <w:instrText xml:space="preserve"> HYPERLINK "https://www.baeldung.com/java-minimax-algorithm" </w:instrText>
+        <w:instrText xml:space="preserve"> HYPERLINK "https://towardsdatascience.com/how-a-chess-playing-computer-thinks-about-its-next-move-8f028bd0e7b1" </w:instrText>
       </w:r>
       <w:r>
         <w:rPr>
@@ -8814,10 +8865,10 @@
       </w:r>
       <w:r>
         <w:rPr>
-          <w:rStyle w:val="11"/>
+          <w:rStyle w:val="8"/>
           <w:rFonts w:hint="default"/>
         </w:rPr>
-        <w:t>https://www.baeldung.com/java-minimax-algorithm</w:t>
+        <w:t>https://towardsdatascience.com/how-a-chess-playing-computer-thinks-about-its-next-move-8f028bd0e7b1</w:t>
       </w:r>
       <w:r>
         <w:rPr>
@@ -8827,7 +8878,7 @@
       </w:r>
     </w:p>
   </w:footnote>
-  <w:footnote w:id="6">
+  <w:footnote w:id="7">
     <w:p>
       <w:pPr>
         <w:pStyle w:val="10"/>
@@ -8855,7 +8906,7 @@
         <w:rPr>
           <w:rFonts w:hint="default"/>
         </w:rPr>
-        <w:instrText xml:space="preserve"> HYPERLINK "https://towardsdatascience.com/how-a-chess-playing-computer-thinks-about-its-next-move-8f028bd0e7b1" </w:instrText>
+        <w:instrText xml:space="preserve"> HYPERLINK "https://en.wikipedia.org/wiki/Multi-armed_bandit" </w:instrText>
       </w:r>
       <w:r>
         <w:rPr>
@@ -8865,10 +8916,10 @@
       </w:r>
       <w:r>
         <w:rPr>
-          <w:rStyle w:val="11"/>
+          <w:rStyle w:val="8"/>
           <w:rFonts w:hint="default"/>
         </w:rPr>
-        <w:t>https://towardsdatascience.com/how-a-chess-playing-computer-thinks-about-its-next-move-8f028bd0e7b1</w:t>
+        <w:t>https://en.wikipedia.org/wiki/Multi-armed_bandit</w:t>
       </w:r>
       <w:r>
         <w:rPr>
@@ -8878,7 +8929,7 @@
       </w:r>
     </w:p>
   </w:footnote>
-  <w:footnote w:id="7">
+  <w:footnote w:id="8">
     <w:p>
       <w:pPr>
         <w:pStyle w:val="10"/>
@@ -8906,7 +8957,7 @@
         <w:rPr>
           <w:rFonts w:hint="default"/>
         </w:rPr>
-        <w:instrText xml:space="preserve"> HYPERLINK "https://en.wikipedia.org/wiki/Multi-armed_bandit" </w:instrText>
+        <w:instrText xml:space="preserve"> HYPERLINK "https://bochang.me/blog/posts/bandits/" </w:instrText>
       </w:r>
       <w:r>
         <w:rPr>
@@ -8916,58 +8967,7 @@
       </w:r>
       <w:r>
         <w:rPr>
-          <w:rStyle w:val="11"/>
-          <w:rFonts w:hint="default"/>
-        </w:rPr>
-        <w:t>https://en.wikipedia.org/wiki/Multi-armed_bandit</w:t>
-      </w:r>
-      <w:r>
-        <w:rPr>
-          <w:rFonts w:hint="default"/>
-        </w:rPr>
-        <w:fldChar w:fldCharType="end"/>
-      </w:r>
-    </w:p>
-  </w:footnote>
-  <w:footnote w:id="8">
-    <w:p>
-      <w:pPr>
-        <w:pStyle w:val="10"/>
-        <w:snapToGrid w:val="0"/>
-        <w:rPr>
-          <w:rFonts w:hint="default"/>
-        </w:rPr>
-      </w:pPr>
-      <w:r>
-        <w:rPr>
-          <w:rStyle w:val="9"/>
-        </w:rPr>
-        <w:footnoteRef/>
-      </w:r>
-      <w:r>
-        <w:t xml:space="preserve"> </w:t>
-      </w:r>
-      <w:r>
-        <w:rPr>
-          <w:rFonts w:hint="default"/>
-        </w:rPr>
-        <w:fldChar w:fldCharType="begin"/>
-      </w:r>
-      <w:r>
-        <w:rPr>
-          <w:rFonts w:hint="default"/>
-        </w:rPr>
-        <w:instrText xml:space="preserve"> HYPERLINK "https://bochang.me/blog/posts/bandits/" </w:instrText>
-      </w:r>
-      <w:r>
-        <w:rPr>
-          <w:rFonts w:hint="default"/>
-        </w:rPr>
-        <w:fldChar w:fldCharType="separate"/>
-      </w:r>
-      <w:r>
-        <w:rPr>
-          <w:rStyle w:val="11"/>
+          <w:rStyle w:val="8"/>
           <w:rFonts w:hint="default"/>
         </w:rPr>
         <w:t>https://bochang.me/blog/posts/bandits/</w:t>
@@ -9794,6 +9794,7 @@
   </w:style>
   <w:style w:type="character" w:customStyle="1" w:styleId="17">
     <w:name w:val="sc11"/>
+    <w:qFormat/>
     <w:uiPriority w:val="0"/>
     <w:rPr>
       <w:color w:val="008000"/>

</xml_diff>